<commit_message>
nearly completed all CRUD api operations. Added edit task component
</commit_message>
<xml_diff>
--- a/User Stories.docx
+++ b/User Stories.docx
@@ -2,6 +2,164 @@
 <file path=word/document.xml><?xml version="1.0" encoding="utf-8"?>
 <w:document xmlns:wpc="http://schemas.microsoft.com/office/word/2010/wordprocessingCanvas" xmlns:cx="http://schemas.microsoft.com/office/drawing/2014/chartex" xmlns:cx1="http://schemas.microsoft.com/office/drawing/2015/9/8/chartex" xmlns:cx2="http://schemas.microsoft.com/office/drawing/2015/10/21/chartex" xmlns:cx3="http://schemas.microsoft.com/office/drawing/2016/5/9/chartex" xmlns:cx4="http://schemas.microsoft.com/office/drawing/2016/5/10/chartex" xmlns:cx5="http://schemas.microsoft.com/office/drawing/2016/5/11/chartex" xmlns:cx6="http://schemas.microsoft.com/office/drawing/2016/5/12/chartex" xmlns:cx7="http://schemas.microsoft.com/office/drawing/2016/5/13/chartex" xmlns:cx8="http://schemas.microsoft.com/office/drawing/2016/5/14/chartex" xmlns:mc="http://schemas.openxmlformats.org/markup-compatibility/2006" xmlns:aink="http://schemas.microsoft.com/office/drawing/2016/ink" xmlns:am3d="http://schemas.microsoft.com/office/drawing/2017/model3d" xmlns:o="urn:schemas-microsoft-com:office:office" xmlns:oel="http://schemas.microsoft.com/office/2019/extlst" xmlns:r="http://schemas.openxmlformats.org/officeDocument/2006/relationships" xmlns:m="http://schemas.openxmlformats.org/officeDocument/2006/math" xmlns:v="urn:schemas-microsoft-com:vml" xmlns:wp14="http://schemas.microsoft.com/office/word/2010/wordprocessingDrawing" xmlns:wp="http://schemas.openxmlformats.org/drawingml/2006/wordprocessingDrawing" xmlns:w10="urn:schemas-microsoft-com:office:word" xmlns:w="http://schemas.openxmlformats.org/wordprocessingml/2006/main" xmlns:w14="http://schemas.microsoft.com/office/word/2010/wordml" xmlns:w15="http://schemas.microsoft.com/office/word/2012/wordml" xmlns:w16cex="http://schemas.microsoft.com/office/word/2018/wordml/cex" xmlns:w16cid="http://schemas.microsoft.com/office/word/2016/wordml/cid" xmlns:w16="http://schemas.microsoft.com/office/word/2018/wordml" xmlns:w16sdtdh="http://schemas.microsoft.com/office/word/2020/wordml/sdtdatahash" xmlns:w16se="http://schemas.microsoft.com/office/word/2015/wordml/symex" xmlns:wpg="http://schemas.microsoft.com/office/word/2010/wordprocessingGroup" xmlns:wpi="http://schemas.microsoft.com/office/word/2010/wordprocessingInk" xmlns:wne="http://schemas.microsoft.com/office/word/2006/wordml" xmlns:wps="http://schemas.microsoft.com/office/word/2010/wordprocessingShape" mc:Ignorable="w14 w15 w16se w16cid w16 w16cex w16sdtdh wp14">
   <w:body>
+    <w:p>
+      <w:r>
+        <w:t>3/27/2023</w:t>
+      </w:r>
+    </w:p>
+    <w:p>
+      <w:r>
+        <w:t>User Stories</w:t>
+      </w:r>
+    </w:p>
+    <w:p>
+      <w:pPr>
+        <w:pStyle w:val="ListParagraph"/>
+        <w:numPr>
+          <w:ilvl w:val="0"/>
+          <w:numId w:val="2"/>
+        </w:numPr>
+      </w:pPr>
+      <w:r>
+        <w:t xml:space="preserve">I want to be able to create a </w:t>
+      </w:r>
+      <w:proofErr w:type="gramStart"/>
+      <w:r>
+        <w:t>task</w:t>
+      </w:r>
+      <w:proofErr w:type="gramEnd"/>
+    </w:p>
+    <w:p>
+      <w:pPr>
+        <w:pStyle w:val="ListParagraph"/>
+        <w:numPr>
+          <w:ilvl w:val="0"/>
+          <w:numId w:val="2"/>
+        </w:numPr>
+      </w:pPr>
+      <w:r>
+        <w:t xml:space="preserve">I want to be able to view my </w:t>
+      </w:r>
+      <w:proofErr w:type="gramStart"/>
+      <w:r>
+        <w:t>tasks</w:t>
+      </w:r>
+      <w:proofErr w:type="gramEnd"/>
+    </w:p>
+    <w:p>
+      <w:pPr>
+        <w:pStyle w:val="ListParagraph"/>
+        <w:numPr>
+          <w:ilvl w:val="0"/>
+          <w:numId w:val="2"/>
+        </w:numPr>
+      </w:pPr>
+      <w:r>
+        <w:t xml:space="preserve">I want to be able to mark a task complete and view my completed </w:t>
+      </w:r>
+      <w:proofErr w:type="gramStart"/>
+      <w:r>
+        <w:t>tasks</w:t>
+      </w:r>
+      <w:proofErr w:type="gramEnd"/>
+    </w:p>
+    <w:p>
+      <w:pPr>
+        <w:pStyle w:val="ListParagraph"/>
+        <w:numPr>
+          <w:ilvl w:val="0"/>
+          <w:numId w:val="2"/>
+        </w:numPr>
+      </w:pPr>
+      <w:r>
+        <w:t xml:space="preserve">I want to be able to edit details about my </w:t>
+      </w:r>
+      <w:proofErr w:type="gramStart"/>
+      <w:r>
+        <w:t>task</w:t>
+      </w:r>
+      <w:proofErr w:type="gramEnd"/>
+    </w:p>
+    <w:p>
+      <w:pPr>
+        <w:pStyle w:val="ListParagraph"/>
+        <w:numPr>
+          <w:ilvl w:val="0"/>
+          <w:numId w:val="2"/>
+        </w:numPr>
+      </w:pPr>
+      <w:r>
+        <w:t xml:space="preserve">I want to be able to group tasks into larger </w:t>
+      </w:r>
+      <w:proofErr w:type="gramStart"/>
+      <w:r>
+        <w:t>categories</w:t>
+      </w:r>
+      <w:proofErr w:type="gramEnd"/>
+    </w:p>
+    <w:p>
+      <w:pPr>
+        <w:pStyle w:val="ListParagraph"/>
+        <w:numPr>
+          <w:ilvl w:val="0"/>
+          <w:numId w:val="2"/>
+        </w:numPr>
+      </w:pPr>
+      <w:r>
+        <w:t xml:space="preserve">I want to be able to assign sub-tasks to main </w:t>
+      </w:r>
+      <w:proofErr w:type="gramStart"/>
+      <w:r>
+        <w:t>tasks</w:t>
+      </w:r>
+      <w:proofErr w:type="gramEnd"/>
+    </w:p>
+    <w:p>
+      <w:pPr>
+        <w:pStyle w:val="ListParagraph"/>
+        <w:numPr>
+          <w:ilvl w:val="0"/>
+          <w:numId w:val="2"/>
+        </w:numPr>
+      </w:pPr>
+      <w:r>
+        <w:t xml:space="preserve">I want to be able to add a </w:t>
+      </w:r>
+      <w:proofErr w:type="gramStart"/>
+      <w:r>
+        <w:t>due-date</w:t>
+      </w:r>
+      <w:proofErr w:type="gramEnd"/>
+      <w:r>
+        <w:t xml:space="preserve"> to tasks</w:t>
+      </w:r>
+    </w:p>
+    <w:p>
+      <w:pPr>
+        <w:pStyle w:val="ListParagraph"/>
+        <w:numPr>
+          <w:ilvl w:val="0"/>
+          <w:numId w:val="2"/>
+        </w:numPr>
+      </w:pPr>
+      <w:r>
+        <w:t xml:space="preserve">I want to be able to filter tasks by due date, assigned, </w:t>
+      </w:r>
+      <w:proofErr w:type="spellStart"/>
+      <w:r>
+        <w:t>etc</w:t>
+      </w:r>
+      <w:proofErr w:type="spellEnd"/>
+      <w:proofErr w:type="gramStart"/>
+      <w:r>
+        <w:t>…..</w:t>
+      </w:r>
+      <w:proofErr w:type="gramEnd"/>
+    </w:p>
+    <w:p/>
+    <w:p/>
+    <w:p/>
+    <w:p/>
     <w:p>
       <w:r>
         <w:t>3/21/2023</w:t>
@@ -54,6 +212,14 @@
         <w:t>Moving all the attributes to a "completed" table, then deleting the record.</w:t>
       </w:r>
     </w:p>
+    <w:p/>
+    <w:p/>
+    <w:p>
+      <w:r>
+        <w:t xml:space="preserve">Could I maybe have a marker “is Complete” or not?? Boolean. MAYBE YEAH. </w:t>
+      </w:r>
+    </w:p>
+    <w:p/>
     <w:sectPr>
       <w:pgSz w:w="12240" w:h="15840"/>
       <w:pgMar w:top="1440" w:right="1440" w:bottom="1440" w:left="1440" w:header="720" w:footer="720" w:gutter="0"/>
@@ -179,8 +345,100 @@
       </w:rPr>
     </w:lvl>
   </w:abstractNum>
+  <w:abstractNum w:abstractNumId="1" w15:restartNumberingAfterBreak="0">
+    <w:nsid w:val="5BC2706B"/>
+    <w:multiLevelType w:val="hybridMultilevel"/>
+    <w:tmpl w:val="0096CADC"/>
+    <w:lvl w:ilvl="0" w:tplc="0409000F">
+      <w:start w:val="1"/>
+      <w:numFmt w:val="decimal"/>
+      <w:lvlText w:val="%1."/>
+      <w:lvlJc w:val="left"/>
+      <w:pPr>
+        <w:ind w:left="720" w:hanging="360"/>
+      </w:pPr>
+      <w:rPr>
+        <w:rFonts w:hint="default"/>
+      </w:rPr>
+    </w:lvl>
+    <w:lvl w:ilvl="1" w:tplc="04090019" w:tentative="1">
+      <w:start w:val="1"/>
+      <w:numFmt w:val="lowerLetter"/>
+      <w:lvlText w:val="%2."/>
+      <w:lvlJc w:val="left"/>
+      <w:pPr>
+        <w:ind w:left="1440" w:hanging="360"/>
+      </w:pPr>
+    </w:lvl>
+    <w:lvl w:ilvl="2" w:tplc="0409001B" w:tentative="1">
+      <w:start w:val="1"/>
+      <w:numFmt w:val="lowerRoman"/>
+      <w:lvlText w:val="%3."/>
+      <w:lvlJc w:val="right"/>
+      <w:pPr>
+        <w:ind w:left="2160" w:hanging="180"/>
+      </w:pPr>
+    </w:lvl>
+    <w:lvl w:ilvl="3" w:tplc="0409000F" w:tentative="1">
+      <w:start w:val="1"/>
+      <w:numFmt w:val="decimal"/>
+      <w:lvlText w:val="%4."/>
+      <w:lvlJc w:val="left"/>
+      <w:pPr>
+        <w:ind w:left="2880" w:hanging="360"/>
+      </w:pPr>
+    </w:lvl>
+    <w:lvl w:ilvl="4" w:tplc="04090019" w:tentative="1">
+      <w:start w:val="1"/>
+      <w:numFmt w:val="lowerLetter"/>
+      <w:lvlText w:val="%5."/>
+      <w:lvlJc w:val="left"/>
+      <w:pPr>
+        <w:ind w:left="3600" w:hanging="360"/>
+      </w:pPr>
+    </w:lvl>
+    <w:lvl w:ilvl="5" w:tplc="0409001B" w:tentative="1">
+      <w:start w:val="1"/>
+      <w:numFmt w:val="lowerRoman"/>
+      <w:lvlText w:val="%6."/>
+      <w:lvlJc w:val="right"/>
+      <w:pPr>
+        <w:ind w:left="4320" w:hanging="180"/>
+      </w:pPr>
+    </w:lvl>
+    <w:lvl w:ilvl="6" w:tplc="0409000F" w:tentative="1">
+      <w:start w:val="1"/>
+      <w:numFmt w:val="decimal"/>
+      <w:lvlText w:val="%7."/>
+      <w:lvlJc w:val="left"/>
+      <w:pPr>
+        <w:ind w:left="5040" w:hanging="360"/>
+      </w:pPr>
+    </w:lvl>
+    <w:lvl w:ilvl="7" w:tplc="04090019" w:tentative="1">
+      <w:start w:val="1"/>
+      <w:numFmt w:val="lowerLetter"/>
+      <w:lvlText w:val="%8."/>
+      <w:lvlJc w:val="left"/>
+      <w:pPr>
+        <w:ind w:left="5760" w:hanging="360"/>
+      </w:pPr>
+    </w:lvl>
+    <w:lvl w:ilvl="8" w:tplc="0409001B" w:tentative="1">
+      <w:start w:val="1"/>
+      <w:numFmt w:val="lowerRoman"/>
+      <w:lvlText w:val="%9."/>
+      <w:lvlJc w:val="right"/>
+      <w:pPr>
+        <w:ind w:left="6480" w:hanging="180"/>
+      </w:pPr>
+    </w:lvl>
+  </w:abstractNum>
   <w:num w:numId="1" w16cid:durableId="601496847">
     <w:abstractNumId w:val="0"/>
+  </w:num>
+  <w:num w:numId="2" w16cid:durableId="1981298350">
+    <w:abstractNumId w:val="1"/>
   </w:num>
 </w:numbering>
 </file>

</xml_diff>

<commit_message>
You can now view projects, add projects, view tasks associated to projects, view tasks associated by email, and delete tasks associated to projects. Users and Completed tasks need to be worked on
</commit_message>
<xml_diff>
--- a/User Stories.docx
+++ b/User Stories.docx
@@ -2,6 +2,176 @@
 <file path=word/document.xml><?xml version="1.0" encoding="utf-8"?>
 <w:document xmlns:wpc="http://schemas.microsoft.com/office/word/2010/wordprocessingCanvas" xmlns:cx="http://schemas.microsoft.com/office/drawing/2014/chartex" xmlns:cx1="http://schemas.microsoft.com/office/drawing/2015/9/8/chartex" xmlns:cx2="http://schemas.microsoft.com/office/drawing/2015/10/21/chartex" xmlns:cx3="http://schemas.microsoft.com/office/drawing/2016/5/9/chartex" xmlns:cx4="http://schemas.microsoft.com/office/drawing/2016/5/10/chartex" xmlns:cx5="http://schemas.microsoft.com/office/drawing/2016/5/11/chartex" xmlns:cx6="http://schemas.microsoft.com/office/drawing/2016/5/12/chartex" xmlns:cx7="http://schemas.microsoft.com/office/drawing/2016/5/13/chartex" xmlns:cx8="http://schemas.microsoft.com/office/drawing/2016/5/14/chartex" xmlns:mc="http://schemas.openxmlformats.org/markup-compatibility/2006" xmlns:aink="http://schemas.microsoft.com/office/drawing/2016/ink" xmlns:am3d="http://schemas.microsoft.com/office/drawing/2017/model3d" xmlns:o="urn:schemas-microsoft-com:office:office" xmlns:oel="http://schemas.microsoft.com/office/2019/extlst" xmlns:r="http://schemas.openxmlformats.org/officeDocument/2006/relationships" xmlns:m="http://schemas.openxmlformats.org/officeDocument/2006/math" xmlns:v="urn:schemas-microsoft-com:vml" xmlns:wp14="http://schemas.microsoft.com/office/word/2010/wordprocessingDrawing" xmlns:wp="http://schemas.openxmlformats.org/drawingml/2006/wordprocessingDrawing" xmlns:w10="urn:schemas-microsoft-com:office:word" xmlns:w="http://schemas.openxmlformats.org/wordprocessingml/2006/main" xmlns:w14="http://schemas.microsoft.com/office/word/2010/wordml" xmlns:w15="http://schemas.microsoft.com/office/word/2012/wordml" xmlns:w16cex="http://schemas.microsoft.com/office/word/2018/wordml/cex" xmlns:w16cid="http://schemas.microsoft.com/office/word/2016/wordml/cid" xmlns:w16="http://schemas.microsoft.com/office/word/2018/wordml" xmlns:w16sdtdh="http://schemas.microsoft.com/office/word/2020/wordml/sdtdatahash" xmlns:w16se="http://schemas.microsoft.com/office/word/2015/wordml/symex" xmlns:wpg="http://schemas.microsoft.com/office/word/2010/wordprocessingGroup" xmlns:wpi="http://schemas.microsoft.com/office/word/2010/wordprocessingInk" xmlns:wne="http://schemas.microsoft.com/office/word/2006/wordml" xmlns:wps="http://schemas.microsoft.com/office/word/2010/wordprocessingShape" mc:Ignorable="w14 w15 w16se w16cid w16 w16cex w16sdtdh wp14">
   <w:body>
+    <w:p/>
+    <w:p>
+      <w:r>
+        <w:t>3/30/2023</w:t>
+      </w:r>
+    </w:p>
+    <w:p/>
+    <w:p>
+      <w:r>
+        <w:t>To-Do:</w:t>
+      </w:r>
+    </w:p>
+    <w:p>
+      <w:pPr>
+        <w:pStyle w:val="ListParagraph"/>
+        <w:numPr>
+          <w:ilvl w:val="0"/>
+          <w:numId w:val="3"/>
+        </w:numPr>
+      </w:pPr>
+      <w:r>
+        <w:t xml:space="preserve">Does </w:t>
+      </w:r>
+      <w:proofErr w:type="spellStart"/>
+      <w:r>
+        <w:t>Tasks.cs</w:t>
+      </w:r>
+      <w:proofErr w:type="spellEnd"/>
+      <w:r>
+        <w:t xml:space="preserve"> need a </w:t>
+      </w:r>
+      <w:proofErr w:type="spellStart"/>
+      <w:r>
+        <w:t>ProjectId</w:t>
+      </w:r>
+      <w:proofErr w:type="spellEnd"/>
+      <w:r>
+        <w:t xml:space="preserve"> reference??? Refactor if so </w:t>
+      </w:r>
+    </w:p>
+    <w:p>
+      <w:pPr>
+        <w:pStyle w:val="ListParagraph"/>
+        <w:numPr>
+          <w:ilvl w:val="1"/>
+          <w:numId w:val="3"/>
+        </w:numPr>
+      </w:pPr>
+      <w:r>
+        <w:t xml:space="preserve">Could I then keep the </w:t>
+      </w:r>
+      <w:proofErr w:type="spellStart"/>
+      <w:r>
+        <w:t>TasksController</w:t>
+      </w:r>
+      <w:proofErr w:type="spellEnd"/>
+      <w:r>
+        <w:t xml:space="preserve">? Do I even need it? I’m trying to figure that out. </w:t>
+      </w:r>
+    </w:p>
+    <w:p>
+      <w:pPr>
+        <w:pStyle w:val="ListParagraph"/>
+        <w:numPr>
+          <w:ilvl w:val="1"/>
+          <w:numId w:val="3"/>
+        </w:numPr>
+      </w:pPr>
+      <w:r>
+        <w:t>To Add a task</w:t>
+      </w:r>
+      <w:proofErr w:type="gramStart"/>
+      <w:r>
+        <w:t>…..</w:t>
+      </w:r>
+      <w:proofErr w:type="gramEnd"/>
+      <w:r>
+        <w:t xml:space="preserve">yes. I need the </w:t>
+      </w:r>
+      <w:proofErr w:type="spellStart"/>
+      <w:r>
+        <w:t>TaskController</w:t>
+      </w:r>
+      <w:proofErr w:type="spellEnd"/>
+      <w:r>
+        <w:t>, but Task needs a reference to project… or maybe not?</w:t>
+      </w:r>
+    </w:p>
+    <w:p>
+      <w:r>
+        <w:t>SELECT *</w:t>
+      </w:r>
+    </w:p>
+    <w:p>
+      <w:r>
+        <w:t>FROM project</w:t>
+      </w:r>
+    </w:p>
+    <w:p/>
+    <w:p>
+      <w:r>
+        <w:t>SELECT *</w:t>
+      </w:r>
+    </w:p>
+    <w:p>
+      <w:r>
+        <w:t>FROM task</w:t>
+      </w:r>
+    </w:p>
+    <w:p>
+      <w:r>
+        <w:t xml:space="preserve">WHERE </w:t>
+      </w:r>
+      <w:proofErr w:type="spellStart"/>
+      <w:proofErr w:type="gramStart"/>
+      <w:r>
+        <w:t>task.taskId</w:t>
+      </w:r>
+      <w:proofErr w:type="spellEnd"/>
+      <w:proofErr w:type="gramEnd"/>
+      <w:r>
+        <w:t xml:space="preserve"> = </w:t>
+      </w:r>
+      <w:proofErr w:type="spellStart"/>
+      <w:r>
+        <w:t>project.taskId</w:t>
+      </w:r>
+      <w:proofErr w:type="spellEnd"/>
+    </w:p>
+    <w:p>
+      <w:r>
+        <w:t>How do these two relate?</w:t>
+      </w:r>
+    </w:p>
+    <w:p/>
+    <w:p>
+      <w:r>
+        <w:rPr>
+          <w:highlight w:val="yellow"/>
+        </w:rPr>
+        <w:t xml:space="preserve">This doesn’t work because </w:t>
+      </w:r>
+      <w:proofErr w:type="gramStart"/>
+      <w:r>
+        <w:rPr>
+          <w:highlight w:val="yellow"/>
+        </w:rPr>
+        <w:t>Project</w:t>
+      </w:r>
+      <w:proofErr w:type="gramEnd"/>
+      <w:r>
+        <w:rPr>
+          <w:highlight w:val="yellow"/>
+        </w:rPr>
+        <w:t xml:space="preserve"> has a list of tasks. Look at what Booking looks like in </w:t>
+      </w:r>
+      <w:proofErr w:type="spellStart"/>
+      <w:proofErr w:type="gramStart"/>
+      <w:r>
+        <w:rPr>
+          <w:highlight w:val="yellow"/>
+        </w:rPr>
+        <w:t>ssms</w:t>
+      </w:r>
+      <w:proofErr w:type="spellEnd"/>
+      <w:proofErr w:type="gramEnd"/>
+    </w:p>
+    <w:p/>
+    <w:p/>
+    <w:p/>
     <w:p>
       <w:r>
         <w:t>3/27/2023</w:t>
@@ -21,13 +191,8 @@
         </w:numPr>
       </w:pPr>
       <w:r>
-        <w:t xml:space="preserve">I want to be able to create a </w:t>
-      </w:r>
-      <w:proofErr w:type="gramStart"/>
-      <w:r>
-        <w:t>task</w:t>
-      </w:r>
-      <w:proofErr w:type="gramEnd"/>
+        <w:t>I want to be able to create a task</w:t>
+      </w:r>
     </w:p>
     <w:p>
       <w:pPr>
@@ -38,13 +203,8 @@
         </w:numPr>
       </w:pPr>
       <w:r>
-        <w:t xml:space="preserve">I want to be able to view my </w:t>
-      </w:r>
-      <w:proofErr w:type="gramStart"/>
-      <w:r>
-        <w:t>tasks</w:t>
-      </w:r>
-      <w:proofErr w:type="gramEnd"/>
+        <w:t>I want to be able to view my tasks</w:t>
+      </w:r>
     </w:p>
     <w:p>
       <w:pPr>
@@ -55,13 +215,8 @@
         </w:numPr>
       </w:pPr>
       <w:r>
-        <w:t xml:space="preserve">I want to be able to mark a task complete and view my completed </w:t>
-      </w:r>
-      <w:proofErr w:type="gramStart"/>
-      <w:r>
-        <w:t>tasks</w:t>
-      </w:r>
-      <w:proofErr w:type="gramEnd"/>
+        <w:t>I want to be able to mark a task complete and view my completed tasks</w:t>
+      </w:r>
     </w:p>
     <w:p>
       <w:pPr>
@@ -72,13 +227,8 @@
         </w:numPr>
       </w:pPr>
       <w:r>
-        <w:t xml:space="preserve">I want to be able to edit details about my </w:t>
-      </w:r>
-      <w:proofErr w:type="gramStart"/>
-      <w:r>
-        <w:t>task</w:t>
-      </w:r>
-      <w:proofErr w:type="gramEnd"/>
+        <w:t>I want to be able to edit details about my task</w:t>
+      </w:r>
     </w:p>
     <w:p>
       <w:pPr>
@@ -94,6 +244,40 @@
       <w:proofErr w:type="gramStart"/>
       <w:r>
         <w:t>categories</w:t>
+      </w:r>
+      <w:proofErr w:type="gramEnd"/>
+    </w:p>
+    <w:p>
+      <w:pPr>
+        <w:pStyle w:val="ListParagraph"/>
+        <w:numPr>
+          <w:ilvl w:val="1"/>
+          <w:numId w:val="2"/>
+        </w:numPr>
+      </w:pPr>
+      <w:r>
+        <w:t xml:space="preserve">Projects. I want to have projects and assign tasks to </w:t>
+      </w:r>
+      <w:proofErr w:type="gramStart"/>
+      <w:r>
+        <w:t>projects</w:t>
+      </w:r>
+      <w:proofErr w:type="gramEnd"/>
+    </w:p>
+    <w:p>
+      <w:pPr>
+        <w:pStyle w:val="ListParagraph"/>
+        <w:numPr>
+          <w:ilvl w:val="1"/>
+          <w:numId w:val="2"/>
+        </w:numPr>
+      </w:pPr>
+      <w:r>
+        <w:t xml:space="preserve">I want to view the tasks assigned to my </w:t>
+      </w:r>
+      <w:proofErr w:type="gramStart"/>
+      <w:r>
+        <w:t>project</w:t>
       </w:r>
       <w:proofErr w:type="gramEnd"/>
     </w:p>
@@ -346,6 +530,119 @@
     </w:lvl>
   </w:abstractNum>
   <w:abstractNum w:abstractNumId="1" w15:restartNumberingAfterBreak="0">
+    <w:nsid w:val="30224CDA"/>
+    <w:multiLevelType w:val="hybridMultilevel"/>
+    <w:tmpl w:val="F5509264"/>
+    <w:lvl w:ilvl="0" w:tplc="04090001">
+      <w:start w:val="1"/>
+      <w:numFmt w:val="bullet"/>
+      <w:lvlText w:val=""/>
+      <w:lvlJc w:val="left"/>
+      <w:pPr>
+        <w:ind w:left="720" w:hanging="360"/>
+      </w:pPr>
+      <w:rPr>
+        <w:rFonts w:ascii="Symbol" w:hAnsi="Symbol" w:hint="default"/>
+      </w:rPr>
+    </w:lvl>
+    <w:lvl w:ilvl="1" w:tplc="04090003">
+      <w:start w:val="1"/>
+      <w:numFmt w:val="bullet"/>
+      <w:lvlText w:val="o"/>
+      <w:lvlJc w:val="left"/>
+      <w:pPr>
+        <w:ind w:left="1440" w:hanging="360"/>
+      </w:pPr>
+      <w:rPr>
+        <w:rFonts w:ascii="Courier New" w:hAnsi="Courier New" w:cs="Courier New" w:hint="default"/>
+      </w:rPr>
+    </w:lvl>
+    <w:lvl w:ilvl="2" w:tplc="04090005" w:tentative="1">
+      <w:start w:val="1"/>
+      <w:numFmt w:val="bullet"/>
+      <w:lvlText w:val=""/>
+      <w:lvlJc w:val="left"/>
+      <w:pPr>
+        <w:ind w:left="2160" w:hanging="360"/>
+      </w:pPr>
+      <w:rPr>
+        <w:rFonts w:ascii="Wingdings" w:hAnsi="Wingdings" w:hint="default"/>
+      </w:rPr>
+    </w:lvl>
+    <w:lvl w:ilvl="3" w:tplc="04090001" w:tentative="1">
+      <w:start w:val="1"/>
+      <w:numFmt w:val="bullet"/>
+      <w:lvlText w:val=""/>
+      <w:lvlJc w:val="left"/>
+      <w:pPr>
+        <w:ind w:left="2880" w:hanging="360"/>
+      </w:pPr>
+      <w:rPr>
+        <w:rFonts w:ascii="Symbol" w:hAnsi="Symbol" w:hint="default"/>
+      </w:rPr>
+    </w:lvl>
+    <w:lvl w:ilvl="4" w:tplc="04090003" w:tentative="1">
+      <w:start w:val="1"/>
+      <w:numFmt w:val="bullet"/>
+      <w:lvlText w:val="o"/>
+      <w:lvlJc w:val="left"/>
+      <w:pPr>
+        <w:ind w:left="3600" w:hanging="360"/>
+      </w:pPr>
+      <w:rPr>
+        <w:rFonts w:ascii="Courier New" w:hAnsi="Courier New" w:cs="Courier New" w:hint="default"/>
+      </w:rPr>
+    </w:lvl>
+    <w:lvl w:ilvl="5" w:tplc="04090005" w:tentative="1">
+      <w:start w:val="1"/>
+      <w:numFmt w:val="bullet"/>
+      <w:lvlText w:val=""/>
+      <w:lvlJc w:val="left"/>
+      <w:pPr>
+        <w:ind w:left="4320" w:hanging="360"/>
+      </w:pPr>
+      <w:rPr>
+        <w:rFonts w:ascii="Wingdings" w:hAnsi="Wingdings" w:hint="default"/>
+      </w:rPr>
+    </w:lvl>
+    <w:lvl w:ilvl="6" w:tplc="04090001" w:tentative="1">
+      <w:start w:val="1"/>
+      <w:numFmt w:val="bullet"/>
+      <w:lvlText w:val=""/>
+      <w:lvlJc w:val="left"/>
+      <w:pPr>
+        <w:ind w:left="5040" w:hanging="360"/>
+      </w:pPr>
+      <w:rPr>
+        <w:rFonts w:ascii="Symbol" w:hAnsi="Symbol" w:hint="default"/>
+      </w:rPr>
+    </w:lvl>
+    <w:lvl w:ilvl="7" w:tplc="04090003" w:tentative="1">
+      <w:start w:val="1"/>
+      <w:numFmt w:val="bullet"/>
+      <w:lvlText w:val="o"/>
+      <w:lvlJc w:val="left"/>
+      <w:pPr>
+        <w:ind w:left="5760" w:hanging="360"/>
+      </w:pPr>
+      <w:rPr>
+        <w:rFonts w:ascii="Courier New" w:hAnsi="Courier New" w:cs="Courier New" w:hint="default"/>
+      </w:rPr>
+    </w:lvl>
+    <w:lvl w:ilvl="8" w:tplc="04090005" w:tentative="1">
+      <w:start w:val="1"/>
+      <w:numFmt w:val="bullet"/>
+      <w:lvlText w:val=""/>
+      <w:lvlJc w:val="left"/>
+      <w:pPr>
+        <w:ind w:left="6480" w:hanging="360"/>
+      </w:pPr>
+      <w:rPr>
+        <w:rFonts w:ascii="Wingdings" w:hAnsi="Wingdings" w:hint="default"/>
+      </w:rPr>
+    </w:lvl>
+  </w:abstractNum>
+  <w:abstractNum w:abstractNumId="2" w15:restartNumberingAfterBreak="0">
     <w:nsid w:val="5BC2706B"/>
     <w:multiLevelType w:val="hybridMultilevel"/>
     <w:tmpl w:val="0096CADC"/>
@@ -361,7 +658,7 @@
         <w:rFonts w:hint="default"/>
       </w:rPr>
     </w:lvl>
-    <w:lvl w:ilvl="1" w:tplc="04090019" w:tentative="1">
+    <w:lvl w:ilvl="1" w:tplc="04090019">
       <w:start w:val="1"/>
       <w:numFmt w:val="lowerLetter"/>
       <w:lvlText w:val="%2."/>
@@ -438,6 +735,9 @@
     <w:abstractNumId w:val="0"/>
   </w:num>
   <w:num w:numId="2" w16cid:durableId="1981298350">
+    <w:abstractNumId w:val="2"/>
+  </w:num>
+  <w:num w:numId="3" w16cid:durableId="312221602">
     <w:abstractNumId w:val="1"/>
   </w:num>
 </w:numbering>

</xml_diff>

<commit_message>
added more stuff. most everything works, error throwing in usercontroller register() if user already exists.
</commit_message>
<xml_diff>
--- a/User Stories.docx
+++ b/User Stories.docx
@@ -2,6 +2,36 @@
 <file path=word/document.xml><?xml version="1.0" encoding="utf-8"?>
 <w:document xmlns:wpc="http://schemas.microsoft.com/office/word/2010/wordprocessingCanvas" xmlns:cx="http://schemas.microsoft.com/office/drawing/2014/chartex" xmlns:cx1="http://schemas.microsoft.com/office/drawing/2015/9/8/chartex" xmlns:cx2="http://schemas.microsoft.com/office/drawing/2015/10/21/chartex" xmlns:cx3="http://schemas.microsoft.com/office/drawing/2016/5/9/chartex" xmlns:cx4="http://schemas.microsoft.com/office/drawing/2016/5/10/chartex" xmlns:cx5="http://schemas.microsoft.com/office/drawing/2016/5/11/chartex" xmlns:cx6="http://schemas.microsoft.com/office/drawing/2016/5/12/chartex" xmlns:cx7="http://schemas.microsoft.com/office/drawing/2016/5/13/chartex" xmlns:cx8="http://schemas.microsoft.com/office/drawing/2016/5/14/chartex" xmlns:mc="http://schemas.openxmlformats.org/markup-compatibility/2006" xmlns:aink="http://schemas.microsoft.com/office/drawing/2016/ink" xmlns:am3d="http://schemas.microsoft.com/office/drawing/2017/model3d" xmlns:o="urn:schemas-microsoft-com:office:office" xmlns:oel="http://schemas.microsoft.com/office/2019/extlst" xmlns:r="http://schemas.openxmlformats.org/officeDocument/2006/relationships" xmlns:m="http://schemas.openxmlformats.org/officeDocument/2006/math" xmlns:v="urn:schemas-microsoft-com:vml" xmlns:wp14="http://schemas.microsoft.com/office/word/2010/wordprocessingDrawing" xmlns:wp="http://schemas.openxmlformats.org/drawingml/2006/wordprocessingDrawing" xmlns:w10="urn:schemas-microsoft-com:office:word" xmlns:w="http://schemas.openxmlformats.org/wordprocessingml/2006/main" xmlns:w14="http://schemas.microsoft.com/office/word/2010/wordml" xmlns:w15="http://schemas.microsoft.com/office/word/2012/wordml" xmlns:w16cex="http://schemas.microsoft.com/office/word/2018/wordml/cex" xmlns:w16cid="http://schemas.microsoft.com/office/word/2016/wordml/cid" xmlns:w16="http://schemas.microsoft.com/office/word/2018/wordml" xmlns:w16sdtdh="http://schemas.microsoft.com/office/word/2020/wordml/sdtdatahash" xmlns:w16se="http://schemas.microsoft.com/office/word/2015/wordml/symex" xmlns:wpg="http://schemas.microsoft.com/office/word/2010/wordprocessingGroup" xmlns:wpi="http://schemas.microsoft.com/office/word/2010/wordprocessingInk" xmlns:wne="http://schemas.microsoft.com/office/word/2006/wordml" xmlns:wps="http://schemas.microsoft.com/office/word/2010/wordprocessingShape" mc:Ignorable="w14 w15 w16se w16cid w16 w16cex w16sdtdh wp14">
   <w:body>
+    <w:p>
+      <w:r>
+        <w:t>To do:</w:t>
+      </w:r>
+    </w:p>
+    <w:p>
+      <w:pPr>
+        <w:pStyle w:val="ListParagraph"/>
+        <w:numPr>
+          <w:ilvl w:val="0"/>
+          <w:numId w:val="4"/>
+        </w:numPr>
+      </w:pPr>
+      <w:r>
+        <w:t>Fix UserController Register</w:t>
+      </w:r>
+    </w:p>
+    <w:p>
+      <w:pPr>
+        <w:pStyle w:val="ListParagraph"/>
+        <w:numPr>
+          <w:ilvl w:val="1"/>
+          <w:numId w:val="4"/>
+        </w:numPr>
+      </w:pPr>
+      <w:r>
+        <w:t>It needs to check to see if a user already is registered in the system or not. Right now it’ll throw an error if a user already exists</w:t>
+      </w:r>
+    </w:p>
+    <w:p/>
     <w:p/>
     <w:p>
       <w:r>
@@ -23,23 +53,7 @@
         </w:numPr>
       </w:pPr>
       <w:r>
-        <w:t xml:space="preserve">Does </w:t>
-      </w:r>
-      <w:proofErr w:type="spellStart"/>
-      <w:r>
-        <w:t>Tasks.cs</w:t>
-      </w:r>
-      <w:proofErr w:type="spellEnd"/>
-      <w:r>
-        <w:t xml:space="preserve"> need a </w:t>
-      </w:r>
-      <w:proofErr w:type="spellStart"/>
-      <w:r>
-        <w:t>ProjectId</w:t>
-      </w:r>
-      <w:proofErr w:type="spellEnd"/>
-      <w:r>
-        <w:t xml:space="preserve"> reference??? Refactor if so </w:t>
+        <w:t xml:space="preserve">Does Tasks.cs need a ProjectId reference??? Refactor if so </w:t>
       </w:r>
     </w:p>
     <w:p>
@@ -51,15 +65,7 @@
         </w:numPr>
       </w:pPr>
       <w:r>
-        <w:t xml:space="preserve">Could I then keep the </w:t>
-      </w:r>
-      <w:proofErr w:type="spellStart"/>
-      <w:r>
-        <w:t>TasksController</w:t>
-      </w:r>
-      <w:proofErr w:type="spellEnd"/>
-      <w:r>
-        <w:t xml:space="preserve">? Do I even need it? I’m trying to figure that out. </w:t>
+        <w:t xml:space="preserve">Could I then keep the TasksController? Do I even need it? I’m trying to figure that out. </w:t>
       </w:r>
     </w:p>
     <w:p>
@@ -71,23 +77,7 @@
         </w:numPr>
       </w:pPr>
       <w:r>
-        <w:t>To Add a task</w:t>
-      </w:r>
-      <w:proofErr w:type="gramStart"/>
-      <w:r>
-        <w:t>…..</w:t>
-      </w:r>
-      <w:proofErr w:type="gramEnd"/>
-      <w:r>
-        <w:t xml:space="preserve">yes. I need the </w:t>
-      </w:r>
-      <w:proofErr w:type="spellStart"/>
-      <w:r>
-        <w:t>TaskController</w:t>
-      </w:r>
-      <w:proofErr w:type="spellEnd"/>
-      <w:r>
-        <w:t>, but Task needs a reference to project… or maybe not?</w:t>
+        <w:t>To Add a task…..yes. I need the TaskController, but Task needs a reference to project… or maybe not?</w:t>
       </w:r>
     </w:p>
     <w:p>
@@ -113,23 +103,8 @@
     </w:p>
     <w:p>
       <w:r>
-        <w:t xml:space="preserve">WHERE </w:t>
-      </w:r>
-      <w:proofErr w:type="spellStart"/>
-      <w:proofErr w:type="gramStart"/>
-      <w:r>
-        <w:t>task.taskId</w:t>
-      </w:r>
-      <w:proofErr w:type="spellEnd"/>
-      <w:proofErr w:type="gramEnd"/>
-      <w:r>
-        <w:t xml:space="preserve"> = </w:t>
-      </w:r>
-      <w:proofErr w:type="spellStart"/>
-      <w:r>
-        <w:t>project.taskId</w:t>
-      </w:r>
-      <w:proofErr w:type="spellEnd"/>
+        <w:t>WHERE task.taskId = project.taskId</w:t>
+      </w:r>
     </w:p>
     <w:p>
       <w:r>
@@ -142,32 +117,8 @@
         <w:rPr>
           <w:highlight w:val="yellow"/>
         </w:rPr>
-        <w:t xml:space="preserve">This doesn’t work because </w:t>
-      </w:r>
-      <w:proofErr w:type="gramStart"/>
-      <w:r>
-        <w:rPr>
-          <w:highlight w:val="yellow"/>
-        </w:rPr>
-        <w:t>Project</w:t>
-      </w:r>
-      <w:proofErr w:type="gramEnd"/>
-      <w:r>
-        <w:rPr>
-          <w:highlight w:val="yellow"/>
-        </w:rPr>
-        <w:t xml:space="preserve"> has a list of tasks. Look at what Booking looks like in </w:t>
-      </w:r>
-      <w:proofErr w:type="spellStart"/>
-      <w:proofErr w:type="gramStart"/>
-      <w:r>
-        <w:rPr>
-          <w:highlight w:val="yellow"/>
-        </w:rPr>
-        <w:t>ssms</w:t>
-      </w:r>
-      <w:proofErr w:type="spellEnd"/>
-      <w:proofErr w:type="gramEnd"/>
+        <w:t>This doesn’t work because Project has a list of tasks. Look at what Booking looks like in ssms</w:t>
+      </w:r>
     </w:p>
     <w:p/>
     <w:p/>
@@ -239,13 +190,8 @@
         </w:numPr>
       </w:pPr>
       <w:r>
-        <w:t xml:space="preserve">I want to be able to group tasks into larger </w:t>
-      </w:r>
-      <w:proofErr w:type="gramStart"/>
-      <w:r>
-        <w:t>categories</w:t>
-      </w:r>
-      <w:proofErr w:type="gramEnd"/>
+        <w:t>I want to be able to group tasks into larger categories</w:t>
+      </w:r>
     </w:p>
     <w:p>
       <w:pPr>
@@ -256,13 +202,9 @@
         </w:numPr>
       </w:pPr>
       <w:r>
-        <w:t xml:space="preserve">Projects. I want to have projects and assign tasks to </w:t>
-      </w:r>
-      <w:proofErr w:type="gramStart"/>
-      <w:r>
-        <w:t>projects</w:t>
-      </w:r>
-      <w:proofErr w:type="gramEnd"/>
+        <w:lastRenderedPageBreak/>
+        <w:t>Projects. I want to have projects and assign tasks to projects</w:t>
+      </w:r>
     </w:p>
     <w:p>
       <w:pPr>
@@ -273,13 +215,8 @@
         </w:numPr>
       </w:pPr>
       <w:r>
-        <w:t xml:space="preserve">I want to view the tasks assigned to my </w:t>
-      </w:r>
-      <w:proofErr w:type="gramStart"/>
-      <w:r>
-        <w:t>project</w:t>
-      </w:r>
-      <w:proofErr w:type="gramEnd"/>
+        <w:t>I want to view the tasks assigned to my project</w:t>
+      </w:r>
     </w:p>
     <w:p>
       <w:pPr>
@@ -290,13 +227,8 @@
         </w:numPr>
       </w:pPr>
       <w:r>
-        <w:t xml:space="preserve">I want to be able to assign sub-tasks to main </w:t>
-      </w:r>
-      <w:proofErr w:type="gramStart"/>
-      <w:r>
-        <w:t>tasks</w:t>
-      </w:r>
-      <w:proofErr w:type="gramEnd"/>
+        <w:t>I want to be able to assign sub-tasks to main tasks</w:t>
+      </w:r>
     </w:p>
     <w:p>
       <w:pPr>
@@ -307,15 +239,7 @@
         </w:numPr>
       </w:pPr>
       <w:r>
-        <w:t xml:space="preserve">I want to be able to add a </w:t>
-      </w:r>
-      <w:proofErr w:type="gramStart"/>
-      <w:r>
-        <w:t>due-date</w:t>
-      </w:r>
-      <w:proofErr w:type="gramEnd"/>
-      <w:r>
-        <w:t xml:space="preserve"> to tasks</w:t>
+        <w:t>I want to be able to add a due-date to tasks</w:t>
       </w:r>
     </w:p>
     <w:p>
@@ -327,18 +251,8 @@
         </w:numPr>
       </w:pPr>
       <w:r>
-        <w:t xml:space="preserve">I want to be able to filter tasks by due date, assigned, </w:t>
-      </w:r>
-      <w:proofErr w:type="spellStart"/>
-      <w:r>
-        <w:t>etc</w:t>
-      </w:r>
-      <w:proofErr w:type="spellEnd"/>
-      <w:proofErr w:type="gramStart"/>
-      <w:r>
-        <w:t>…..</w:t>
-      </w:r>
-      <w:proofErr w:type="gramEnd"/>
+        <w:t>I want to be able to filter tasks by due date, assigned, etc…..</w:t>
+      </w:r>
     </w:p>
     <w:p/>
     <w:p/>
@@ -731,6 +645,119 @@
       </w:pPr>
     </w:lvl>
   </w:abstractNum>
+  <w:abstractNum w:abstractNumId="3" w15:restartNumberingAfterBreak="0">
+    <w:nsid w:val="7C2F5E4E"/>
+    <w:multiLevelType w:val="hybridMultilevel"/>
+    <w:tmpl w:val="26C84F52"/>
+    <w:lvl w:ilvl="0" w:tplc="04090001">
+      <w:start w:val="1"/>
+      <w:numFmt w:val="bullet"/>
+      <w:lvlText w:val=""/>
+      <w:lvlJc w:val="left"/>
+      <w:pPr>
+        <w:ind w:left="720" w:hanging="360"/>
+      </w:pPr>
+      <w:rPr>
+        <w:rFonts w:ascii="Symbol" w:hAnsi="Symbol" w:hint="default"/>
+      </w:rPr>
+    </w:lvl>
+    <w:lvl w:ilvl="1" w:tplc="04090003">
+      <w:start w:val="1"/>
+      <w:numFmt w:val="bullet"/>
+      <w:lvlText w:val="o"/>
+      <w:lvlJc w:val="left"/>
+      <w:pPr>
+        <w:ind w:left="1440" w:hanging="360"/>
+      </w:pPr>
+      <w:rPr>
+        <w:rFonts w:ascii="Courier New" w:hAnsi="Courier New" w:cs="Courier New" w:hint="default"/>
+      </w:rPr>
+    </w:lvl>
+    <w:lvl w:ilvl="2" w:tplc="04090005" w:tentative="1">
+      <w:start w:val="1"/>
+      <w:numFmt w:val="bullet"/>
+      <w:lvlText w:val=""/>
+      <w:lvlJc w:val="left"/>
+      <w:pPr>
+        <w:ind w:left="2160" w:hanging="360"/>
+      </w:pPr>
+      <w:rPr>
+        <w:rFonts w:ascii="Wingdings" w:hAnsi="Wingdings" w:hint="default"/>
+      </w:rPr>
+    </w:lvl>
+    <w:lvl w:ilvl="3" w:tplc="04090001" w:tentative="1">
+      <w:start w:val="1"/>
+      <w:numFmt w:val="bullet"/>
+      <w:lvlText w:val=""/>
+      <w:lvlJc w:val="left"/>
+      <w:pPr>
+        <w:ind w:left="2880" w:hanging="360"/>
+      </w:pPr>
+      <w:rPr>
+        <w:rFonts w:ascii="Symbol" w:hAnsi="Symbol" w:hint="default"/>
+      </w:rPr>
+    </w:lvl>
+    <w:lvl w:ilvl="4" w:tplc="04090003" w:tentative="1">
+      <w:start w:val="1"/>
+      <w:numFmt w:val="bullet"/>
+      <w:lvlText w:val="o"/>
+      <w:lvlJc w:val="left"/>
+      <w:pPr>
+        <w:ind w:left="3600" w:hanging="360"/>
+      </w:pPr>
+      <w:rPr>
+        <w:rFonts w:ascii="Courier New" w:hAnsi="Courier New" w:cs="Courier New" w:hint="default"/>
+      </w:rPr>
+    </w:lvl>
+    <w:lvl w:ilvl="5" w:tplc="04090005" w:tentative="1">
+      <w:start w:val="1"/>
+      <w:numFmt w:val="bullet"/>
+      <w:lvlText w:val=""/>
+      <w:lvlJc w:val="left"/>
+      <w:pPr>
+        <w:ind w:left="4320" w:hanging="360"/>
+      </w:pPr>
+      <w:rPr>
+        <w:rFonts w:ascii="Wingdings" w:hAnsi="Wingdings" w:hint="default"/>
+      </w:rPr>
+    </w:lvl>
+    <w:lvl w:ilvl="6" w:tplc="04090001" w:tentative="1">
+      <w:start w:val="1"/>
+      <w:numFmt w:val="bullet"/>
+      <w:lvlText w:val=""/>
+      <w:lvlJc w:val="left"/>
+      <w:pPr>
+        <w:ind w:left="5040" w:hanging="360"/>
+      </w:pPr>
+      <w:rPr>
+        <w:rFonts w:ascii="Symbol" w:hAnsi="Symbol" w:hint="default"/>
+      </w:rPr>
+    </w:lvl>
+    <w:lvl w:ilvl="7" w:tplc="04090003" w:tentative="1">
+      <w:start w:val="1"/>
+      <w:numFmt w:val="bullet"/>
+      <w:lvlText w:val="o"/>
+      <w:lvlJc w:val="left"/>
+      <w:pPr>
+        <w:ind w:left="5760" w:hanging="360"/>
+      </w:pPr>
+      <w:rPr>
+        <w:rFonts w:ascii="Courier New" w:hAnsi="Courier New" w:cs="Courier New" w:hint="default"/>
+      </w:rPr>
+    </w:lvl>
+    <w:lvl w:ilvl="8" w:tplc="04090005" w:tentative="1">
+      <w:start w:val="1"/>
+      <w:numFmt w:val="bullet"/>
+      <w:lvlText w:val=""/>
+      <w:lvlJc w:val="left"/>
+      <w:pPr>
+        <w:ind w:left="6480" w:hanging="360"/>
+      </w:pPr>
+      <w:rPr>
+        <w:rFonts w:ascii="Wingdings" w:hAnsi="Wingdings" w:hint="default"/>
+      </w:rPr>
+    </w:lvl>
+  </w:abstractNum>
   <w:num w:numId="1" w16cid:durableId="601496847">
     <w:abstractNumId w:val="0"/>
   </w:num>
@@ -739,6 +766,9 @@
   </w:num>
   <w:num w:numId="3" w16cid:durableId="312221602">
     <w:abstractNumId w:val="1"/>
+  </w:num>
+  <w:num w:numId="4" w16cid:durableId="851603840">
+    <w:abstractNumId w:val="3"/>
   </w:num>
 </w:numbering>
 </file>

</xml_diff>

<commit_message>
before registering a user, checking to make sure they don't already exist because it would throw an error if not
</commit_message>
<xml_diff>
--- a/User Stories.docx
+++ b/User Stories.docx
@@ -16,7 +16,15 @@
         </w:numPr>
       </w:pPr>
       <w:r>
-        <w:t>Fix UserController Register</w:t>
+        <w:t xml:space="preserve">Fix </w:t>
+      </w:r>
+      <w:proofErr w:type="spellStart"/>
+      <w:r>
+        <w:t>UserController</w:t>
+      </w:r>
+      <w:proofErr w:type="spellEnd"/>
+      <w:r>
+        <w:t xml:space="preserve"> Register</w:t>
       </w:r>
     </w:p>
     <w:p>
@@ -28,10 +36,702 @@
         </w:numPr>
       </w:pPr>
       <w:r>
-        <w:t>It needs to check to see if a user already is registered in the system or not. Right now it’ll throw an error if a user already exists</w:t>
-      </w:r>
+        <w:t xml:space="preserve">It needs to </w:t>
+      </w:r>
+      <w:proofErr w:type="gramStart"/>
+      <w:r>
+        <w:t>check</w:t>
+      </w:r>
+      <w:proofErr w:type="gramEnd"/>
+      <w:r>
+        <w:t xml:space="preserve"> to see if a user already is registered in the system or not. Right </w:t>
+      </w:r>
+      <w:proofErr w:type="gramStart"/>
+      <w:r>
+        <w:t>now</w:t>
+      </w:r>
+      <w:proofErr w:type="gramEnd"/>
+      <w:r>
+        <w:t xml:space="preserve"> it’ll throw an error if a user already exists</w:t>
+      </w:r>
+    </w:p>
+    <w:p>
+      <w:r>
+        <w:t xml:space="preserve">Add task- user must be registered </w:t>
+      </w:r>
+      <w:proofErr w:type="gramStart"/>
+      <w:r>
+        <w:t>first</w:t>
+      </w:r>
+      <w:proofErr w:type="gramEnd"/>
+    </w:p>
+    <w:p>
+      <w:r>
+        <w:t xml:space="preserve">Are you registered and are you assigned to the </w:t>
+      </w:r>
+      <w:proofErr w:type="gramStart"/>
+      <w:r>
+        <w:t>project</w:t>
+      </w:r>
+      <w:proofErr w:type="gramEnd"/>
+    </w:p>
+    <w:p>
+      <w:r>
+        <w:t xml:space="preserve">Then, when you add someone to the project, pull the info and populate assigned first name and assigned last </w:t>
+      </w:r>
+      <w:proofErr w:type="gramStart"/>
+      <w:r>
+        <w:t>name</w:t>
+      </w:r>
+      <w:proofErr w:type="gramEnd"/>
     </w:p>
     <w:p/>
+    <w:p/>
+    <w:p>
+      <w:r>
+        <w:t xml:space="preserve">You should be able to add a task without any users registered. Then later assign tasks. Or do it all at the same time. </w:t>
+      </w:r>
+    </w:p>
+    <w:p/>
+    <w:p/>
+    <w:p>
+      <w:pPr>
+        <w:autoSpaceDE w:val="0"/>
+        <w:autoSpaceDN w:val="0"/>
+        <w:adjustRightInd w:val="0"/>
+        <w:spacing w:after="0" w:line="240" w:lineRule="auto"/>
+        <w:rPr>
+          <w:rFonts w:ascii="Cascadia Mono" w:hAnsi="Cascadia Mono" w:cs="Cascadia Mono"/>
+          <w:color w:val="008000"/>
+          <w:kern w:val="0"/>
+          <w:sz w:val="19"/>
+          <w:szCs w:val="19"/>
+        </w:rPr>
+      </w:pPr>
+      <w:r>
+        <w:rPr>
+          <w:rFonts w:ascii="Cascadia Mono" w:hAnsi="Cascadia Mono" w:cs="Cascadia Mono"/>
+          <w:color w:val="008000"/>
+          <w:kern w:val="0"/>
+          <w:sz w:val="19"/>
+          <w:szCs w:val="19"/>
+        </w:rPr>
+        <w:t xml:space="preserve">/*//checking if the email provided is registered. If it isn't, return not </w:t>
+      </w:r>
+      <w:proofErr w:type="gramStart"/>
+      <w:r>
+        <w:rPr>
+          <w:rFonts w:ascii="Cascadia Mono" w:hAnsi="Cascadia Mono" w:cs="Cascadia Mono"/>
+          <w:color w:val="008000"/>
+          <w:kern w:val="0"/>
+          <w:sz w:val="19"/>
+          <w:szCs w:val="19"/>
+        </w:rPr>
+        <w:t>found</w:t>
+      </w:r>
+      <w:proofErr w:type="gramEnd"/>
+    </w:p>
+    <w:p>
+      <w:pPr>
+        <w:autoSpaceDE w:val="0"/>
+        <w:autoSpaceDN w:val="0"/>
+        <w:adjustRightInd w:val="0"/>
+        <w:spacing w:after="0" w:line="240" w:lineRule="auto"/>
+        <w:rPr>
+          <w:rFonts w:ascii="Cascadia Mono" w:hAnsi="Cascadia Mono" w:cs="Cascadia Mono"/>
+          <w:color w:val="008000"/>
+          <w:kern w:val="0"/>
+          <w:sz w:val="19"/>
+          <w:szCs w:val="19"/>
+        </w:rPr>
+      </w:pPr>
+      <w:r>
+        <w:rPr>
+          <w:rFonts w:ascii="Cascadia Mono" w:hAnsi="Cascadia Mono" w:cs="Cascadia Mono"/>
+          <w:color w:val="008000"/>
+          <w:kern w:val="0"/>
+          <w:sz w:val="19"/>
+          <w:szCs w:val="19"/>
+        </w:rPr>
+        <w:tab/>
+      </w:r>
+      <w:r>
+        <w:rPr>
+          <w:rFonts w:ascii="Cascadia Mono" w:hAnsi="Cascadia Mono" w:cs="Cascadia Mono"/>
+          <w:color w:val="008000"/>
+          <w:kern w:val="0"/>
+          <w:sz w:val="19"/>
+          <w:szCs w:val="19"/>
+        </w:rPr>
+        <w:tab/>
+      </w:r>
+      <w:r>
+        <w:rPr>
+          <w:rFonts w:ascii="Cascadia Mono" w:hAnsi="Cascadia Mono" w:cs="Cascadia Mono"/>
+          <w:color w:val="008000"/>
+          <w:kern w:val="0"/>
+          <w:sz w:val="19"/>
+          <w:szCs w:val="19"/>
+        </w:rPr>
+        <w:tab/>
+        <w:t xml:space="preserve">var </w:t>
+      </w:r>
+      <w:proofErr w:type="spellStart"/>
+      <w:r>
+        <w:rPr>
+          <w:rFonts w:ascii="Cascadia Mono" w:hAnsi="Cascadia Mono" w:cs="Cascadia Mono"/>
+          <w:color w:val="008000"/>
+          <w:kern w:val="0"/>
+          <w:sz w:val="19"/>
+          <w:szCs w:val="19"/>
+        </w:rPr>
+        <w:t>userEmail</w:t>
+      </w:r>
+      <w:proofErr w:type="spellEnd"/>
+      <w:r>
+        <w:rPr>
+          <w:rFonts w:ascii="Cascadia Mono" w:hAnsi="Cascadia Mono" w:cs="Cascadia Mono"/>
+          <w:color w:val="008000"/>
+          <w:kern w:val="0"/>
+          <w:sz w:val="19"/>
+          <w:szCs w:val="19"/>
+        </w:rPr>
+        <w:t xml:space="preserve"> = </w:t>
+      </w:r>
+      <w:proofErr w:type="spellStart"/>
+      <w:proofErr w:type="gramStart"/>
+      <w:r>
+        <w:rPr>
+          <w:rFonts w:ascii="Cascadia Mono" w:hAnsi="Cascadia Mono" w:cs="Cascadia Mono"/>
+          <w:color w:val="008000"/>
+          <w:kern w:val="0"/>
+          <w:sz w:val="19"/>
+          <w:szCs w:val="19"/>
+        </w:rPr>
+        <w:t>dto.AssignedEmail</w:t>
+      </w:r>
+      <w:proofErr w:type="spellEnd"/>
+      <w:proofErr w:type="gramEnd"/>
+      <w:r>
+        <w:rPr>
+          <w:rFonts w:ascii="Cascadia Mono" w:hAnsi="Cascadia Mono" w:cs="Cascadia Mono"/>
+          <w:color w:val="008000"/>
+          <w:kern w:val="0"/>
+          <w:sz w:val="19"/>
+          <w:szCs w:val="19"/>
+        </w:rPr>
+        <w:t>;</w:t>
+      </w:r>
+    </w:p>
+    <w:p>
+      <w:pPr>
+        <w:autoSpaceDE w:val="0"/>
+        <w:autoSpaceDN w:val="0"/>
+        <w:adjustRightInd w:val="0"/>
+        <w:spacing w:after="0" w:line="240" w:lineRule="auto"/>
+        <w:rPr>
+          <w:rFonts w:ascii="Cascadia Mono" w:hAnsi="Cascadia Mono" w:cs="Cascadia Mono"/>
+          <w:color w:val="008000"/>
+          <w:kern w:val="0"/>
+          <w:sz w:val="19"/>
+          <w:szCs w:val="19"/>
+        </w:rPr>
+      </w:pPr>
+    </w:p>
+    <w:p>
+      <w:pPr>
+        <w:autoSpaceDE w:val="0"/>
+        <w:autoSpaceDN w:val="0"/>
+        <w:adjustRightInd w:val="0"/>
+        <w:spacing w:after="0" w:line="240" w:lineRule="auto"/>
+        <w:rPr>
+          <w:rFonts w:ascii="Cascadia Mono" w:hAnsi="Cascadia Mono" w:cs="Cascadia Mono"/>
+          <w:color w:val="008000"/>
+          <w:kern w:val="0"/>
+          <w:sz w:val="19"/>
+          <w:szCs w:val="19"/>
+        </w:rPr>
+      </w:pPr>
+      <w:r>
+        <w:rPr>
+          <w:rFonts w:ascii="Cascadia Mono" w:hAnsi="Cascadia Mono" w:cs="Cascadia Mono"/>
+          <w:color w:val="008000"/>
+          <w:kern w:val="0"/>
+          <w:sz w:val="19"/>
+          <w:szCs w:val="19"/>
+        </w:rPr>
+        <w:tab/>
+      </w:r>
+      <w:r>
+        <w:rPr>
+          <w:rFonts w:ascii="Cascadia Mono" w:hAnsi="Cascadia Mono" w:cs="Cascadia Mono"/>
+          <w:color w:val="008000"/>
+          <w:kern w:val="0"/>
+          <w:sz w:val="19"/>
+          <w:szCs w:val="19"/>
+        </w:rPr>
+        <w:tab/>
+      </w:r>
+      <w:r>
+        <w:rPr>
+          <w:rFonts w:ascii="Cascadia Mono" w:hAnsi="Cascadia Mono" w:cs="Cascadia Mono"/>
+          <w:color w:val="008000"/>
+          <w:kern w:val="0"/>
+          <w:sz w:val="19"/>
+          <w:szCs w:val="19"/>
+        </w:rPr>
+        <w:tab/>
+        <w:t>if (_</w:t>
+      </w:r>
+      <w:proofErr w:type="spellStart"/>
+      <w:proofErr w:type="gramStart"/>
+      <w:r>
+        <w:rPr>
+          <w:rFonts w:ascii="Cascadia Mono" w:hAnsi="Cascadia Mono" w:cs="Cascadia Mono"/>
+          <w:color w:val="008000"/>
+          <w:kern w:val="0"/>
+          <w:sz w:val="19"/>
+          <w:szCs w:val="19"/>
+        </w:rPr>
+        <w:t>entities.Users.SingleOrDefault</w:t>
+      </w:r>
+      <w:proofErr w:type="spellEnd"/>
+      <w:proofErr w:type="gramEnd"/>
+      <w:r>
+        <w:rPr>
+          <w:rFonts w:ascii="Cascadia Mono" w:hAnsi="Cascadia Mono" w:cs="Cascadia Mono"/>
+          <w:color w:val="008000"/>
+          <w:kern w:val="0"/>
+          <w:sz w:val="19"/>
+          <w:szCs w:val="19"/>
+        </w:rPr>
+        <w:t xml:space="preserve">(u =&gt; </w:t>
+      </w:r>
+      <w:proofErr w:type="spellStart"/>
+      <w:r>
+        <w:rPr>
+          <w:rFonts w:ascii="Cascadia Mono" w:hAnsi="Cascadia Mono" w:cs="Cascadia Mono"/>
+          <w:color w:val="008000"/>
+          <w:kern w:val="0"/>
+          <w:sz w:val="19"/>
+          <w:szCs w:val="19"/>
+        </w:rPr>
+        <w:t>u.Email</w:t>
+      </w:r>
+      <w:proofErr w:type="spellEnd"/>
+      <w:r>
+        <w:rPr>
+          <w:rFonts w:ascii="Cascadia Mono" w:hAnsi="Cascadia Mono" w:cs="Cascadia Mono"/>
+          <w:color w:val="008000"/>
+          <w:kern w:val="0"/>
+          <w:sz w:val="19"/>
+          <w:szCs w:val="19"/>
+        </w:rPr>
+        <w:t xml:space="preserve"> == </w:t>
+      </w:r>
+      <w:proofErr w:type="spellStart"/>
+      <w:r>
+        <w:rPr>
+          <w:rFonts w:ascii="Cascadia Mono" w:hAnsi="Cascadia Mono" w:cs="Cascadia Mono"/>
+          <w:color w:val="008000"/>
+          <w:kern w:val="0"/>
+          <w:sz w:val="19"/>
+          <w:szCs w:val="19"/>
+        </w:rPr>
+        <w:t>userEmail</w:t>
+      </w:r>
+      <w:proofErr w:type="spellEnd"/>
+      <w:r>
+        <w:rPr>
+          <w:rFonts w:ascii="Cascadia Mono" w:hAnsi="Cascadia Mono" w:cs="Cascadia Mono"/>
+          <w:color w:val="008000"/>
+          <w:kern w:val="0"/>
+          <w:sz w:val="19"/>
+          <w:szCs w:val="19"/>
+        </w:rPr>
+        <w:t>) == null)</w:t>
+      </w:r>
+    </w:p>
+    <w:p>
+      <w:pPr>
+        <w:autoSpaceDE w:val="0"/>
+        <w:autoSpaceDN w:val="0"/>
+        <w:adjustRightInd w:val="0"/>
+        <w:spacing w:after="0" w:line="240" w:lineRule="auto"/>
+        <w:rPr>
+          <w:rFonts w:ascii="Cascadia Mono" w:hAnsi="Cascadia Mono" w:cs="Cascadia Mono"/>
+          <w:color w:val="000000"/>
+          <w:kern w:val="0"/>
+          <w:sz w:val="19"/>
+          <w:szCs w:val="19"/>
+        </w:rPr>
+      </w:pPr>
+      <w:r>
+        <w:rPr>
+          <w:rFonts w:ascii="Cascadia Mono" w:hAnsi="Cascadia Mono" w:cs="Cascadia Mono"/>
+          <w:color w:val="008000"/>
+          <w:kern w:val="0"/>
+          <w:sz w:val="19"/>
+          <w:szCs w:val="19"/>
+        </w:rPr>
+        <w:tab/>
+      </w:r>
+      <w:r>
+        <w:rPr>
+          <w:rFonts w:ascii="Cascadia Mono" w:hAnsi="Cascadia Mono" w:cs="Cascadia Mono"/>
+          <w:color w:val="008000"/>
+          <w:kern w:val="0"/>
+          <w:sz w:val="19"/>
+          <w:szCs w:val="19"/>
+        </w:rPr>
+        <w:tab/>
+      </w:r>
+      <w:r>
+        <w:rPr>
+          <w:rFonts w:ascii="Cascadia Mono" w:hAnsi="Cascadia Mono" w:cs="Cascadia Mono"/>
+          <w:color w:val="008000"/>
+          <w:kern w:val="0"/>
+          <w:sz w:val="19"/>
+          <w:szCs w:val="19"/>
+        </w:rPr>
+        <w:tab/>
+      </w:r>
+      <w:proofErr w:type="gramStart"/>
+      <w:r>
+        <w:rPr>
+          <w:rFonts w:ascii="Cascadia Mono" w:hAnsi="Cascadia Mono" w:cs="Cascadia Mono"/>
+          <w:color w:val="008000"/>
+          <w:kern w:val="0"/>
+          <w:sz w:val="19"/>
+          <w:szCs w:val="19"/>
+        </w:rPr>
+        <w:t>{ return</w:t>
+      </w:r>
+      <w:proofErr w:type="gramEnd"/>
+      <w:r>
+        <w:rPr>
+          <w:rFonts w:ascii="Cascadia Mono" w:hAnsi="Cascadia Mono" w:cs="Cascadia Mono"/>
+          <w:color w:val="008000"/>
+          <w:kern w:val="0"/>
+          <w:sz w:val="19"/>
+          <w:szCs w:val="19"/>
+        </w:rPr>
+        <w:t xml:space="preserve"> </w:t>
+      </w:r>
+      <w:proofErr w:type="spellStart"/>
+      <w:r>
+        <w:rPr>
+          <w:rFonts w:ascii="Cascadia Mono" w:hAnsi="Cascadia Mono" w:cs="Cascadia Mono"/>
+          <w:color w:val="008000"/>
+          <w:kern w:val="0"/>
+          <w:sz w:val="19"/>
+          <w:szCs w:val="19"/>
+        </w:rPr>
+        <w:t>NotFound</w:t>
+      </w:r>
+      <w:proofErr w:type="spellEnd"/>
+      <w:r>
+        <w:rPr>
+          <w:rFonts w:ascii="Cascadia Mono" w:hAnsi="Cascadia Mono" w:cs="Cascadia Mono"/>
+          <w:color w:val="008000"/>
+          <w:kern w:val="0"/>
+          <w:sz w:val="19"/>
+          <w:szCs w:val="19"/>
+        </w:rPr>
+        <w:t>("A user must be registered before task assignment."); }*/</w:t>
+      </w:r>
+    </w:p>
+    <w:p>
+      <w:pPr>
+        <w:autoSpaceDE w:val="0"/>
+        <w:autoSpaceDN w:val="0"/>
+        <w:adjustRightInd w:val="0"/>
+        <w:spacing w:after="0" w:line="240" w:lineRule="auto"/>
+        <w:rPr>
+          <w:rFonts w:ascii="Cascadia Mono" w:hAnsi="Cascadia Mono" w:cs="Cascadia Mono"/>
+          <w:color w:val="000000"/>
+          <w:kern w:val="0"/>
+          <w:sz w:val="19"/>
+          <w:szCs w:val="19"/>
+        </w:rPr>
+      </w:pPr>
+    </w:p>
+    <w:p>
+      <w:pPr>
+        <w:autoSpaceDE w:val="0"/>
+        <w:autoSpaceDN w:val="0"/>
+        <w:adjustRightInd w:val="0"/>
+        <w:spacing w:after="0" w:line="240" w:lineRule="auto"/>
+        <w:rPr>
+          <w:rFonts w:ascii="Cascadia Mono" w:hAnsi="Cascadia Mono" w:cs="Cascadia Mono"/>
+          <w:color w:val="000000"/>
+          <w:kern w:val="0"/>
+          <w:sz w:val="19"/>
+          <w:szCs w:val="19"/>
+        </w:rPr>
+      </w:pPr>
+      <w:r>
+        <w:rPr>
+          <w:rFonts w:ascii="Cascadia Mono" w:hAnsi="Cascadia Mono" w:cs="Cascadia Mono"/>
+          <w:color w:val="000000"/>
+          <w:kern w:val="0"/>
+          <w:sz w:val="19"/>
+          <w:szCs w:val="19"/>
+        </w:rPr>
+        <w:tab/>
+      </w:r>
+      <w:r>
+        <w:rPr>
+          <w:rFonts w:ascii="Cascadia Mono" w:hAnsi="Cascadia Mono" w:cs="Cascadia Mono"/>
+          <w:color w:val="000000"/>
+          <w:kern w:val="0"/>
+          <w:sz w:val="19"/>
+          <w:szCs w:val="19"/>
+        </w:rPr>
+        <w:tab/>
+      </w:r>
+      <w:r>
+        <w:rPr>
+          <w:rFonts w:ascii="Cascadia Mono" w:hAnsi="Cascadia Mono" w:cs="Cascadia Mono"/>
+          <w:color w:val="000000"/>
+          <w:kern w:val="0"/>
+          <w:sz w:val="19"/>
+          <w:szCs w:val="19"/>
+        </w:rPr>
+        <w:tab/>
+      </w:r>
+      <w:r>
+        <w:rPr>
+          <w:rFonts w:ascii="Cascadia Mono" w:hAnsi="Cascadia Mono" w:cs="Cascadia Mono"/>
+          <w:color w:val="008000"/>
+          <w:kern w:val="0"/>
+          <w:sz w:val="19"/>
+          <w:szCs w:val="19"/>
+        </w:rPr>
+        <w:t>//grabbing all email addresses assigned to current project</w:t>
+      </w:r>
+    </w:p>
+    <w:p>
+      <w:pPr>
+        <w:autoSpaceDE w:val="0"/>
+        <w:autoSpaceDN w:val="0"/>
+        <w:adjustRightInd w:val="0"/>
+        <w:spacing w:after="0" w:line="240" w:lineRule="auto"/>
+        <w:rPr>
+          <w:rFonts w:ascii="Cascadia Mono" w:hAnsi="Cascadia Mono" w:cs="Cascadia Mono"/>
+          <w:color w:val="000000"/>
+          <w:kern w:val="0"/>
+          <w:sz w:val="19"/>
+          <w:szCs w:val="19"/>
+        </w:rPr>
+      </w:pPr>
+      <w:r>
+        <w:rPr>
+          <w:rFonts w:ascii="Cascadia Mono" w:hAnsi="Cascadia Mono" w:cs="Cascadia Mono"/>
+          <w:color w:val="000000"/>
+          <w:kern w:val="0"/>
+          <w:sz w:val="19"/>
+          <w:szCs w:val="19"/>
+        </w:rPr>
+        <w:tab/>
+      </w:r>
+      <w:r>
+        <w:rPr>
+          <w:rFonts w:ascii="Cascadia Mono" w:hAnsi="Cascadia Mono" w:cs="Cascadia Mono"/>
+          <w:color w:val="000000"/>
+          <w:kern w:val="0"/>
+          <w:sz w:val="19"/>
+          <w:szCs w:val="19"/>
+        </w:rPr>
+        <w:tab/>
+      </w:r>
+      <w:r>
+        <w:rPr>
+          <w:rFonts w:ascii="Cascadia Mono" w:hAnsi="Cascadia Mono" w:cs="Cascadia Mono"/>
+          <w:color w:val="000000"/>
+          <w:kern w:val="0"/>
+          <w:sz w:val="19"/>
+          <w:szCs w:val="19"/>
+        </w:rPr>
+        <w:tab/>
+      </w:r>
+      <w:r>
+        <w:rPr>
+          <w:rFonts w:ascii="Cascadia Mono" w:hAnsi="Cascadia Mono" w:cs="Cascadia Mono"/>
+          <w:color w:val="0000FF"/>
+          <w:kern w:val="0"/>
+          <w:sz w:val="19"/>
+          <w:szCs w:val="19"/>
+        </w:rPr>
+        <w:t>var</w:t>
+      </w:r>
+      <w:r>
+        <w:rPr>
+          <w:rFonts w:ascii="Cascadia Mono" w:hAnsi="Cascadia Mono" w:cs="Cascadia Mono"/>
+          <w:color w:val="000000"/>
+          <w:kern w:val="0"/>
+          <w:sz w:val="19"/>
+          <w:szCs w:val="19"/>
+        </w:rPr>
+        <w:t xml:space="preserve"> </w:t>
+      </w:r>
+      <w:proofErr w:type="spellStart"/>
+      <w:r>
+        <w:rPr>
+          <w:rFonts w:ascii="Cascadia Mono" w:hAnsi="Cascadia Mono" w:cs="Cascadia Mono"/>
+          <w:color w:val="000000"/>
+          <w:kern w:val="0"/>
+          <w:sz w:val="19"/>
+          <w:szCs w:val="19"/>
+        </w:rPr>
+        <w:t>emailsAssignedToTask</w:t>
+      </w:r>
+      <w:proofErr w:type="spellEnd"/>
+      <w:r>
+        <w:rPr>
+          <w:rFonts w:ascii="Cascadia Mono" w:hAnsi="Cascadia Mono" w:cs="Cascadia Mono"/>
+          <w:color w:val="000000"/>
+          <w:kern w:val="0"/>
+          <w:sz w:val="19"/>
+          <w:szCs w:val="19"/>
+        </w:rPr>
+        <w:t xml:space="preserve"> = _</w:t>
+      </w:r>
+      <w:proofErr w:type="spellStart"/>
+      <w:proofErr w:type="gramStart"/>
+      <w:r>
+        <w:rPr>
+          <w:rFonts w:ascii="Cascadia Mono" w:hAnsi="Cascadia Mono" w:cs="Cascadia Mono"/>
+          <w:color w:val="000000"/>
+          <w:kern w:val="0"/>
+          <w:sz w:val="19"/>
+          <w:szCs w:val="19"/>
+        </w:rPr>
+        <w:t>entities.Projects.ToArray</w:t>
+      </w:r>
+      <w:proofErr w:type="spellEnd"/>
+      <w:proofErr w:type="gramEnd"/>
+      <w:r>
+        <w:rPr>
+          <w:rFonts w:ascii="Cascadia Mono" w:hAnsi="Cascadia Mono" w:cs="Cascadia Mono"/>
+          <w:color w:val="000000"/>
+          <w:kern w:val="0"/>
+          <w:sz w:val="19"/>
+          <w:szCs w:val="19"/>
+        </w:rPr>
+        <w:t>().</w:t>
+      </w:r>
+      <w:proofErr w:type="spellStart"/>
+      <w:r>
+        <w:rPr>
+          <w:rFonts w:ascii="Cascadia Mono" w:hAnsi="Cascadia Mono" w:cs="Cascadia Mono"/>
+          <w:color w:val="000000"/>
+          <w:kern w:val="0"/>
+          <w:sz w:val="19"/>
+          <w:szCs w:val="19"/>
+        </w:rPr>
+        <w:t>SelectMany</w:t>
+      </w:r>
+      <w:proofErr w:type="spellEnd"/>
+      <w:r>
+        <w:rPr>
+          <w:rFonts w:ascii="Cascadia Mono" w:hAnsi="Cascadia Mono" w:cs="Cascadia Mono"/>
+          <w:color w:val="000000"/>
+          <w:kern w:val="0"/>
+          <w:sz w:val="19"/>
+          <w:szCs w:val="19"/>
+        </w:rPr>
+        <w:t xml:space="preserve">(p =&gt; </w:t>
+      </w:r>
+      <w:proofErr w:type="spellStart"/>
+      <w:r>
+        <w:rPr>
+          <w:rFonts w:ascii="Cascadia Mono" w:hAnsi="Cascadia Mono" w:cs="Cascadia Mono"/>
+          <w:color w:val="000000"/>
+          <w:kern w:val="0"/>
+          <w:sz w:val="19"/>
+          <w:szCs w:val="19"/>
+        </w:rPr>
+        <w:t>p.Users</w:t>
+      </w:r>
+      <w:proofErr w:type="spellEnd"/>
+    </w:p>
+    <w:p>
+      <w:r>
+        <w:rPr>
+          <w:rFonts w:ascii="Cascadia Mono" w:hAnsi="Cascadia Mono" w:cs="Cascadia Mono"/>
+          <w:color w:val="000000"/>
+          <w:kern w:val="0"/>
+          <w:sz w:val="19"/>
+          <w:szCs w:val="19"/>
+        </w:rPr>
+        <w:tab/>
+      </w:r>
+      <w:r>
+        <w:rPr>
+          <w:rFonts w:ascii="Cascadia Mono" w:hAnsi="Cascadia Mono" w:cs="Cascadia Mono"/>
+          <w:color w:val="000000"/>
+          <w:kern w:val="0"/>
+          <w:sz w:val="19"/>
+          <w:szCs w:val="19"/>
+        </w:rPr>
+        <w:tab/>
+      </w:r>
+      <w:r>
+        <w:rPr>
+          <w:rFonts w:ascii="Cascadia Mono" w:hAnsi="Cascadia Mono" w:cs="Cascadia Mono"/>
+          <w:color w:val="000000"/>
+          <w:kern w:val="0"/>
+          <w:sz w:val="19"/>
+          <w:szCs w:val="19"/>
+        </w:rPr>
+        <w:tab/>
+      </w:r>
+      <w:proofErr w:type="gramStart"/>
+      <w:r>
+        <w:rPr>
+          <w:rFonts w:ascii="Cascadia Mono" w:hAnsi="Cascadia Mono" w:cs="Cascadia Mono"/>
+          <w:color w:val="000000"/>
+          <w:kern w:val="0"/>
+          <w:sz w:val="19"/>
+          <w:szCs w:val="19"/>
+        </w:rPr>
+        <w:t>.Select</w:t>
+      </w:r>
+      <w:proofErr w:type="gramEnd"/>
+      <w:r>
+        <w:rPr>
+          <w:rFonts w:ascii="Cascadia Mono" w:hAnsi="Cascadia Mono" w:cs="Cascadia Mono"/>
+          <w:color w:val="000000"/>
+          <w:kern w:val="0"/>
+          <w:sz w:val="19"/>
+          <w:szCs w:val="19"/>
+        </w:rPr>
+        <w:t xml:space="preserve">(u =&gt; </w:t>
+      </w:r>
+      <w:proofErr w:type="spellStart"/>
+      <w:r>
+        <w:rPr>
+          <w:rFonts w:ascii="Cascadia Mono" w:hAnsi="Cascadia Mono" w:cs="Cascadia Mono"/>
+          <w:color w:val="000000"/>
+          <w:kern w:val="0"/>
+          <w:sz w:val="19"/>
+          <w:szCs w:val="19"/>
+        </w:rPr>
+        <w:t>u.Email</w:t>
+      </w:r>
+      <w:proofErr w:type="spellEnd"/>
+      <w:r>
+        <w:rPr>
+          <w:rFonts w:ascii="Cascadia Mono" w:hAnsi="Cascadia Mono" w:cs="Cascadia Mono"/>
+          <w:color w:val="000000"/>
+          <w:kern w:val="0"/>
+          <w:sz w:val="19"/>
+          <w:szCs w:val="19"/>
+        </w:rPr>
+        <w:t>));</w:t>
+      </w:r>
+    </w:p>
     <w:p/>
     <w:p>
       <w:r>
@@ -53,7 +753,23 @@
         </w:numPr>
       </w:pPr>
       <w:r>
-        <w:t xml:space="preserve">Does Tasks.cs need a ProjectId reference??? Refactor if so </w:t>
+        <w:t xml:space="preserve">Does </w:t>
+      </w:r>
+      <w:proofErr w:type="spellStart"/>
+      <w:r>
+        <w:t>Tasks.cs</w:t>
+      </w:r>
+      <w:proofErr w:type="spellEnd"/>
+      <w:r>
+        <w:t xml:space="preserve"> need a </w:t>
+      </w:r>
+      <w:proofErr w:type="spellStart"/>
+      <w:r>
+        <w:t>ProjectId</w:t>
+      </w:r>
+      <w:proofErr w:type="spellEnd"/>
+      <w:r>
+        <w:t xml:space="preserve"> reference??? Refactor if so </w:t>
       </w:r>
     </w:p>
     <w:p>
@@ -65,7 +781,15 @@
         </w:numPr>
       </w:pPr>
       <w:r>
-        <w:t xml:space="preserve">Could I then keep the TasksController? Do I even need it? I’m trying to figure that out. </w:t>
+        <w:t xml:space="preserve">Could I then keep the </w:t>
+      </w:r>
+      <w:proofErr w:type="spellStart"/>
+      <w:r>
+        <w:t>TasksController</w:t>
+      </w:r>
+      <w:proofErr w:type="spellEnd"/>
+      <w:r>
+        <w:t xml:space="preserve">? Do I even need it? I’m trying to figure that out. </w:t>
       </w:r>
     </w:p>
     <w:p>
@@ -77,7 +801,23 @@
         </w:numPr>
       </w:pPr>
       <w:r>
-        <w:t>To Add a task…..yes. I need the TaskController, but Task needs a reference to project… or maybe not?</w:t>
+        <w:t>To Add a task</w:t>
+      </w:r>
+      <w:proofErr w:type="gramStart"/>
+      <w:r>
+        <w:t>…..</w:t>
+      </w:r>
+      <w:proofErr w:type="gramEnd"/>
+      <w:r>
+        <w:t xml:space="preserve">yes. I need the </w:t>
+      </w:r>
+      <w:proofErr w:type="spellStart"/>
+      <w:r>
+        <w:t>TaskController</w:t>
+      </w:r>
+      <w:proofErr w:type="spellEnd"/>
+      <w:r>
+        <w:t>, but Task needs a reference to project… or maybe not?</w:t>
       </w:r>
     </w:p>
     <w:p>
@@ -93,6 +833,7 @@
     <w:p/>
     <w:p>
       <w:r>
+        <w:lastRenderedPageBreak/>
         <w:t>SELECT *</w:t>
       </w:r>
     </w:p>
@@ -103,8 +844,23 @@
     </w:p>
     <w:p>
       <w:r>
-        <w:t>WHERE task.taskId = project.taskId</w:t>
-      </w:r>
+        <w:t xml:space="preserve">WHERE </w:t>
+      </w:r>
+      <w:proofErr w:type="spellStart"/>
+      <w:proofErr w:type="gramStart"/>
+      <w:r>
+        <w:t>task.taskId</w:t>
+      </w:r>
+      <w:proofErr w:type="spellEnd"/>
+      <w:proofErr w:type="gramEnd"/>
+      <w:r>
+        <w:t xml:space="preserve"> = </w:t>
+      </w:r>
+      <w:proofErr w:type="spellStart"/>
+      <w:r>
+        <w:t>project.taskId</w:t>
+      </w:r>
+      <w:proofErr w:type="spellEnd"/>
     </w:p>
     <w:p>
       <w:r>
@@ -117,8 +873,32 @@
         <w:rPr>
           <w:highlight w:val="yellow"/>
         </w:rPr>
-        <w:t>This doesn’t work because Project has a list of tasks. Look at what Booking looks like in ssms</w:t>
-      </w:r>
+        <w:t xml:space="preserve">This doesn’t work because </w:t>
+      </w:r>
+      <w:proofErr w:type="gramStart"/>
+      <w:r>
+        <w:rPr>
+          <w:highlight w:val="yellow"/>
+        </w:rPr>
+        <w:t>Project</w:t>
+      </w:r>
+      <w:proofErr w:type="gramEnd"/>
+      <w:r>
+        <w:rPr>
+          <w:highlight w:val="yellow"/>
+        </w:rPr>
+        <w:t xml:space="preserve"> has a list of tasks. Look at what Booking looks like in </w:t>
+      </w:r>
+      <w:proofErr w:type="spellStart"/>
+      <w:proofErr w:type="gramStart"/>
+      <w:r>
+        <w:rPr>
+          <w:highlight w:val="yellow"/>
+        </w:rPr>
+        <w:t>ssms</w:t>
+      </w:r>
+      <w:proofErr w:type="spellEnd"/>
+      <w:proofErr w:type="gramEnd"/>
     </w:p>
     <w:p/>
     <w:p/>
@@ -142,8 +922,13 @@
         </w:numPr>
       </w:pPr>
       <w:r>
-        <w:t>I want to be able to create a task</w:t>
-      </w:r>
+        <w:t xml:space="preserve">I want to be able to create a </w:t>
+      </w:r>
+      <w:proofErr w:type="gramStart"/>
+      <w:r>
+        <w:t>task</w:t>
+      </w:r>
+      <w:proofErr w:type="gramEnd"/>
     </w:p>
     <w:p>
       <w:pPr>
@@ -154,8 +939,13 @@
         </w:numPr>
       </w:pPr>
       <w:r>
-        <w:t>I want to be able to view my tasks</w:t>
-      </w:r>
+        <w:t xml:space="preserve">I want to be able to view my </w:t>
+      </w:r>
+      <w:proofErr w:type="gramStart"/>
+      <w:r>
+        <w:t>tasks</w:t>
+      </w:r>
+      <w:proofErr w:type="gramEnd"/>
     </w:p>
     <w:p>
       <w:pPr>
@@ -166,8 +956,13 @@
         </w:numPr>
       </w:pPr>
       <w:r>
-        <w:t>I want to be able to mark a task complete and view my completed tasks</w:t>
-      </w:r>
+        <w:t xml:space="preserve">I want to be able to mark a task complete and view my completed </w:t>
+      </w:r>
+      <w:proofErr w:type="gramStart"/>
+      <w:r>
+        <w:t>tasks</w:t>
+      </w:r>
+      <w:proofErr w:type="gramEnd"/>
     </w:p>
     <w:p>
       <w:pPr>
@@ -178,8 +973,13 @@
         </w:numPr>
       </w:pPr>
       <w:r>
-        <w:t>I want to be able to edit details about my task</w:t>
-      </w:r>
+        <w:t xml:space="preserve">I want to be able to edit details about my </w:t>
+      </w:r>
+      <w:proofErr w:type="gramStart"/>
+      <w:r>
+        <w:t>task</w:t>
+      </w:r>
+      <w:proofErr w:type="gramEnd"/>
     </w:p>
     <w:p>
       <w:pPr>
@@ -190,8 +990,13 @@
         </w:numPr>
       </w:pPr>
       <w:r>
-        <w:t>I want to be able to group tasks into larger categories</w:t>
-      </w:r>
+        <w:t xml:space="preserve">I want to be able to group tasks into larger </w:t>
+      </w:r>
+      <w:proofErr w:type="gramStart"/>
+      <w:r>
+        <w:t>categories</w:t>
+      </w:r>
+      <w:proofErr w:type="gramEnd"/>
     </w:p>
     <w:p>
       <w:pPr>
@@ -202,9 +1007,13 @@
         </w:numPr>
       </w:pPr>
       <w:r>
-        <w:lastRenderedPageBreak/>
-        <w:t>Projects. I want to have projects and assign tasks to projects</w:t>
-      </w:r>
+        <w:t xml:space="preserve">Projects. I want to have projects and assign tasks to </w:t>
+      </w:r>
+      <w:proofErr w:type="gramStart"/>
+      <w:r>
+        <w:t>projects</w:t>
+      </w:r>
+      <w:proofErr w:type="gramEnd"/>
     </w:p>
     <w:p>
       <w:pPr>
@@ -215,8 +1024,13 @@
         </w:numPr>
       </w:pPr>
       <w:r>
-        <w:t>I want to view the tasks assigned to my project</w:t>
-      </w:r>
+        <w:t xml:space="preserve">I want to view the tasks assigned to my </w:t>
+      </w:r>
+      <w:proofErr w:type="gramStart"/>
+      <w:r>
+        <w:t>project</w:t>
+      </w:r>
+      <w:proofErr w:type="gramEnd"/>
     </w:p>
     <w:p>
       <w:pPr>
@@ -227,8 +1041,13 @@
         </w:numPr>
       </w:pPr>
       <w:r>
-        <w:t>I want to be able to assign sub-tasks to main tasks</w:t>
-      </w:r>
+        <w:t xml:space="preserve">I want to be able to assign sub-tasks to main </w:t>
+      </w:r>
+      <w:proofErr w:type="gramStart"/>
+      <w:r>
+        <w:t>tasks</w:t>
+      </w:r>
+      <w:proofErr w:type="gramEnd"/>
     </w:p>
     <w:p>
       <w:pPr>
@@ -239,7 +1058,15 @@
         </w:numPr>
       </w:pPr>
       <w:r>
-        <w:t>I want to be able to add a due-date to tasks</w:t>
+        <w:t xml:space="preserve">I want to be able to add a </w:t>
+      </w:r>
+      <w:proofErr w:type="gramStart"/>
+      <w:r>
+        <w:t>due-date</w:t>
+      </w:r>
+      <w:proofErr w:type="gramEnd"/>
+      <w:r>
+        <w:t xml:space="preserve"> to tasks</w:t>
       </w:r>
     </w:p>
     <w:p>
@@ -251,8 +1078,18 @@
         </w:numPr>
       </w:pPr>
       <w:r>
-        <w:t>I want to be able to filter tasks by due date, assigned, etc…..</w:t>
-      </w:r>
+        <w:t xml:space="preserve">I want to be able to filter tasks by due date, assigned, </w:t>
+      </w:r>
+      <w:proofErr w:type="spellStart"/>
+      <w:r>
+        <w:t>etc</w:t>
+      </w:r>
+      <w:proofErr w:type="spellEnd"/>
+      <w:proofErr w:type="gramStart"/>
+      <w:r>
+        <w:t>…..</w:t>
+      </w:r>
+      <w:proofErr w:type="gramEnd"/>
     </w:p>
     <w:p/>
     <w:p/>

</xml_diff>

<commit_message>
removed firstname and lastname from tasks.cs and refactored in taskcontroller. list tasks now has a linq query that joins user and task
</commit_message>
<xml_diff>
--- a/User Stories.docx
+++ b/User Stories.docx
@@ -2,6 +2,81 @@
 <file path=word/document.xml><?xml version="1.0" encoding="utf-8"?>
 <w:document xmlns:wpc="http://schemas.microsoft.com/office/word/2010/wordprocessingCanvas" xmlns:cx="http://schemas.microsoft.com/office/drawing/2014/chartex" xmlns:cx1="http://schemas.microsoft.com/office/drawing/2015/9/8/chartex" xmlns:cx2="http://schemas.microsoft.com/office/drawing/2015/10/21/chartex" xmlns:cx3="http://schemas.microsoft.com/office/drawing/2016/5/9/chartex" xmlns:cx4="http://schemas.microsoft.com/office/drawing/2016/5/10/chartex" xmlns:cx5="http://schemas.microsoft.com/office/drawing/2016/5/11/chartex" xmlns:cx6="http://schemas.microsoft.com/office/drawing/2016/5/12/chartex" xmlns:cx7="http://schemas.microsoft.com/office/drawing/2016/5/13/chartex" xmlns:cx8="http://schemas.microsoft.com/office/drawing/2016/5/14/chartex" xmlns:mc="http://schemas.openxmlformats.org/markup-compatibility/2006" xmlns:aink="http://schemas.microsoft.com/office/drawing/2016/ink" xmlns:am3d="http://schemas.microsoft.com/office/drawing/2017/model3d" xmlns:o="urn:schemas-microsoft-com:office:office" xmlns:oel="http://schemas.microsoft.com/office/2019/extlst" xmlns:r="http://schemas.openxmlformats.org/officeDocument/2006/relationships" xmlns:m="http://schemas.openxmlformats.org/officeDocument/2006/math" xmlns:v="urn:schemas-microsoft-com:vml" xmlns:wp14="http://schemas.microsoft.com/office/word/2010/wordprocessingDrawing" xmlns:wp="http://schemas.openxmlformats.org/drawingml/2006/wordprocessingDrawing" xmlns:w10="urn:schemas-microsoft-com:office:word" xmlns:w="http://schemas.openxmlformats.org/wordprocessingml/2006/main" xmlns:w14="http://schemas.microsoft.com/office/word/2010/wordml" xmlns:w15="http://schemas.microsoft.com/office/word/2012/wordml" xmlns:w16cex="http://schemas.microsoft.com/office/word/2018/wordml/cex" xmlns:w16cid="http://schemas.microsoft.com/office/word/2016/wordml/cid" xmlns:w16="http://schemas.microsoft.com/office/word/2018/wordml" xmlns:w16sdtdh="http://schemas.microsoft.com/office/word/2020/wordml/sdtdatahash" xmlns:w16se="http://schemas.microsoft.com/office/word/2015/wordml/symex" xmlns:wpg="http://schemas.microsoft.com/office/word/2010/wordprocessingGroup" xmlns:wpi="http://schemas.microsoft.com/office/word/2010/wordprocessingInk" xmlns:wne="http://schemas.microsoft.com/office/word/2006/wordml" xmlns:wps="http://schemas.microsoft.com/office/word/2010/wordprocessingShape" mc:Ignorable="w14 w15 w16se w16cid w16 w16cex w16sdtdh wp14">
   <w:body>
+    <w:p>
+      <w:r>
+        <w:t xml:space="preserve">Testing </w:t>
+      </w:r>
+      <w:proofErr w:type="spellStart"/>
+      <w:r>
+        <w:t>ListTasks</w:t>
+      </w:r>
+      <w:proofErr w:type="spellEnd"/>
+      <w:r>
+        <w:t xml:space="preserve"> in user controller:</w:t>
+      </w:r>
+    </w:p>
+    <w:p>
+      <w:pPr>
+        <w:pStyle w:val="ListParagraph"/>
+        <w:numPr>
+          <w:ilvl w:val="0"/>
+          <w:numId w:val="5"/>
+        </w:numPr>
+      </w:pPr>
+      <w:r>
+        <w:t xml:space="preserve">Removed </w:t>
+      </w:r>
+      <w:proofErr w:type="spellStart"/>
+      <w:r>
+        <w:t>firstname</w:t>
+      </w:r>
+      <w:proofErr w:type="spellEnd"/>
+      <w:r>
+        <w:t xml:space="preserve"> and </w:t>
+      </w:r>
+      <w:proofErr w:type="spellStart"/>
+      <w:r>
+        <w:t>lastname</w:t>
+      </w:r>
+      <w:proofErr w:type="spellEnd"/>
+      <w:r>
+        <w:t xml:space="preserve"> from </w:t>
+      </w:r>
+      <w:proofErr w:type="spellStart"/>
+      <w:r>
+        <w:t>tasks.cs</w:t>
+      </w:r>
+      <w:proofErr w:type="spellEnd"/>
+      <w:r>
+        <w:t xml:space="preserve">, only including email </w:t>
+      </w:r>
+    </w:p>
+    <w:p/>
+    <w:p/>
+    <w:p>
+      <w:r>
+        <w:t xml:space="preserve">Figure out the DTOs….should </w:t>
+      </w:r>
+      <w:proofErr w:type="spellStart"/>
+      <w:r>
+        <w:t>tasks.cs</w:t>
+      </w:r>
+      <w:proofErr w:type="spellEnd"/>
+      <w:r>
+        <w:t xml:space="preserve"> have assigned user??? Or should the DTOs have that</w:t>
+      </w:r>
+    </w:p>
+    <w:p>
+      <w:r>
+        <w:t>How do I relate those? Probably just with an email. Get rid of assigned user maybe</w:t>
+      </w:r>
+    </w:p>
+    <w:p>
+      <w:r>
+        <w:t>Then do EF query to relate them together for the HTTPGET</w:t>
+      </w:r>
+    </w:p>
+    <w:p/>
     <w:p>
       <w:r>
         <w:t>To do:</w:t>
@@ -36,60 +111,37 @@
         </w:numPr>
       </w:pPr>
       <w:r>
-        <w:t xml:space="preserve">It needs to </w:t>
-      </w:r>
-      <w:proofErr w:type="gramStart"/>
-      <w:r>
-        <w:t>check</w:t>
-      </w:r>
-      <w:proofErr w:type="gramEnd"/>
-      <w:r>
-        <w:t xml:space="preserve"> to see if a user already is registered in the system or not. Right </w:t>
-      </w:r>
-      <w:proofErr w:type="gramStart"/>
-      <w:r>
-        <w:t>now</w:t>
-      </w:r>
-      <w:proofErr w:type="gramEnd"/>
-      <w:r>
-        <w:t xml:space="preserve"> it’ll throw an error if a user already exists</w:t>
-      </w:r>
-    </w:p>
-    <w:p>
-      <w:r>
-        <w:t xml:space="preserve">Add task- user must be registered </w:t>
-      </w:r>
-      <w:proofErr w:type="gramStart"/>
-      <w:r>
-        <w:t>first</w:t>
-      </w:r>
-      <w:proofErr w:type="gramEnd"/>
-    </w:p>
-    <w:p>
-      <w:r>
-        <w:t xml:space="preserve">Are you registered and are you assigned to the </w:t>
-      </w:r>
-      <w:proofErr w:type="gramStart"/>
-      <w:r>
-        <w:t>project</w:t>
-      </w:r>
-      <w:proofErr w:type="gramEnd"/>
-    </w:p>
-    <w:p>
-      <w:r>
-        <w:t xml:space="preserve">Then, when you add someone to the project, pull the info and populate assigned first name and assigned last </w:t>
-      </w:r>
-      <w:proofErr w:type="gramStart"/>
-      <w:r>
-        <w:t>name</w:t>
-      </w:r>
-      <w:proofErr w:type="gramEnd"/>
+        <w:t>It needs to check to see if a user already is registered in the system or not. Right now it’ll throw an error if a user already exists</w:t>
+      </w:r>
+    </w:p>
+    <w:p>
+      <w:r>
+        <w:t>Add task- user must be registered first</w:t>
+      </w:r>
+    </w:p>
+    <w:p>
+      <w:r>
+        <w:t>Are you registered and are you assigned to the project</w:t>
+      </w:r>
+    </w:p>
+    <w:p>
+      <w:r>
+        <w:t>Then, when you add someone to the project, pull the info and populate assigned first name and assigned last name</w:t>
+      </w:r>
     </w:p>
     <w:p/>
     <w:p/>
     <w:p>
       <w:r>
-        <w:t xml:space="preserve">You should be able to add a task without any users registered. Then later assign tasks. Or do it all at the same time. </w:t>
+        <w:t>You should be able to add a task without any users registered. Then later assign tasks. Or do it all at the same time</w:t>
+      </w:r>
+      <w:r>
+        <w:t>.</w:t>
+      </w:r>
+    </w:p>
+    <w:p>
+      <w:r>
+        <w:t xml:space="preserve">Then you can assign a user later. </w:t>
       </w:r>
     </w:p>
     <w:p/>
@@ -116,20 +168,8 @@
           <w:sz w:val="19"/>
           <w:szCs w:val="19"/>
         </w:rPr>
-        <w:t xml:space="preserve">/*//checking if the email provided is registered. If it isn't, return not </w:t>
-      </w:r>
-      <w:proofErr w:type="gramStart"/>
-      <w:r>
-        <w:rPr>
-          <w:rFonts w:ascii="Cascadia Mono" w:hAnsi="Cascadia Mono" w:cs="Cascadia Mono"/>
-          <w:color w:val="008000"/>
-          <w:kern w:val="0"/>
-          <w:sz w:val="19"/>
-          <w:szCs w:val="19"/>
-        </w:rPr>
-        <w:t>found</w:t>
-      </w:r>
-      <w:proofErr w:type="gramEnd"/>
+        <w:t>/*//checking if the email provided is registered. If it isn't, return not found</w:t>
+      </w:r>
     </w:p>
     <w:p>
       <w:pPr>
@@ -199,7 +239,6 @@
         <w:t xml:space="preserve"> = </w:t>
       </w:r>
       <w:proofErr w:type="spellStart"/>
-      <w:proofErr w:type="gramStart"/>
       <w:r>
         <w:rPr>
           <w:rFonts w:ascii="Cascadia Mono" w:hAnsi="Cascadia Mono" w:cs="Cascadia Mono"/>
@@ -211,7 +250,6 @@
         <w:t>dto.AssignedEmail</w:t>
       </w:r>
       <w:proofErr w:type="spellEnd"/>
-      <w:proofErr w:type="gramEnd"/>
       <w:r>
         <w:rPr>
           <w:rFonts w:ascii="Cascadia Mono" w:hAnsi="Cascadia Mono" w:cs="Cascadia Mono"/>
@@ -284,7 +322,6 @@
         <w:t>if (_</w:t>
       </w:r>
       <w:proofErr w:type="spellStart"/>
-      <w:proofErr w:type="gramStart"/>
       <w:r>
         <w:rPr>
           <w:rFonts w:ascii="Cascadia Mono" w:hAnsi="Cascadia Mono" w:cs="Cascadia Mono"/>
@@ -296,7 +333,6 @@
         <w:t>entities.Users.SingleOrDefault</w:t>
       </w:r>
       <w:proofErr w:type="spellEnd"/>
-      <w:proofErr w:type="gramEnd"/>
       <w:r>
         <w:rPr>
           <w:rFonts w:ascii="Cascadia Mono" w:hAnsi="Cascadia Mono" w:cs="Cascadia Mono"/>
@@ -395,28 +431,7 @@
           <w:szCs w:val="19"/>
         </w:rPr>
         <w:tab/>
-      </w:r>
-      <w:proofErr w:type="gramStart"/>
-      <w:r>
-        <w:rPr>
-          <w:rFonts w:ascii="Cascadia Mono" w:hAnsi="Cascadia Mono" w:cs="Cascadia Mono"/>
-          <w:color w:val="008000"/>
-          <w:kern w:val="0"/>
-          <w:sz w:val="19"/>
-          <w:szCs w:val="19"/>
-        </w:rPr>
-        <w:t>{ return</w:t>
-      </w:r>
-      <w:proofErr w:type="gramEnd"/>
-      <w:r>
-        <w:rPr>
-          <w:rFonts w:ascii="Cascadia Mono" w:hAnsi="Cascadia Mono" w:cs="Cascadia Mono"/>
-          <w:color w:val="008000"/>
-          <w:kern w:val="0"/>
-          <w:sz w:val="19"/>
-          <w:szCs w:val="19"/>
-        </w:rPr>
-        <w:t xml:space="preserve"> </w:t>
+        <w:t xml:space="preserve">{ return </w:t>
       </w:r>
       <w:proofErr w:type="spellStart"/>
       <w:r>
@@ -598,7 +613,6 @@
         <w:t xml:space="preserve"> = _</w:t>
       </w:r>
       <w:proofErr w:type="spellStart"/>
-      <w:proofErr w:type="gramStart"/>
       <w:r>
         <w:rPr>
           <w:rFonts w:ascii="Cascadia Mono" w:hAnsi="Cascadia Mono" w:cs="Cascadia Mono"/>
@@ -610,7 +624,6 @@
         <w:t>entities.Projects.ToArray</w:t>
       </w:r>
       <w:proofErr w:type="spellEnd"/>
-      <w:proofErr w:type="gramEnd"/>
       <w:r>
         <w:rPr>
           <w:rFonts w:ascii="Cascadia Mono" w:hAnsi="Cascadia Mono" w:cs="Cascadia Mono"/>
@@ -686,8 +699,9 @@
           <w:szCs w:val="19"/>
         </w:rPr>
         <w:tab/>
-      </w:r>
-      <w:proofErr w:type="gramStart"/>
+        <w:t xml:space="preserve">.Select(u =&gt; </w:t>
+      </w:r>
+      <w:proofErr w:type="spellStart"/>
       <w:r>
         <w:rPr>
           <w:rFonts w:ascii="Cascadia Mono" w:hAnsi="Cascadia Mono" w:cs="Cascadia Mono"/>
@@ -696,9 +710,9 @@
           <w:sz w:val="19"/>
           <w:szCs w:val="19"/>
         </w:rPr>
-        <w:t>.Select</w:t>
-      </w:r>
-      <w:proofErr w:type="gramEnd"/>
+        <w:t>u.Email</w:t>
+      </w:r>
+      <w:proofErr w:type="spellEnd"/>
       <w:r>
         <w:rPr>
           <w:rFonts w:ascii="Cascadia Mono" w:hAnsi="Cascadia Mono" w:cs="Cascadia Mono"/>
@@ -707,34 +721,13 @@
           <w:sz w:val="19"/>
           <w:szCs w:val="19"/>
         </w:rPr>
-        <w:t xml:space="preserve">(u =&gt; </w:t>
-      </w:r>
-      <w:proofErr w:type="spellStart"/>
-      <w:r>
-        <w:rPr>
-          <w:rFonts w:ascii="Cascadia Mono" w:hAnsi="Cascadia Mono" w:cs="Cascadia Mono"/>
-          <w:color w:val="000000"/>
-          <w:kern w:val="0"/>
-          <w:sz w:val="19"/>
-          <w:szCs w:val="19"/>
-        </w:rPr>
-        <w:t>u.Email</w:t>
-      </w:r>
-      <w:proofErr w:type="spellEnd"/>
-      <w:r>
-        <w:rPr>
-          <w:rFonts w:ascii="Cascadia Mono" w:hAnsi="Cascadia Mono" w:cs="Cascadia Mono"/>
-          <w:color w:val="000000"/>
-          <w:kern w:val="0"/>
-          <w:sz w:val="19"/>
-          <w:szCs w:val="19"/>
-        </w:rPr>
         <w:t>));</w:t>
       </w:r>
     </w:p>
     <w:p/>
     <w:p>
       <w:r>
+        <w:lastRenderedPageBreak/>
         <w:t>3/30/2023</w:t>
       </w:r>
     </w:p>
@@ -801,15 +794,7 @@
         </w:numPr>
       </w:pPr>
       <w:r>
-        <w:t>To Add a task</w:t>
-      </w:r>
-      <w:proofErr w:type="gramStart"/>
-      <w:r>
-        <w:t>…..</w:t>
-      </w:r>
-      <w:proofErr w:type="gramEnd"/>
-      <w:r>
-        <w:t xml:space="preserve">yes. I need the </w:t>
+        <w:t xml:space="preserve">To Add a task…..yes. I need the </w:t>
       </w:r>
       <w:proofErr w:type="spellStart"/>
       <w:r>
@@ -833,7 +818,6 @@
     <w:p/>
     <w:p>
       <w:r>
-        <w:lastRenderedPageBreak/>
         <w:t>SELECT *</w:t>
       </w:r>
     </w:p>
@@ -847,12 +831,10 @@
         <w:t xml:space="preserve">WHERE </w:t>
       </w:r>
       <w:proofErr w:type="spellStart"/>
-      <w:proofErr w:type="gramStart"/>
       <w:r>
         <w:t>task.taskId</w:t>
       </w:r>
       <w:proofErr w:type="spellEnd"/>
-      <w:proofErr w:type="gramEnd"/>
       <w:r>
         <w:t xml:space="preserve"> = </w:t>
       </w:r>
@@ -873,32 +855,16 @@
         <w:rPr>
           <w:highlight w:val="yellow"/>
         </w:rPr>
-        <w:t xml:space="preserve">This doesn’t work because </w:t>
-      </w:r>
-      <w:proofErr w:type="gramStart"/>
+        <w:t xml:space="preserve">This doesn’t work because Project has a list of tasks. Look at what Booking looks like in </w:t>
+      </w:r>
+      <w:proofErr w:type="spellStart"/>
       <w:r>
         <w:rPr>
           <w:highlight w:val="yellow"/>
         </w:rPr>
-        <w:t>Project</w:t>
-      </w:r>
-      <w:proofErr w:type="gramEnd"/>
-      <w:r>
-        <w:rPr>
-          <w:highlight w:val="yellow"/>
-        </w:rPr>
-        <w:t xml:space="preserve"> has a list of tasks. Look at what Booking looks like in </w:t>
-      </w:r>
-      <w:proofErr w:type="spellStart"/>
-      <w:proofErr w:type="gramStart"/>
-      <w:r>
-        <w:rPr>
-          <w:highlight w:val="yellow"/>
-        </w:rPr>
         <w:t>ssms</w:t>
       </w:r>
       <w:proofErr w:type="spellEnd"/>
-      <w:proofErr w:type="gramEnd"/>
     </w:p>
     <w:p/>
     <w:p/>
@@ -922,13 +888,8 @@
         </w:numPr>
       </w:pPr>
       <w:r>
-        <w:t xml:space="preserve">I want to be able to create a </w:t>
-      </w:r>
-      <w:proofErr w:type="gramStart"/>
-      <w:r>
-        <w:t>task</w:t>
-      </w:r>
-      <w:proofErr w:type="gramEnd"/>
+        <w:t>I want to be able to create a task</w:t>
+      </w:r>
     </w:p>
     <w:p>
       <w:pPr>
@@ -939,13 +900,8 @@
         </w:numPr>
       </w:pPr>
       <w:r>
-        <w:t xml:space="preserve">I want to be able to view my </w:t>
-      </w:r>
-      <w:proofErr w:type="gramStart"/>
-      <w:r>
-        <w:t>tasks</w:t>
-      </w:r>
-      <w:proofErr w:type="gramEnd"/>
+        <w:t>I want to be able to view my tasks</w:t>
+      </w:r>
     </w:p>
     <w:p>
       <w:pPr>
@@ -956,13 +912,8 @@
         </w:numPr>
       </w:pPr>
       <w:r>
-        <w:t xml:space="preserve">I want to be able to mark a task complete and view my completed </w:t>
-      </w:r>
-      <w:proofErr w:type="gramStart"/>
-      <w:r>
-        <w:t>tasks</w:t>
-      </w:r>
-      <w:proofErr w:type="gramEnd"/>
+        <w:t>I want to be able to mark a task complete and view my completed tasks</w:t>
+      </w:r>
     </w:p>
     <w:p>
       <w:pPr>
@@ -973,13 +924,8 @@
         </w:numPr>
       </w:pPr>
       <w:r>
-        <w:t xml:space="preserve">I want to be able to edit details about my </w:t>
-      </w:r>
-      <w:proofErr w:type="gramStart"/>
-      <w:r>
-        <w:t>task</w:t>
-      </w:r>
-      <w:proofErr w:type="gramEnd"/>
+        <w:t>I want to be able to edit details about my task</w:t>
+      </w:r>
     </w:p>
     <w:p>
       <w:pPr>
@@ -990,13 +936,8 @@
         </w:numPr>
       </w:pPr>
       <w:r>
-        <w:t xml:space="preserve">I want to be able to group tasks into larger </w:t>
-      </w:r>
-      <w:proofErr w:type="gramStart"/>
-      <w:r>
-        <w:t>categories</w:t>
-      </w:r>
-      <w:proofErr w:type="gramEnd"/>
+        <w:t>I want to be able to group tasks into larger categories</w:t>
+      </w:r>
     </w:p>
     <w:p>
       <w:pPr>
@@ -1007,13 +948,8 @@
         </w:numPr>
       </w:pPr>
       <w:r>
-        <w:t xml:space="preserve">Projects. I want to have projects and assign tasks to </w:t>
-      </w:r>
-      <w:proofErr w:type="gramStart"/>
-      <w:r>
-        <w:t>projects</w:t>
-      </w:r>
-      <w:proofErr w:type="gramEnd"/>
+        <w:t>Projects. I want to have projects and assign tasks to projects</w:t>
+      </w:r>
     </w:p>
     <w:p>
       <w:pPr>
@@ -1024,13 +960,8 @@
         </w:numPr>
       </w:pPr>
       <w:r>
-        <w:t xml:space="preserve">I want to view the tasks assigned to my </w:t>
-      </w:r>
-      <w:proofErr w:type="gramStart"/>
-      <w:r>
-        <w:t>project</w:t>
-      </w:r>
-      <w:proofErr w:type="gramEnd"/>
+        <w:t>I want to view the tasks assigned to my project</w:t>
+      </w:r>
     </w:p>
     <w:p>
       <w:pPr>
@@ -1041,13 +972,8 @@
         </w:numPr>
       </w:pPr>
       <w:r>
-        <w:t xml:space="preserve">I want to be able to assign sub-tasks to main </w:t>
-      </w:r>
-      <w:proofErr w:type="gramStart"/>
-      <w:r>
-        <w:t>tasks</w:t>
-      </w:r>
-      <w:proofErr w:type="gramEnd"/>
+        <w:t>I want to be able to assign sub-tasks to main tasks</w:t>
+      </w:r>
     </w:p>
     <w:p>
       <w:pPr>
@@ -1058,15 +984,7 @@
         </w:numPr>
       </w:pPr>
       <w:r>
-        <w:t xml:space="preserve">I want to be able to add a </w:t>
-      </w:r>
-      <w:proofErr w:type="gramStart"/>
-      <w:r>
-        <w:t>due-date</w:t>
-      </w:r>
-      <w:proofErr w:type="gramEnd"/>
-      <w:r>
-        <w:t xml:space="preserve"> to tasks</w:t>
+        <w:t>I want to be able to add a due-date to tasks</w:t>
       </w:r>
     </w:p>
     <w:p>
@@ -1085,11 +1003,9 @@
         <w:t>etc</w:t>
       </w:r>
       <w:proofErr w:type="spellEnd"/>
-      <w:proofErr w:type="gramStart"/>
       <w:r>
         <w:t>…..</w:t>
       </w:r>
-      <w:proofErr w:type="gramEnd"/>
     </w:p>
     <w:p/>
     <w:p/>
@@ -1394,6 +1310,119 @@
     </w:lvl>
   </w:abstractNum>
   <w:abstractNum w:abstractNumId="2" w15:restartNumberingAfterBreak="0">
+    <w:nsid w:val="39AC2BAE"/>
+    <w:multiLevelType w:val="hybridMultilevel"/>
+    <w:tmpl w:val="F1BC5FA8"/>
+    <w:lvl w:ilvl="0" w:tplc="04090001">
+      <w:start w:val="1"/>
+      <w:numFmt w:val="bullet"/>
+      <w:lvlText w:val=""/>
+      <w:lvlJc w:val="left"/>
+      <w:pPr>
+        <w:ind w:left="720" w:hanging="360"/>
+      </w:pPr>
+      <w:rPr>
+        <w:rFonts w:ascii="Symbol" w:hAnsi="Symbol" w:hint="default"/>
+      </w:rPr>
+    </w:lvl>
+    <w:lvl w:ilvl="1" w:tplc="04090003" w:tentative="1">
+      <w:start w:val="1"/>
+      <w:numFmt w:val="bullet"/>
+      <w:lvlText w:val="o"/>
+      <w:lvlJc w:val="left"/>
+      <w:pPr>
+        <w:ind w:left="1440" w:hanging="360"/>
+      </w:pPr>
+      <w:rPr>
+        <w:rFonts w:ascii="Courier New" w:hAnsi="Courier New" w:cs="Courier New" w:hint="default"/>
+      </w:rPr>
+    </w:lvl>
+    <w:lvl w:ilvl="2" w:tplc="04090005" w:tentative="1">
+      <w:start w:val="1"/>
+      <w:numFmt w:val="bullet"/>
+      <w:lvlText w:val=""/>
+      <w:lvlJc w:val="left"/>
+      <w:pPr>
+        <w:ind w:left="2160" w:hanging="360"/>
+      </w:pPr>
+      <w:rPr>
+        <w:rFonts w:ascii="Wingdings" w:hAnsi="Wingdings" w:hint="default"/>
+      </w:rPr>
+    </w:lvl>
+    <w:lvl w:ilvl="3" w:tplc="04090001" w:tentative="1">
+      <w:start w:val="1"/>
+      <w:numFmt w:val="bullet"/>
+      <w:lvlText w:val=""/>
+      <w:lvlJc w:val="left"/>
+      <w:pPr>
+        <w:ind w:left="2880" w:hanging="360"/>
+      </w:pPr>
+      <w:rPr>
+        <w:rFonts w:ascii="Symbol" w:hAnsi="Symbol" w:hint="default"/>
+      </w:rPr>
+    </w:lvl>
+    <w:lvl w:ilvl="4" w:tplc="04090003" w:tentative="1">
+      <w:start w:val="1"/>
+      <w:numFmt w:val="bullet"/>
+      <w:lvlText w:val="o"/>
+      <w:lvlJc w:val="left"/>
+      <w:pPr>
+        <w:ind w:left="3600" w:hanging="360"/>
+      </w:pPr>
+      <w:rPr>
+        <w:rFonts w:ascii="Courier New" w:hAnsi="Courier New" w:cs="Courier New" w:hint="default"/>
+      </w:rPr>
+    </w:lvl>
+    <w:lvl w:ilvl="5" w:tplc="04090005" w:tentative="1">
+      <w:start w:val="1"/>
+      <w:numFmt w:val="bullet"/>
+      <w:lvlText w:val=""/>
+      <w:lvlJc w:val="left"/>
+      <w:pPr>
+        <w:ind w:left="4320" w:hanging="360"/>
+      </w:pPr>
+      <w:rPr>
+        <w:rFonts w:ascii="Wingdings" w:hAnsi="Wingdings" w:hint="default"/>
+      </w:rPr>
+    </w:lvl>
+    <w:lvl w:ilvl="6" w:tplc="04090001" w:tentative="1">
+      <w:start w:val="1"/>
+      <w:numFmt w:val="bullet"/>
+      <w:lvlText w:val=""/>
+      <w:lvlJc w:val="left"/>
+      <w:pPr>
+        <w:ind w:left="5040" w:hanging="360"/>
+      </w:pPr>
+      <w:rPr>
+        <w:rFonts w:ascii="Symbol" w:hAnsi="Symbol" w:hint="default"/>
+      </w:rPr>
+    </w:lvl>
+    <w:lvl w:ilvl="7" w:tplc="04090003" w:tentative="1">
+      <w:start w:val="1"/>
+      <w:numFmt w:val="bullet"/>
+      <w:lvlText w:val="o"/>
+      <w:lvlJc w:val="left"/>
+      <w:pPr>
+        <w:ind w:left="5760" w:hanging="360"/>
+      </w:pPr>
+      <w:rPr>
+        <w:rFonts w:ascii="Courier New" w:hAnsi="Courier New" w:cs="Courier New" w:hint="default"/>
+      </w:rPr>
+    </w:lvl>
+    <w:lvl w:ilvl="8" w:tplc="04090005" w:tentative="1">
+      <w:start w:val="1"/>
+      <w:numFmt w:val="bullet"/>
+      <w:lvlText w:val=""/>
+      <w:lvlJc w:val="left"/>
+      <w:pPr>
+        <w:ind w:left="6480" w:hanging="360"/>
+      </w:pPr>
+      <w:rPr>
+        <w:rFonts w:ascii="Wingdings" w:hAnsi="Wingdings" w:hint="default"/>
+      </w:rPr>
+    </w:lvl>
+  </w:abstractNum>
+  <w:abstractNum w:abstractNumId="3" w15:restartNumberingAfterBreak="0">
     <w:nsid w:val="5BC2706B"/>
     <w:multiLevelType w:val="hybridMultilevel"/>
     <w:tmpl w:val="0096CADC"/>
@@ -1482,7 +1511,7 @@
       </w:pPr>
     </w:lvl>
   </w:abstractNum>
-  <w:abstractNum w:abstractNumId="3" w15:restartNumberingAfterBreak="0">
+  <w:abstractNum w:abstractNumId="4" w15:restartNumberingAfterBreak="0">
     <w:nsid w:val="7C2F5E4E"/>
     <w:multiLevelType w:val="hybridMultilevel"/>
     <w:tmpl w:val="26C84F52"/>
@@ -1599,13 +1628,16 @@
     <w:abstractNumId w:val="0"/>
   </w:num>
   <w:num w:numId="2" w16cid:durableId="1981298350">
-    <w:abstractNumId w:val="2"/>
+    <w:abstractNumId w:val="3"/>
   </w:num>
   <w:num w:numId="3" w16cid:durableId="312221602">
     <w:abstractNumId w:val="1"/>
   </w:num>
   <w:num w:numId="4" w16cid:durableId="851603840">
-    <w:abstractNumId w:val="3"/>
+    <w:abstractNumId w:val="4"/>
+  </w:num>
+  <w:num w:numId="5" w16cid:durableId="132911753">
+    <w:abstractNumId w:val="2"/>
   </w:num>
 </w:numbering>
 </file>

</xml_diff>

<commit_message>
created userProject and userTask to add/delete users to projects and tasks, TaskController created httpget that lists tasks by project
</commit_message>
<xml_diff>
--- a/User Stories.docx
+++ b/User Stories.docx
@@ -4,13 +4,73 @@
   <w:body>
     <w:p>
       <w:r>
+        <w:t>4/4/2023:</w:t>
+      </w:r>
+    </w:p>
+    <w:p>
+      <w:pPr>
+        <w:pStyle w:val="ListParagraph"/>
+        <w:numPr>
+          <w:ilvl w:val="0"/>
+          <w:numId w:val="8"/>
+        </w:numPr>
+      </w:pPr>
+      <w:r>
+        <w:t>Need to add a GET to TASKS based off projectId. So we can list all the tasks related to a project</w:t>
+      </w:r>
+    </w:p>
+    <w:p>
+      <w:pPr>
+        <w:pStyle w:val="ListParagraph"/>
+        <w:numPr>
+          <w:ilvl w:val="0"/>
+          <w:numId w:val="8"/>
+        </w:numPr>
+      </w:pPr>
+      <w:r>
+        <w:t>Need to be able to edit a project</w:t>
+      </w:r>
+    </w:p>
+    <w:p>
+      <w:pPr>
+        <w:pStyle w:val="ListParagraph"/>
+        <w:numPr>
+          <w:ilvl w:val="0"/>
+          <w:numId w:val="8"/>
+        </w:numPr>
+      </w:pPr>
+      <w:r>
+        <w:t>Delete a project</w:t>
+      </w:r>
+    </w:p>
+    <w:p/>
+    <w:p>
+      <w:r>
+        <w:t>4/3/2023</w:t>
+      </w:r>
+    </w:p>
+    <w:p>
+      <w:pPr>
+        <w:pStyle w:val="ListParagraph"/>
+        <w:numPr>
+          <w:ilvl w:val="0"/>
+          <w:numId w:val="7"/>
+        </w:numPr>
+      </w:pPr>
+      <w:r>
+        <w:t xml:space="preserve">Fix add task. You should be able to add a task to a project without a user assigned, then later assign or remove a user. </w:t>
+      </w:r>
+    </w:p>
+    <w:p/>
+    <w:p/>
+    <w:p/>
+    <w:p>
+      <w:r>
         <w:t xml:space="preserve">Testing </w:t>
       </w:r>
-      <w:proofErr w:type="spellStart"/>
       <w:r>
         <w:t>ListTasks</w:t>
       </w:r>
-      <w:proofErr w:type="spellEnd"/>
       <w:r>
         <w:t xml:space="preserve"> in user controller:</w:t>
       </w:r>
@@ -24,46 +84,14 @@
         </w:numPr>
       </w:pPr>
       <w:r>
-        <w:t xml:space="preserve">Removed </w:t>
-      </w:r>
-      <w:proofErr w:type="spellStart"/>
-      <w:r>
-        <w:t>firstname</w:t>
-      </w:r>
-      <w:proofErr w:type="spellEnd"/>
-      <w:r>
-        <w:t xml:space="preserve"> and </w:t>
-      </w:r>
-      <w:proofErr w:type="spellStart"/>
-      <w:r>
-        <w:t>lastname</w:t>
-      </w:r>
-      <w:proofErr w:type="spellEnd"/>
-      <w:r>
-        <w:t xml:space="preserve"> from </w:t>
-      </w:r>
-      <w:proofErr w:type="spellStart"/>
-      <w:r>
-        <w:t>tasks.cs</w:t>
-      </w:r>
-      <w:proofErr w:type="spellEnd"/>
-      <w:r>
-        <w:t xml:space="preserve">, only including email </w:t>
+        <w:t xml:space="preserve">Removed firstname and lastname from tasks.cs, only including email </w:t>
       </w:r>
     </w:p>
     <w:p/>
     <w:p/>
     <w:p>
       <w:r>
-        <w:t xml:space="preserve">Figure out the DTOs….should </w:t>
-      </w:r>
-      <w:proofErr w:type="spellStart"/>
-      <w:r>
-        <w:t>tasks.cs</w:t>
-      </w:r>
-      <w:proofErr w:type="spellEnd"/>
-      <w:r>
-        <w:t xml:space="preserve"> have assigned user??? Or should the DTOs have that</w:t>
+        <w:t>Figure out the DTOs….should tasks.cs have assigned user??? Or should the DTOs have that</w:t>
       </w:r>
     </w:p>
     <w:p>
@@ -91,15 +119,7 @@
         </w:numPr>
       </w:pPr>
       <w:r>
-        <w:t xml:space="preserve">Fix </w:t>
-      </w:r>
-      <w:proofErr w:type="spellStart"/>
-      <w:r>
-        <w:t>UserController</w:t>
-      </w:r>
-      <w:proofErr w:type="spellEnd"/>
-      <w:r>
-        <w:t xml:space="preserve"> Register</w:t>
+        <w:t>Fix UserController Register</w:t>
       </w:r>
     </w:p>
     <w:p>
@@ -141,6 +161,7 @@
     </w:p>
     <w:p>
       <w:r>
+        <w:lastRenderedPageBreak/>
         <w:t xml:space="preserve">Then you can assign a user later. </w:t>
       </w:r>
     </w:p>
@@ -214,51 +235,7 @@
           <w:szCs w:val="19"/>
         </w:rPr>
         <w:tab/>
-        <w:t xml:space="preserve">var </w:t>
-      </w:r>
-      <w:proofErr w:type="spellStart"/>
-      <w:r>
-        <w:rPr>
-          <w:rFonts w:ascii="Cascadia Mono" w:hAnsi="Cascadia Mono" w:cs="Cascadia Mono"/>
-          <w:color w:val="008000"/>
-          <w:kern w:val="0"/>
-          <w:sz w:val="19"/>
-          <w:szCs w:val="19"/>
-        </w:rPr>
-        <w:t>userEmail</w:t>
-      </w:r>
-      <w:proofErr w:type="spellEnd"/>
-      <w:r>
-        <w:rPr>
-          <w:rFonts w:ascii="Cascadia Mono" w:hAnsi="Cascadia Mono" w:cs="Cascadia Mono"/>
-          <w:color w:val="008000"/>
-          <w:kern w:val="0"/>
-          <w:sz w:val="19"/>
-          <w:szCs w:val="19"/>
-        </w:rPr>
-        <w:t xml:space="preserve"> = </w:t>
-      </w:r>
-      <w:proofErr w:type="spellStart"/>
-      <w:r>
-        <w:rPr>
-          <w:rFonts w:ascii="Cascadia Mono" w:hAnsi="Cascadia Mono" w:cs="Cascadia Mono"/>
-          <w:color w:val="008000"/>
-          <w:kern w:val="0"/>
-          <w:sz w:val="19"/>
-          <w:szCs w:val="19"/>
-        </w:rPr>
-        <w:t>dto.AssignedEmail</w:t>
-      </w:r>
-      <w:proofErr w:type="spellEnd"/>
-      <w:r>
-        <w:rPr>
-          <w:rFonts w:ascii="Cascadia Mono" w:hAnsi="Cascadia Mono" w:cs="Cascadia Mono"/>
-          <w:color w:val="008000"/>
-          <w:kern w:val="0"/>
-          <w:sz w:val="19"/>
-          <w:szCs w:val="19"/>
-        </w:rPr>
-        <w:t>;</w:t>
+        <w:t>var userEmail = dto.AssignedEmail;</w:t>
       </w:r>
     </w:p>
     <w:p>
@@ -319,73 +296,7 @@
           <w:szCs w:val="19"/>
         </w:rPr>
         <w:tab/>
-        <w:t>if (_</w:t>
-      </w:r>
-      <w:proofErr w:type="spellStart"/>
-      <w:r>
-        <w:rPr>
-          <w:rFonts w:ascii="Cascadia Mono" w:hAnsi="Cascadia Mono" w:cs="Cascadia Mono"/>
-          <w:color w:val="008000"/>
-          <w:kern w:val="0"/>
-          <w:sz w:val="19"/>
-          <w:szCs w:val="19"/>
-        </w:rPr>
-        <w:t>entities.Users.SingleOrDefault</w:t>
-      </w:r>
-      <w:proofErr w:type="spellEnd"/>
-      <w:r>
-        <w:rPr>
-          <w:rFonts w:ascii="Cascadia Mono" w:hAnsi="Cascadia Mono" w:cs="Cascadia Mono"/>
-          <w:color w:val="008000"/>
-          <w:kern w:val="0"/>
-          <w:sz w:val="19"/>
-          <w:szCs w:val="19"/>
-        </w:rPr>
-        <w:t xml:space="preserve">(u =&gt; </w:t>
-      </w:r>
-      <w:proofErr w:type="spellStart"/>
-      <w:r>
-        <w:rPr>
-          <w:rFonts w:ascii="Cascadia Mono" w:hAnsi="Cascadia Mono" w:cs="Cascadia Mono"/>
-          <w:color w:val="008000"/>
-          <w:kern w:val="0"/>
-          <w:sz w:val="19"/>
-          <w:szCs w:val="19"/>
-        </w:rPr>
-        <w:t>u.Email</w:t>
-      </w:r>
-      <w:proofErr w:type="spellEnd"/>
-      <w:r>
-        <w:rPr>
-          <w:rFonts w:ascii="Cascadia Mono" w:hAnsi="Cascadia Mono" w:cs="Cascadia Mono"/>
-          <w:color w:val="008000"/>
-          <w:kern w:val="0"/>
-          <w:sz w:val="19"/>
-          <w:szCs w:val="19"/>
-        </w:rPr>
-        <w:t xml:space="preserve"> == </w:t>
-      </w:r>
-      <w:proofErr w:type="spellStart"/>
-      <w:r>
-        <w:rPr>
-          <w:rFonts w:ascii="Cascadia Mono" w:hAnsi="Cascadia Mono" w:cs="Cascadia Mono"/>
-          <w:color w:val="008000"/>
-          <w:kern w:val="0"/>
-          <w:sz w:val="19"/>
-          <w:szCs w:val="19"/>
-        </w:rPr>
-        <w:t>userEmail</w:t>
-      </w:r>
-      <w:proofErr w:type="spellEnd"/>
-      <w:r>
-        <w:rPr>
-          <w:rFonts w:ascii="Cascadia Mono" w:hAnsi="Cascadia Mono" w:cs="Cascadia Mono"/>
-          <w:color w:val="008000"/>
-          <w:kern w:val="0"/>
-          <w:sz w:val="19"/>
-          <w:szCs w:val="19"/>
-        </w:rPr>
-        <w:t>) == null)</w:t>
+        <w:t>if (_entities.Users.SingleOrDefault(u =&gt; u.Email == userEmail) == null)</w:t>
       </w:r>
     </w:p>
     <w:p>
@@ -431,29 +342,7 @@
           <w:szCs w:val="19"/>
         </w:rPr>
         <w:tab/>
-        <w:t xml:space="preserve">{ return </w:t>
-      </w:r>
-      <w:proofErr w:type="spellStart"/>
-      <w:r>
-        <w:rPr>
-          <w:rFonts w:ascii="Cascadia Mono" w:hAnsi="Cascadia Mono" w:cs="Cascadia Mono"/>
-          <w:color w:val="008000"/>
-          <w:kern w:val="0"/>
-          <w:sz w:val="19"/>
-          <w:szCs w:val="19"/>
-        </w:rPr>
-        <w:t>NotFound</w:t>
-      </w:r>
-      <w:proofErr w:type="spellEnd"/>
-      <w:r>
-        <w:rPr>
-          <w:rFonts w:ascii="Cascadia Mono" w:hAnsi="Cascadia Mono" w:cs="Cascadia Mono"/>
-          <w:color w:val="008000"/>
-          <w:kern w:val="0"/>
-          <w:sz w:val="19"/>
-          <w:szCs w:val="19"/>
-        </w:rPr>
-        <w:t>("A user must be registered before task assignment."); }*/</w:t>
+        <w:t>{ return NotFound("A user must be registered before task assignment."); }*/</w:t>
       </w:r>
     </w:p>
     <w:p>
@@ -588,9 +477,10 @@
           <w:sz w:val="19"/>
           <w:szCs w:val="19"/>
         </w:rPr>
-        <w:t xml:space="preserve"> </w:t>
-      </w:r>
-      <w:proofErr w:type="spellStart"/>
+        <w:t xml:space="preserve"> emailsAssignedToTask = _entities.Projects.ToArray().SelectMany(p =&gt; p.Users</w:t>
+      </w:r>
+    </w:p>
+    <w:p>
       <w:r>
         <w:rPr>
           <w:rFonts w:ascii="Cascadia Mono" w:hAnsi="Cascadia Mono" w:cs="Cascadia Mono"/>
@@ -599,9 +489,8 @@
           <w:sz w:val="19"/>
           <w:szCs w:val="19"/>
         </w:rPr>
-        <w:t>emailsAssignedToTask</w:t>
-      </w:r>
-      <w:proofErr w:type="spellEnd"/>
+        <w:tab/>
+      </w:r>
       <w:r>
         <w:rPr>
           <w:rFonts w:ascii="Cascadia Mono" w:hAnsi="Cascadia Mono" w:cs="Cascadia Mono"/>
@@ -610,9 +499,8 @@
           <w:sz w:val="19"/>
           <w:szCs w:val="19"/>
         </w:rPr>
-        <w:t xml:space="preserve"> = _</w:t>
-      </w:r>
-      <w:proofErr w:type="spellStart"/>
+        <w:tab/>
+      </w:r>
       <w:r>
         <w:rPr>
           <w:rFonts w:ascii="Cascadia Mono" w:hAnsi="Cascadia Mono" w:cs="Cascadia Mono"/>
@@ -621,113 +509,13 @@
           <w:sz w:val="19"/>
           <w:szCs w:val="19"/>
         </w:rPr>
-        <w:t>entities.Projects.ToArray</w:t>
-      </w:r>
-      <w:proofErr w:type="spellEnd"/>
-      <w:r>
-        <w:rPr>
-          <w:rFonts w:ascii="Cascadia Mono" w:hAnsi="Cascadia Mono" w:cs="Cascadia Mono"/>
-          <w:color w:val="000000"/>
-          <w:kern w:val="0"/>
-          <w:sz w:val="19"/>
-          <w:szCs w:val="19"/>
-        </w:rPr>
-        <w:t>().</w:t>
-      </w:r>
-      <w:proofErr w:type="spellStart"/>
-      <w:r>
-        <w:rPr>
-          <w:rFonts w:ascii="Cascadia Mono" w:hAnsi="Cascadia Mono" w:cs="Cascadia Mono"/>
-          <w:color w:val="000000"/>
-          <w:kern w:val="0"/>
-          <w:sz w:val="19"/>
-          <w:szCs w:val="19"/>
-        </w:rPr>
-        <w:t>SelectMany</w:t>
-      </w:r>
-      <w:proofErr w:type="spellEnd"/>
-      <w:r>
-        <w:rPr>
-          <w:rFonts w:ascii="Cascadia Mono" w:hAnsi="Cascadia Mono" w:cs="Cascadia Mono"/>
-          <w:color w:val="000000"/>
-          <w:kern w:val="0"/>
-          <w:sz w:val="19"/>
-          <w:szCs w:val="19"/>
-        </w:rPr>
-        <w:t xml:space="preserve">(p =&gt; </w:t>
-      </w:r>
-      <w:proofErr w:type="spellStart"/>
-      <w:r>
-        <w:rPr>
-          <w:rFonts w:ascii="Cascadia Mono" w:hAnsi="Cascadia Mono" w:cs="Cascadia Mono"/>
-          <w:color w:val="000000"/>
-          <w:kern w:val="0"/>
-          <w:sz w:val="19"/>
-          <w:szCs w:val="19"/>
-        </w:rPr>
-        <w:t>p.Users</w:t>
-      </w:r>
-      <w:proofErr w:type="spellEnd"/>
-    </w:p>
-    <w:p>
-      <w:r>
-        <w:rPr>
-          <w:rFonts w:ascii="Cascadia Mono" w:hAnsi="Cascadia Mono" w:cs="Cascadia Mono"/>
-          <w:color w:val="000000"/>
-          <w:kern w:val="0"/>
-          <w:sz w:val="19"/>
-          <w:szCs w:val="19"/>
-        </w:rPr>
         <w:tab/>
-      </w:r>
-      <w:r>
-        <w:rPr>
-          <w:rFonts w:ascii="Cascadia Mono" w:hAnsi="Cascadia Mono" w:cs="Cascadia Mono"/>
-          <w:color w:val="000000"/>
-          <w:kern w:val="0"/>
-          <w:sz w:val="19"/>
-          <w:szCs w:val="19"/>
-        </w:rPr>
-        <w:tab/>
-      </w:r>
-      <w:r>
-        <w:rPr>
-          <w:rFonts w:ascii="Cascadia Mono" w:hAnsi="Cascadia Mono" w:cs="Cascadia Mono"/>
-          <w:color w:val="000000"/>
-          <w:kern w:val="0"/>
-          <w:sz w:val="19"/>
-          <w:szCs w:val="19"/>
-        </w:rPr>
-        <w:tab/>
-        <w:t xml:space="preserve">.Select(u =&gt; </w:t>
-      </w:r>
-      <w:proofErr w:type="spellStart"/>
-      <w:r>
-        <w:rPr>
-          <w:rFonts w:ascii="Cascadia Mono" w:hAnsi="Cascadia Mono" w:cs="Cascadia Mono"/>
-          <w:color w:val="000000"/>
-          <w:kern w:val="0"/>
-          <w:sz w:val="19"/>
-          <w:szCs w:val="19"/>
-        </w:rPr>
-        <w:t>u.Email</w:t>
-      </w:r>
-      <w:proofErr w:type="spellEnd"/>
-      <w:r>
-        <w:rPr>
-          <w:rFonts w:ascii="Cascadia Mono" w:hAnsi="Cascadia Mono" w:cs="Cascadia Mono"/>
-          <w:color w:val="000000"/>
-          <w:kern w:val="0"/>
-          <w:sz w:val="19"/>
-          <w:szCs w:val="19"/>
-        </w:rPr>
-        <w:t>));</w:t>
+        <w:t>.Select(u =&gt; u.Email));</w:t>
       </w:r>
     </w:p>
     <w:p/>
     <w:p>
       <w:r>
-        <w:lastRenderedPageBreak/>
         <w:t>3/30/2023</w:t>
       </w:r>
     </w:p>
@@ -746,23 +534,7 @@
         </w:numPr>
       </w:pPr>
       <w:r>
-        <w:t xml:space="preserve">Does </w:t>
-      </w:r>
-      <w:proofErr w:type="spellStart"/>
-      <w:r>
-        <w:t>Tasks.cs</w:t>
-      </w:r>
-      <w:proofErr w:type="spellEnd"/>
-      <w:r>
-        <w:t xml:space="preserve"> need a </w:t>
-      </w:r>
-      <w:proofErr w:type="spellStart"/>
-      <w:r>
-        <w:t>ProjectId</w:t>
-      </w:r>
-      <w:proofErr w:type="spellEnd"/>
-      <w:r>
-        <w:t xml:space="preserve"> reference??? Refactor if so </w:t>
+        <w:t xml:space="preserve">Does Tasks.cs need a ProjectId reference??? Refactor if so </w:t>
       </w:r>
     </w:p>
     <w:p>
@@ -774,15 +546,7 @@
         </w:numPr>
       </w:pPr>
       <w:r>
-        <w:t xml:space="preserve">Could I then keep the </w:t>
-      </w:r>
-      <w:proofErr w:type="spellStart"/>
-      <w:r>
-        <w:t>TasksController</w:t>
-      </w:r>
-      <w:proofErr w:type="spellEnd"/>
-      <w:r>
-        <w:t xml:space="preserve">? Do I even need it? I’m trying to figure that out. </w:t>
+        <w:t xml:space="preserve">Could I then keep the TasksController? Do I even need it? I’m trying to figure that out. </w:t>
       </w:r>
     </w:p>
     <w:p>
@@ -794,15 +558,7 @@
         </w:numPr>
       </w:pPr>
       <w:r>
-        <w:t xml:space="preserve">To Add a task…..yes. I need the </w:t>
-      </w:r>
-      <w:proofErr w:type="spellStart"/>
-      <w:r>
-        <w:t>TaskController</w:t>
-      </w:r>
-      <w:proofErr w:type="spellEnd"/>
-      <w:r>
-        <w:t>, but Task needs a reference to project… or maybe not?</w:t>
+        <w:t>To Add a task…..yes. I need the TaskController, but Task needs a reference to project… or maybe not?</w:t>
       </w:r>
     </w:p>
     <w:p>
@@ -828,21 +584,8 @@
     </w:p>
     <w:p>
       <w:r>
-        <w:t xml:space="preserve">WHERE </w:t>
-      </w:r>
-      <w:proofErr w:type="spellStart"/>
-      <w:r>
-        <w:t>task.taskId</w:t>
-      </w:r>
-      <w:proofErr w:type="spellEnd"/>
-      <w:r>
-        <w:t xml:space="preserve"> = </w:t>
-      </w:r>
-      <w:proofErr w:type="spellStart"/>
-      <w:r>
-        <w:t>project.taskId</w:t>
-      </w:r>
-      <w:proofErr w:type="spellEnd"/>
+        <w:t>WHERE task.taskId = project.taskId</w:t>
+      </w:r>
     </w:p>
     <w:p>
       <w:r>
@@ -855,22 +598,15 @@
         <w:rPr>
           <w:highlight w:val="yellow"/>
         </w:rPr>
-        <w:t xml:space="preserve">This doesn’t work because Project has a list of tasks. Look at what Booking looks like in </w:t>
-      </w:r>
-      <w:proofErr w:type="spellStart"/>
-      <w:r>
-        <w:rPr>
-          <w:highlight w:val="yellow"/>
-        </w:rPr>
-        <w:t>ssms</w:t>
-      </w:r>
-      <w:proofErr w:type="spellEnd"/>
+        <w:t>This doesn’t work because Project has a list of tasks. Look at what Booking looks like in ssms</w:t>
+      </w:r>
     </w:p>
     <w:p/>
     <w:p/>
     <w:p/>
     <w:p>
       <w:r>
+        <w:lastRenderedPageBreak/>
         <w:t>3/27/2023</w:t>
       </w:r>
     </w:p>
@@ -996,15 +732,7 @@
         </w:numPr>
       </w:pPr>
       <w:r>
-        <w:t xml:space="preserve">I want to be able to filter tasks by due date, assigned, </w:t>
-      </w:r>
-      <w:proofErr w:type="spellStart"/>
-      <w:r>
-        <w:t>etc</w:t>
-      </w:r>
-      <w:proofErr w:type="spellEnd"/>
-      <w:r>
-        <w:t>…..</w:t>
+        <w:t>I want to be able to filter tasks by due date, assigned, etc…..</w:t>
       </w:r>
     </w:p>
     <w:p/>
@@ -1084,6 +812,119 @@
 <file path=word/numbering.xml><?xml version="1.0" encoding="utf-8"?>
 <w:numbering xmlns:wpc="http://schemas.microsoft.com/office/word/2010/wordprocessingCanvas" xmlns:cx="http://schemas.microsoft.com/office/drawing/2014/chartex" xmlns:cx1="http://schemas.microsoft.com/office/drawing/2015/9/8/chartex" xmlns:cx2="http://schemas.microsoft.com/office/drawing/2015/10/21/chartex" xmlns:cx3="http://schemas.microsoft.com/office/drawing/2016/5/9/chartex" xmlns:cx4="http://schemas.microsoft.com/office/drawing/2016/5/10/chartex" xmlns:cx5="http://schemas.microsoft.com/office/drawing/2016/5/11/chartex" xmlns:cx6="http://schemas.microsoft.com/office/drawing/2016/5/12/chartex" xmlns:cx7="http://schemas.microsoft.com/office/drawing/2016/5/13/chartex" xmlns:cx8="http://schemas.microsoft.com/office/drawing/2016/5/14/chartex" xmlns:mc="http://schemas.openxmlformats.org/markup-compatibility/2006" xmlns:aink="http://schemas.microsoft.com/office/drawing/2016/ink" xmlns:am3d="http://schemas.microsoft.com/office/drawing/2017/model3d" xmlns:o="urn:schemas-microsoft-com:office:office" xmlns:oel="http://schemas.microsoft.com/office/2019/extlst" xmlns:r="http://schemas.openxmlformats.org/officeDocument/2006/relationships" xmlns:m="http://schemas.openxmlformats.org/officeDocument/2006/math" xmlns:v="urn:schemas-microsoft-com:vml" xmlns:wp14="http://schemas.microsoft.com/office/word/2010/wordprocessingDrawing" xmlns:wp="http://schemas.openxmlformats.org/drawingml/2006/wordprocessingDrawing" xmlns:w10="urn:schemas-microsoft-com:office:word" xmlns:w="http://schemas.openxmlformats.org/wordprocessingml/2006/main" xmlns:w14="http://schemas.microsoft.com/office/word/2010/wordml" xmlns:w15="http://schemas.microsoft.com/office/word/2012/wordml" xmlns:w16cex="http://schemas.microsoft.com/office/word/2018/wordml/cex" xmlns:w16cid="http://schemas.microsoft.com/office/word/2016/wordml/cid" xmlns:w16="http://schemas.microsoft.com/office/word/2018/wordml" xmlns:w16sdtdh="http://schemas.microsoft.com/office/word/2020/wordml/sdtdatahash" xmlns:w16se="http://schemas.microsoft.com/office/word/2015/wordml/symex" xmlns:wpg="http://schemas.microsoft.com/office/word/2010/wordprocessingGroup" xmlns:wpi="http://schemas.microsoft.com/office/word/2010/wordprocessingInk" xmlns:wne="http://schemas.microsoft.com/office/word/2006/wordml" xmlns:wps="http://schemas.microsoft.com/office/word/2010/wordprocessingShape" mc:Ignorable="w14 w15 w16se w16cid w16 w16cex w16sdtdh wp14">
   <w:abstractNum w:abstractNumId="0" w15:restartNumberingAfterBreak="0">
+    <w:nsid w:val="03A73A64"/>
+    <w:multiLevelType w:val="hybridMultilevel"/>
+    <w:tmpl w:val="82E4EBC8"/>
+    <w:lvl w:ilvl="0" w:tplc="04090001">
+      <w:start w:val="1"/>
+      <w:numFmt w:val="bullet"/>
+      <w:lvlText w:val=""/>
+      <w:lvlJc w:val="left"/>
+      <w:pPr>
+        <w:ind w:left="720" w:hanging="360"/>
+      </w:pPr>
+      <w:rPr>
+        <w:rFonts w:ascii="Symbol" w:hAnsi="Symbol" w:hint="default"/>
+      </w:rPr>
+    </w:lvl>
+    <w:lvl w:ilvl="1" w:tplc="04090003" w:tentative="1">
+      <w:start w:val="1"/>
+      <w:numFmt w:val="bullet"/>
+      <w:lvlText w:val="o"/>
+      <w:lvlJc w:val="left"/>
+      <w:pPr>
+        <w:ind w:left="1440" w:hanging="360"/>
+      </w:pPr>
+      <w:rPr>
+        <w:rFonts w:ascii="Courier New" w:hAnsi="Courier New" w:cs="Courier New" w:hint="default"/>
+      </w:rPr>
+    </w:lvl>
+    <w:lvl w:ilvl="2" w:tplc="04090005" w:tentative="1">
+      <w:start w:val="1"/>
+      <w:numFmt w:val="bullet"/>
+      <w:lvlText w:val=""/>
+      <w:lvlJc w:val="left"/>
+      <w:pPr>
+        <w:ind w:left="2160" w:hanging="360"/>
+      </w:pPr>
+      <w:rPr>
+        <w:rFonts w:ascii="Wingdings" w:hAnsi="Wingdings" w:hint="default"/>
+      </w:rPr>
+    </w:lvl>
+    <w:lvl w:ilvl="3" w:tplc="04090001" w:tentative="1">
+      <w:start w:val="1"/>
+      <w:numFmt w:val="bullet"/>
+      <w:lvlText w:val=""/>
+      <w:lvlJc w:val="left"/>
+      <w:pPr>
+        <w:ind w:left="2880" w:hanging="360"/>
+      </w:pPr>
+      <w:rPr>
+        <w:rFonts w:ascii="Symbol" w:hAnsi="Symbol" w:hint="default"/>
+      </w:rPr>
+    </w:lvl>
+    <w:lvl w:ilvl="4" w:tplc="04090003" w:tentative="1">
+      <w:start w:val="1"/>
+      <w:numFmt w:val="bullet"/>
+      <w:lvlText w:val="o"/>
+      <w:lvlJc w:val="left"/>
+      <w:pPr>
+        <w:ind w:left="3600" w:hanging="360"/>
+      </w:pPr>
+      <w:rPr>
+        <w:rFonts w:ascii="Courier New" w:hAnsi="Courier New" w:cs="Courier New" w:hint="default"/>
+      </w:rPr>
+    </w:lvl>
+    <w:lvl w:ilvl="5" w:tplc="04090005" w:tentative="1">
+      <w:start w:val="1"/>
+      <w:numFmt w:val="bullet"/>
+      <w:lvlText w:val=""/>
+      <w:lvlJc w:val="left"/>
+      <w:pPr>
+        <w:ind w:left="4320" w:hanging="360"/>
+      </w:pPr>
+      <w:rPr>
+        <w:rFonts w:ascii="Wingdings" w:hAnsi="Wingdings" w:hint="default"/>
+      </w:rPr>
+    </w:lvl>
+    <w:lvl w:ilvl="6" w:tplc="04090001" w:tentative="1">
+      <w:start w:val="1"/>
+      <w:numFmt w:val="bullet"/>
+      <w:lvlText w:val=""/>
+      <w:lvlJc w:val="left"/>
+      <w:pPr>
+        <w:ind w:left="5040" w:hanging="360"/>
+      </w:pPr>
+      <w:rPr>
+        <w:rFonts w:ascii="Symbol" w:hAnsi="Symbol" w:hint="default"/>
+      </w:rPr>
+    </w:lvl>
+    <w:lvl w:ilvl="7" w:tplc="04090003" w:tentative="1">
+      <w:start w:val="1"/>
+      <w:numFmt w:val="bullet"/>
+      <w:lvlText w:val="o"/>
+      <w:lvlJc w:val="left"/>
+      <w:pPr>
+        <w:ind w:left="5760" w:hanging="360"/>
+      </w:pPr>
+      <w:rPr>
+        <w:rFonts w:ascii="Courier New" w:hAnsi="Courier New" w:cs="Courier New" w:hint="default"/>
+      </w:rPr>
+    </w:lvl>
+    <w:lvl w:ilvl="8" w:tplc="04090005" w:tentative="1">
+      <w:start w:val="1"/>
+      <w:numFmt w:val="bullet"/>
+      <w:lvlText w:val=""/>
+      <w:lvlJc w:val="left"/>
+      <w:pPr>
+        <w:ind w:left="6480" w:hanging="360"/>
+      </w:pPr>
+      <w:rPr>
+        <w:rFonts w:ascii="Wingdings" w:hAnsi="Wingdings" w:hint="default"/>
+      </w:rPr>
+    </w:lvl>
+  </w:abstractNum>
+  <w:abstractNum w:abstractNumId="1" w15:restartNumberingAfterBreak="0">
     <w:nsid w:val="045E46E2"/>
     <w:multiLevelType w:val="hybridMultilevel"/>
     <w:tmpl w:val="3D5EB6FA"/>
@@ -1196,7 +1037,120 @@
       </w:rPr>
     </w:lvl>
   </w:abstractNum>
-  <w:abstractNum w:abstractNumId="1" w15:restartNumberingAfterBreak="0">
+  <w:abstractNum w:abstractNumId="2" w15:restartNumberingAfterBreak="0">
+    <w:nsid w:val="27661AFC"/>
+    <w:multiLevelType w:val="hybridMultilevel"/>
+    <w:tmpl w:val="F1DAC82C"/>
+    <w:lvl w:ilvl="0" w:tplc="04090001">
+      <w:start w:val="1"/>
+      <w:numFmt w:val="bullet"/>
+      <w:lvlText w:val=""/>
+      <w:lvlJc w:val="left"/>
+      <w:pPr>
+        <w:ind w:left="720" w:hanging="360"/>
+      </w:pPr>
+      <w:rPr>
+        <w:rFonts w:ascii="Symbol" w:hAnsi="Symbol" w:hint="default"/>
+      </w:rPr>
+    </w:lvl>
+    <w:lvl w:ilvl="1" w:tplc="04090003" w:tentative="1">
+      <w:start w:val="1"/>
+      <w:numFmt w:val="bullet"/>
+      <w:lvlText w:val="o"/>
+      <w:lvlJc w:val="left"/>
+      <w:pPr>
+        <w:ind w:left="1440" w:hanging="360"/>
+      </w:pPr>
+      <w:rPr>
+        <w:rFonts w:ascii="Courier New" w:hAnsi="Courier New" w:cs="Courier New" w:hint="default"/>
+      </w:rPr>
+    </w:lvl>
+    <w:lvl w:ilvl="2" w:tplc="04090005" w:tentative="1">
+      <w:start w:val="1"/>
+      <w:numFmt w:val="bullet"/>
+      <w:lvlText w:val=""/>
+      <w:lvlJc w:val="left"/>
+      <w:pPr>
+        <w:ind w:left="2160" w:hanging="360"/>
+      </w:pPr>
+      <w:rPr>
+        <w:rFonts w:ascii="Wingdings" w:hAnsi="Wingdings" w:hint="default"/>
+      </w:rPr>
+    </w:lvl>
+    <w:lvl w:ilvl="3" w:tplc="04090001" w:tentative="1">
+      <w:start w:val="1"/>
+      <w:numFmt w:val="bullet"/>
+      <w:lvlText w:val=""/>
+      <w:lvlJc w:val="left"/>
+      <w:pPr>
+        <w:ind w:left="2880" w:hanging="360"/>
+      </w:pPr>
+      <w:rPr>
+        <w:rFonts w:ascii="Symbol" w:hAnsi="Symbol" w:hint="default"/>
+      </w:rPr>
+    </w:lvl>
+    <w:lvl w:ilvl="4" w:tplc="04090003" w:tentative="1">
+      <w:start w:val="1"/>
+      <w:numFmt w:val="bullet"/>
+      <w:lvlText w:val="o"/>
+      <w:lvlJc w:val="left"/>
+      <w:pPr>
+        <w:ind w:left="3600" w:hanging="360"/>
+      </w:pPr>
+      <w:rPr>
+        <w:rFonts w:ascii="Courier New" w:hAnsi="Courier New" w:cs="Courier New" w:hint="default"/>
+      </w:rPr>
+    </w:lvl>
+    <w:lvl w:ilvl="5" w:tplc="04090005" w:tentative="1">
+      <w:start w:val="1"/>
+      <w:numFmt w:val="bullet"/>
+      <w:lvlText w:val=""/>
+      <w:lvlJc w:val="left"/>
+      <w:pPr>
+        <w:ind w:left="4320" w:hanging="360"/>
+      </w:pPr>
+      <w:rPr>
+        <w:rFonts w:ascii="Wingdings" w:hAnsi="Wingdings" w:hint="default"/>
+      </w:rPr>
+    </w:lvl>
+    <w:lvl w:ilvl="6" w:tplc="04090001" w:tentative="1">
+      <w:start w:val="1"/>
+      <w:numFmt w:val="bullet"/>
+      <w:lvlText w:val=""/>
+      <w:lvlJc w:val="left"/>
+      <w:pPr>
+        <w:ind w:left="5040" w:hanging="360"/>
+      </w:pPr>
+      <w:rPr>
+        <w:rFonts w:ascii="Symbol" w:hAnsi="Symbol" w:hint="default"/>
+      </w:rPr>
+    </w:lvl>
+    <w:lvl w:ilvl="7" w:tplc="04090003" w:tentative="1">
+      <w:start w:val="1"/>
+      <w:numFmt w:val="bullet"/>
+      <w:lvlText w:val="o"/>
+      <w:lvlJc w:val="left"/>
+      <w:pPr>
+        <w:ind w:left="5760" w:hanging="360"/>
+      </w:pPr>
+      <w:rPr>
+        <w:rFonts w:ascii="Courier New" w:hAnsi="Courier New" w:cs="Courier New" w:hint="default"/>
+      </w:rPr>
+    </w:lvl>
+    <w:lvl w:ilvl="8" w:tplc="04090005" w:tentative="1">
+      <w:start w:val="1"/>
+      <w:numFmt w:val="bullet"/>
+      <w:lvlText w:val=""/>
+      <w:lvlJc w:val="left"/>
+      <w:pPr>
+        <w:ind w:left="6480" w:hanging="360"/>
+      </w:pPr>
+      <w:rPr>
+        <w:rFonts w:ascii="Wingdings" w:hAnsi="Wingdings" w:hint="default"/>
+      </w:rPr>
+    </w:lvl>
+  </w:abstractNum>
+  <w:abstractNum w:abstractNumId="3" w15:restartNumberingAfterBreak="0">
     <w:nsid w:val="30224CDA"/>
     <w:multiLevelType w:val="hybridMultilevel"/>
     <w:tmpl w:val="F5509264"/>
@@ -1309,7 +1263,7 @@
       </w:rPr>
     </w:lvl>
   </w:abstractNum>
-  <w:abstractNum w:abstractNumId="2" w15:restartNumberingAfterBreak="0">
+  <w:abstractNum w:abstractNumId="4" w15:restartNumberingAfterBreak="0">
     <w:nsid w:val="39AC2BAE"/>
     <w:multiLevelType w:val="hybridMultilevel"/>
     <w:tmpl w:val="F1BC5FA8"/>
@@ -1422,7 +1376,7 @@
       </w:rPr>
     </w:lvl>
   </w:abstractNum>
-  <w:abstractNum w:abstractNumId="3" w15:restartNumberingAfterBreak="0">
+  <w:abstractNum w:abstractNumId="5" w15:restartNumberingAfterBreak="0">
     <w:nsid w:val="5BC2706B"/>
     <w:multiLevelType w:val="hybridMultilevel"/>
     <w:tmpl w:val="0096CADC"/>
@@ -1511,7 +1465,119 @@
       </w:pPr>
     </w:lvl>
   </w:abstractNum>
-  <w:abstractNum w:abstractNumId="4" w15:restartNumberingAfterBreak="0">
+  <w:abstractNum w:abstractNumId="6" w15:restartNumberingAfterBreak="0">
+    <w:nsid w:val="6F060D08"/>
+    <w:multiLevelType w:val="hybridMultilevel"/>
+    <w:tmpl w:val="352C35EC"/>
+    <w:lvl w:ilvl="0" w:tplc="18ACFE8E">
+      <w:numFmt w:val="bullet"/>
+      <w:lvlText w:val="-"/>
+      <w:lvlJc w:val="left"/>
+      <w:pPr>
+        <w:ind w:left="720" w:hanging="360"/>
+      </w:pPr>
+      <w:rPr>
+        <w:rFonts w:ascii="Calibri" w:eastAsiaTheme="minorHAnsi" w:hAnsi="Calibri" w:cs="Calibri" w:hint="default"/>
+      </w:rPr>
+    </w:lvl>
+    <w:lvl w:ilvl="1" w:tplc="04090003" w:tentative="1">
+      <w:start w:val="1"/>
+      <w:numFmt w:val="bullet"/>
+      <w:lvlText w:val="o"/>
+      <w:lvlJc w:val="left"/>
+      <w:pPr>
+        <w:ind w:left="1440" w:hanging="360"/>
+      </w:pPr>
+      <w:rPr>
+        <w:rFonts w:ascii="Courier New" w:hAnsi="Courier New" w:cs="Courier New" w:hint="default"/>
+      </w:rPr>
+    </w:lvl>
+    <w:lvl w:ilvl="2" w:tplc="04090005" w:tentative="1">
+      <w:start w:val="1"/>
+      <w:numFmt w:val="bullet"/>
+      <w:lvlText w:val=""/>
+      <w:lvlJc w:val="left"/>
+      <w:pPr>
+        <w:ind w:left="2160" w:hanging="360"/>
+      </w:pPr>
+      <w:rPr>
+        <w:rFonts w:ascii="Wingdings" w:hAnsi="Wingdings" w:hint="default"/>
+      </w:rPr>
+    </w:lvl>
+    <w:lvl w:ilvl="3" w:tplc="04090001" w:tentative="1">
+      <w:start w:val="1"/>
+      <w:numFmt w:val="bullet"/>
+      <w:lvlText w:val=""/>
+      <w:lvlJc w:val="left"/>
+      <w:pPr>
+        <w:ind w:left="2880" w:hanging="360"/>
+      </w:pPr>
+      <w:rPr>
+        <w:rFonts w:ascii="Symbol" w:hAnsi="Symbol" w:hint="default"/>
+      </w:rPr>
+    </w:lvl>
+    <w:lvl w:ilvl="4" w:tplc="04090003" w:tentative="1">
+      <w:start w:val="1"/>
+      <w:numFmt w:val="bullet"/>
+      <w:lvlText w:val="o"/>
+      <w:lvlJc w:val="left"/>
+      <w:pPr>
+        <w:ind w:left="3600" w:hanging="360"/>
+      </w:pPr>
+      <w:rPr>
+        <w:rFonts w:ascii="Courier New" w:hAnsi="Courier New" w:cs="Courier New" w:hint="default"/>
+      </w:rPr>
+    </w:lvl>
+    <w:lvl w:ilvl="5" w:tplc="04090005" w:tentative="1">
+      <w:start w:val="1"/>
+      <w:numFmt w:val="bullet"/>
+      <w:lvlText w:val=""/>
+      <w:lvlJc w:val="left"/>
+      <w:pPr>
+        <w:ind w:left="4320" w:hanging="360"/>
+      </w:pPr>
+      <w:rPr>
+        <w:rFonts w:ascii="Wingdings" w:hAnsi="Wingdings" w:hint="default"/>
+      </w:rPr>
+    </w:lvl>
+    <w:lvl w:ilvl="6" w:tplc="04090001" w:tentative="1">
+      <w:start w:val="1"/>
+      <w:numFmt w:val="bullet"/>
+      <w:lvlText w:val=""/>
+      <w:lvlJc w:val="left"/>
+      <w:pPr>
+        <w:ind w:left="5040" w:hanging="360"/>
+      </w:pPr>
+      <w:rPr>
+        <w:rFonts w:ascii="Symbol" w:hAnsi="Symbol" w:hint="default"/>
+      </w:rPr>
+    </w:lvl>
+    <w:lvl w:ilvl="7" w:tplc="04090003" w:tentative="1">
+      <w:start w:val="1"/>
+      <w:numFmt w:val="bullet"/>
+      <w:lvlText w:val="o"/>
+      <w:lvlJc w:val="left"/>
+      <w:pPr>
+        <w:ind w:left="5760" w:hanging="360"/>
+      </w:pPr>
+      <w:rPr>
+        <w:rFonts w:ascii="Courier New" w:hAnsi="Courier New" w:cs="Courier New" w:hint="default"/>
+      </w:rPr>
+    </w:lvl>
+    <w:lvl w:ilvl="8" w:tplc="04090005" w:tentative="1">
+      <w:start w:val="1"/>
+      <w:numFmt w:val="bullet"/>
+      <w:lvlText w:val=""/>
+      <w:lvlJc w:val="left"/>
+      <w:pPr>
+        <w:ind w:left="6480" w:hanging="360"/>
+      </w:pPr>
+      <w:rPr>
+        <w:rFonts w:ascii="Wingdings" w:hAnsi="Wingdings" w:hint="default"/>
+      </w:rPr>
+    </w:lvl>
+  </w:abstractNum>
+  <w:abstractNum w:abstractNumId="7" w15:restartNumberingAfterBreak="0">
     <w:nsid w:val="7C2F5E4E"/>
     <w:multiLevelType w:val="hybridMultilevel"/>
     <w:tmpl w:val="26C84F52"/>
@@ -1625,19 +1691,28 @@
     </w:lvl>
   </w:abstractNum>
   <w:num w:numId="1" w16cid:durableId="601496847">
+    <w:abstractNumId w:val="1"/>
+  </w:num>
+  <w:num w:numId="2" w16cid:durableId="1981298350">
+    <w:abstractNumId w:val="5"/>
+  </w:num>
+  <w:num w:numId="3" w16cid:durableId="312221602">
+    <w:abstractNumId w:val="3"/>
+  </w:num>
+  <w:num w:numId="4" w16cid:durableId="851603840">
+    <w:abstractNumId w:val="7"/>
+  </w:num>
+  <w:num w:numId="5" w16cid:durableId="132911753">
+    <w:abstractNumId w:val="4"/>
+  </w:num>
+  <w:num w:numId="6" w16cid:durableId="1632521074">
+    <w:abstractNumId w:val="2"/>
+  </w:num>
+  <w:num w:numId="7" w16cid:durableId="688143934">
     <w:abstractNumId w:val="0"/>
   </w:num>
-  <w:num w:numId="2" w16cid:durableId="1981298350">
-    <w:abstractNumId w:val="3"/>
-  </w:num>
-  <w:num w:numId="3" w16cid:durableId="312221602">
-    <w:abstractNumId w:val="1"/>
-  </w:num>
-  <w:num w:numId="4" w16cid:durableId="851603840">
-    <w:abstractNumId w:val="4"/>
-  </w:num>
-  <w:num w:numId="5" w16cid:durableId="132911753">
-    <w:abstractNumId w:val="2"/>
+  <w:num w:numId="8" w16cid:durableId="625738047">
+    <w:abstractNumId w:val="6"/>
   </w:num>
 </w:numbering>
 </file>

</xml_diff>

<commit_message>
trying to add a dialog
</commit_message>
<xml_diff>
--- a/User Stories.docx
+++ b/User Stories.docx
@@ -7,6 +7,35 @@
         <w:t>4/12/2023</w:t>
       </w:r>
     </w:p>
+    <w:p/>
+    <w:p>
+      <w:r>
+        <w:rPr>
+          <w:highlight w:val="yellow"/>
+        </w:rPr>
+        <w:t>NEED TO DO:</w:t>
+      </w:r>
+    </w:p>
+    <w:p>
+      <w:r>
+        <w:t xml:space="preserve">Front end </w:t>
+      </w:r>
+      <w:proofErr w:type="spellStart"/>
+      <w:r>
+        <w:t>projectTasksRm</w:t>
+      </w:r>
+      <w:proofErr w:type="spellEnd"/>
+      <w:r>
+        <w:t>….I’m passing array[0] because originally there would only be one project id for the array. Now there will be multiple, so I need to fix that</w:t>
+      </w:r>
+    </w:p>
+    <w:p>
+      <w:r>
+        <w:t xml:space="preserve">Show multiple projects and those tasks. </w:t>
+      </w:r>
+    </w:p>
+    <w:p/>
+    <w:p/>
     <w:p>
       <w:r>
         <w:t>Front-end things I need to implement:</w:t>
@@ -24,13 +53,8 @@
         <w:t>Create a project</w:t>
       </w:r>
       <w:r>
-        <w:t xml:space="preserve"> - </w:t>
-      </w:r>
-      <w:proofErr w:type="gramStart"/>
-      <w:r>
-        <w:t>DONE</w:t>
-      </w:r>
-      <w:proofErr w:type="gramEnd"/>
+        <w:t xml:space="preserve"> - DONE</w:t>
+      </w:r>
     </w:p>
     <w:p>
       <w:pPr>
@@ -53,13 +77,8 @@
         </w:numPr>
       </w:pPr>
       <w:r>
-        <w:t xml:space="preserve">Edit a </w:t>
-      </w:r>
-      <w:proofErr w:type="gramStart"/>
-      <w:r>
-        <w:t>user</w:t>
-      </w:r>
-      <w:proofErr w:type="gramEnd"/>
+        <w:t>Edit a user</w:t>
+      </w:r>
     </w:p>
     <w:p>
       <w:pPr>
@@ -75,26 +94,13 @@
       </w:r>
       <w:proofErr w:type="spellEnd"/>
       <w:r>
-        <w:t xml:space="preserve"> – add and remove a user from a </w:t>
-      </w:r>
-      <w:proofErr w:type="gramStart"/>
-      <w:r>
-        <w:t>project</w:t>
-      </w:r>
-      <w:proofErr w:type="gramEnd"/>
+        <w:t xml:space="preserve"> – add and remove a user from a project</w:t>
+      </w:r>
     </w:p>
     <w:p/>
     <w:p>
       <w:r>
-        <w:t>I also want to change the way tasks are completed</w:t>
-      </w:r>
-      <w:proofErr w:type="gramStart"/>
-      <w:r>
-        <w:t>….that</w:t>
-      </w:r>
-      <w:proofErr w:type="gramEnd"/>
-      <w:r>
-        <w:t xml:space="preserve"> can be done at a later time though. </w:t>
+        <w:t xml:space="preserve">I also want to change the way tasks are completed….that can be done at a later time though. </w:t>
       </w:r>
     </w:p>
     <w:p>
@@ -106,13 +112,8 @@
         </w:numPr>
       </w:pPr>
       <w:r>
-        <w:t xml:space="preserve">Move the task to their own table and actually delete the record from </w:t>
-      </w:r>
-      <w:proofErr w:type="gramStart"/>
-      <w:r>
-        <w:t>SQL</w:t>
-      </w:r>
-      <w:proofErr w:type="gramEnd"/>
+        <w:t>Move the task to their own table and actually delete the record from SQL</w:t>
+      </w:r>
     </w:p>
     <w:p>
       <w:pPr>
@@ -143,15 +144,7 @@
         </w:numPr>
       </w:pPr>
       <w:r>
-        <w:t xml:space="preserve">Created database portion, but now get projects won’t pull assigned users. It’ll pull assigned tasks </w:t>
-      </w:r>
-      <w:proofErr w:type="gramStart"/>
-      <w:r>
-        <w:t>though</w:t>
-      </w:r>
-      <w:proofErr w:type="gramEnd"/>
-      <w:r>
-        <w:t xml:space="preserve"> </w:t>
+        <w:t xml:space="preserve">Created database portion, but now get projects won’t pull assigned users. It’ll pull assigned tasks though </w:t>
       </w:r>
     </w:p>
     <w:p>
@@ -175,13 +168,8 @@
         </w:numPr>
       </w:pPr>
       <w:r>
-        <w:t xml:space="preserve">A user can only be assigned to one project right now. That’s an </w:t>
-      </w:r>
-      <w:proofErr w:type="gramStart"/>
-      <w:r>
-        <w:t>error</w:t>
-      </w:r>
-      <w:proofErr w:type="gramEnd"/>
+        <w:t>A user can only be assigned to one project right now. That’s an error</w:t>
+      </w:r>
     </w:p>
     <w:p/>
     <w:p/>
@@ -207,15 +195,7 @@
       </w:r>
       <w:proofErr w:type="spellEnd"/>
       <w:r>
-        <w:t xml:space="preserve">. </w:t>
-      </w:r>
-      <w:proofErr w:type="gramStart"/>
-      <w:r>
-        <w:t>So</w:t>
-      </w:r>
-      <w:proofErr w:type="gramEnd"/>
-      <w:r>
-        <w:t xml:space="preserve"> we can list all the tasks related to a project</w:t>
+        <w:t>. So we can list all the tasks related to a project</w:t>
       </w:r>
     </w:p>
     <w:p>
@@ -227,13 +207,8 @@
         </w:numPr>
       </w:pPr>
       <w:r>
-        <w:t xml:space="preserve">Need to be able to edit a </w:t>
-      </w:r>
-      <w:proofErr w:type="gramStart"/>
-      <w:r>
-        <w:t>project</w:t>
-      </w:r>
-      <w:proofErr w:type="gramEnd"/>
+        <w:t>Need to be able to edit a project</w:t>
+      </w:r>
     </w:p>
     <w:p>
       <w:pPr>
@@ -244,13 +219,8 @@
         </w:numPr>
       </w:pPr>
       <w:r>
-        <w:t xml:space="preserve">Delete a </w:t>
-      </w:r>
-      <w:proofErr w:type="gramStart"/>
-      <w:r>
-        <w:t>project</w:t>
-      </w:r>
-      <w:proofErr w:type="gramEnd"/>
+        <w:t>Delete a project</w:t>
+      </w:r>
     </w:p>
     <w:p/>
     <w:p>
@@ -267,15 +237,7 @@
         </w:numPr>
       </w:pPr>
       <w:r>
-        <w:t xml:space="preserve">Fix add task. You should be able to add a task to a project without a user assigned, then later </w:t>
-      </w:r>
-      <w:proofErr w:type="gramStart"/>
-      <w:r>
-        <w:t>assign</w:t>
-      </w:r>
-      <w:proofErr w:type="gramEnd"/>
-      <w:r>
-        <w:t xml:space="preserve"> or remove a user. </w:t>
+        <w:t xml:space="preserve">Fix add task. You should be able to add a task to a project without a user assigned, then later assign or remove a user. </w:t>
       </w:r>
     </w:p>
     <w:p/>
@@ -283,7 +245,6 @@
     <w:p/>
     <w:p>
       <w:r>
-        <w:lastRenderedPageBreak/>
         <w:t xml:space="preserve">Testing </w:t>
       </w:r>
       <w:proofErr w:type="spellStart"/>
@@ -328,30 +289,14 @@
       </w:r>
       <w:proofErr w:type="spellEnd"/>
       <w:r>
-        <w:t xml:space="preserve">, only including </w:t>
-      </w:r>
-      <w:proofErr w:type="gramStart"/>
-      <w:r>
-        <w:t>email</w:t>
-      </w:r>
-      <w:proofErr w:type="gramEnd"/>
-      <w:r>
-        <w:t xml:space="preserve"> </w:t>
+        <w:t xml:space="preserve">, only including email </w:t>
       </w:r>
     </w:p>
     <w:p/>
     <w:p/>
     <w:p>
       <w:r>
-        <w:t>Figure out the DTOs</w:t>
-      </w:r>
-      <w:proofErr w:type="gramStart"/>
-      <w:r>
-        <w:t>….should</w:t>
-      </w:r>
-      <w:proofErr w:type="gramEnd"/>
-      <w:r>
-        <w:t xml:space="preserve"> </w:t>
+        <w:t xml:space="preserve">Figure out the DTOs….should </w:t>
       </w:r>
       <w:proofErr w:type="spellStart"/>
       <w:r>
@@ -359,41 +304,18 @@
       </w:r>
       <w:proofErr w:type="spellEnd"/>
       <w:r>
-        <w:t xml:space="preserve"> have assigned user??? Or should the DTOs have </w:t>
-      </w:r>
-      <w:proofErr w:type="gramStart"/>
-      <w:r>
-        <w:t>that</w:t>
-      </w:r>
-      <w:proofErr w:type="gramEnd"/>
-    </w:p>
-    <w:p>
-      <w:r>
-        <w:t xml:space="preserve">How do I </w:t>
-      </w:r>
-      <w:proofErr w:type="gramStart"/>
-      <w:r>
-        <w:t>relate</w:t>
-      </w:r>
-      <w:proofErr w:type="gramEnd"/>
-      <w:r>
-        <w:t xml:space="preserve"> those? Probably just with an email. Get rid of assigned user </w:t>
-      </w:r>
-      <w:proofErr w:type="gramStart"/>
-      <w:r>
-        <w:t>maybe</w:t>
-      </w:r>
-      <w:proofErr w:type="gramEnd"/>
-    </w:p>
-    <w:p>
-      <w:r>
-        <w:t xml:space="preserve">Then do EF query to relate them together for the </w:t>
-      </w:r>
-      <w:proofErr w:type="gramStart"/>
-      <w:r>
-        <w:t>HTTPGET</w:t>
-      </w:r>
-      <w:proofErr w:type="gramEnd"/>
+        <w:t xml:space="preserve"> have assigned user??? Or should the DTOs have that</w:t>
+      </w:r>
+    </w:p>
+    <w:p>
+      <w:r>
+        <w:t>How do I relate those? Probably just with an email. Get rid of assigned user maybe</w:t>
+      </w:r>
+    </w:p>
+    <w:p>
+      <w:r>
+        <w:t>Then do EF query to relate them together for the HTTPGET</w:t>
+      </w:r>
     </w:p>
     <w:p/>
     <w:p>
@@ -430,54 +352,23 @@
         </w:numPr>
       </w:pPr>
       <w:r>
-        <w:t xml:space="preserve">It needs to </w:t>
-      </w:r>
-      <w:proofErr w:type="gramStart"/>
-      <w:r>
-        <w:t>check</w:t>
-      </w:r>
-      <w:proofErr w:type="gramEnd"/>
-      <w:r>
-        <w:t xml:space="preserve"> to see if a user already is registered in the system or not. Right </w:t>
-      </w:r>
-      <w:proofErr w:type="gramStart"/>
-      <w:r>
-        <w:t>now</w:t>
-      </w:r>
-      <w:proofErr w:type="gramEnd"/>
-      <w:r>
-        <w:t xml:space="preserve"> it’ll throw an error if a user already exists</w:t>
-      </w:r>
-    </w:p>
-    <w:p>
-      <w:r>
-        <w:t xml:space="preserve">Add task- user must be registered </w:t>
-      </w:r>
-      <w:proofErr w:type="gramStart"/>
-      <w:r>
-        <w:t>first</w:t>
-      </w:r>
-      <w:proofErr w:type="gramEnd"/>
-    </w:p>
-    <w:p>
-      <w:r>
-        <w:t xml:space="preserve">Are you registered and are you assigned to the </w:t>
-      </w:r>
-      <w:proofErr w:type="gramStart"/>
-      <w:r>
-        <w:t>project</w:t>
-      </w:r>
-      <w:proofErr w:type="gramEnd"/>
-    </w:p>
-    <w:p>
-      <w:r>
-        <w:t xml:space="preserve">Then, when you add someone to the project, pull the info and populate assigned first name and assigned last </w:t>
-      </w:r>
-      <w:proofErr w:type="gramStart"/>
-      <w:r>
-        <w:t>name</w:t>
-      </w:r>
-      <w:proofErr w:type="gramEnd"/>
+        <w:t>It needs to check to see if a user already is registered in the system or not. Right now it’ll throw an error if a user already exists</w:t>
+      </w:r>
+    </w:p>
+    <w:p>
+      <w:r>
+        <w:t>Add task- user must be registered first</w:t>
+      </w:r>
+    </w:p>
+    <w:p>
+      <w:r>
+        <w:t>Are you registered and are you assigned to the project</w:t>
+      </w:r>
+    </w:p>
+    <w:p>
+      <w:r>
+        <w:t>Then, when you add someone to the project, pull the info and populate assigned first name and assigned last name</w:t>
+      </w:r>
     </w:p>
     <w:p/>
     <w:p/>
@@ -518,20 +409,8 @@
           <w:sz w:val="19"/>
           <w:szCs w:val="19"/>
         </w:rPr>
-        <w:t xml:space="preserve">/*//checking if the email provided is registered. If it isn't, return not </w:t>
-      </w:r>
-      <w:proofErr w:type="gramStart"/>
-      <w:r>
-        <w:rPr>
-          <w:rFonts w:ascii="Cascadia Mono" w:hAnsi="Cascadia Mono" w:cs="Cascadia Mono"/>
-          <w:color w:val="008000"/>
-          <w:kern w:val="0"/>
-          <w:sz w:val="19"/>
-          <w:szCs w:val="19"/>
-        </w:rPr>
-        <w:t>found</w:t>
-      </w:r>
-      <w:proofErr w:type="gramEnd"/>
+        <w:t>/*//checking if the email provided is registered. If it isn't, return not found</w:t>
+      </w:r>
     </w:p>
     <w:p>
       <w:pPr>
@@ -555,6 +434,7 @@
           <w:sz w:val="19"/>
           <w:szCs w:val="19"/>
         </w:rPr>
+        <w:lastRenderedPageBreak/>
         <w:tab/>
       </w:r>
       <w:r>
@@ -601,7 +481,6 @@
         <w:t xml:space="preserve"> = </w:t>
       </w:r>
       <w:proofErr w:type="spellStart"/>
-      <w:proofErr w:type="gramStart"/>
       <w:r>
         <w:rPr>
           <w:rFonts w:ascii="Cascadia Mono" w:hAnsi="Cascadia Mono" w:cs="Cascadia Mono"/>
@@ -613,7 +492,6 @@
         <w:t>dto.AssignedEmail</w:t>
       </w:r>
       <w:proofErr w:type="spellEnd"/>
-      <w:proofErr w:type="gramEnd"/>
       <w:r>
         <w:rPr>
           <w:rFonts w:ascii="Cascadia Mono" w:hAnsi="Cascadia Mono" w:cs="Cascadia Mono"/>
@@ -686,7 +564,6 @@
         <w:t>if (_</w:t>
       </w:r>
       <w:proofErr w:type="spellStart"/>
-      <w:proofErr w:type="gramStart"/>
       <w:r>
         <w:rPr>
           <w:rFonts w:ascii="Cascadia Mono" w:hAnsi="Cascadia Mono" w:cs="Cascadia Mono"/>
@@ -698,7 +575,6 @@
         <w:t>entities.Users.SingleOrDefault</w:t>
       </w:r>
       <w:proofErr w:type="spellEnd"/>
-      <w:proofErr w:type="gramEnd"/>
       <w:r>
         <w:rPr>
           <w:rFonts w:ascii="Cascadia Mono" w:hAnsi="Cascadia Mono" w:cs="Cascadia Mono"/>
@@ -797,28 +673,7 @@
           <w:szCs w:val="19"/>
         </w:rPr>
         <w:tab/>
-      </w:r>
-      <w:proofErr w:type="gramStart"/>
-      <w:r>
-        <w:rPr>
-          <w:rFonts w:ascii="Cascadia Mono" w:hAnsi="Cascadia Mono" w:cs="Cascadia Mono"/>
-          <w:color w:val="008000"/>
-          <w:kern w:val="0"/>
-          <w:sz w:val="19"/>
-          <w:szCs w:val="19"/>
-        </w:rPr>
-        <w:t>{ return</w:t>
-      </w:r>
-      <w:proofErr w:type="gramEnd"/>
-      <w:r>
-        <w:rPr>
-          <w:rFonts w:ascii="Cascadia Mono" w:hAnsi="Cascadia Mono" w:cs="Cascadia Mono"/>
-          <w:color w:val="008000"/>
-          <w:kern w:val="0"/>
-          <w:sz w:val="19"/>
-          <w:szCs w:val="19"/>
-        </w:rPr>
-        <w:t xml:space="preserve"> </w:t>
+        <w:t xml:space="preserve">{ return </w:t>
       </w:r>
       <w:proofErr w:type="spellStart"/>
       <w:r>
@@ -1000,7 +855,6 @@
         <w:t xml:space="preserve"> = _</w:t>
       </w:r>
       <w:proofErr w:type="spellStart"/>
-      <w:proofErr w:type="gramStart"/>
       <w:r>
         <w:rPr>
           <w:rFonts w:ascii="Cascadia Mono" w:hAnsi="Cascadia Mono" w:cs="Cascadia Mono"/>
@@ -1012,7 +866,6 @@
         <w:t>entities.Projects.ToArray</w:t>
       </w:r>
       <w:proofErr w:type="spellEnd"/>
-      <w:proofErr w:type="gramEnd"/>
       <w:r>
         <w:rPr>
           <w:rFonts w:ascii="Cascadia Mono" w:hAnsi="Cascadia Mono" w:cs="Cascadia Mono"/>
@@ -1088,8 +941,9 @@
           <w:szCs w:val="19"/>
         </w:rPr>
         <w:tab/>
-      </w:r>
-      <w:proofErr w:type="gramStart"/>
+        <w:t xml:space="preserve">.Select(u =&gt; </w:t>
+      </w:r>
+      <w:proofErr w:type="spellStart"/>
       <w:r>
         <w:rPr>
           <w:rFonts w:ascii="Cascadia Mono" w:hAnsi="Cascadia Mono" w:cs="Cascadia Mono"/>
@@ -1098,9 +952,9 @@
           <w:sz w:val="19"/>
           <w:szCs w:val="19"/>
         </w:rPr>
-        <w:t>.Select</w:t>
-      </w:r>
-      <w:proofErr w:type="gramEnd"/>
+        <w:t>u.Email</w:t>
+      </w:r>
+      <w:proofErr w:type="spellEnd"/>
       <w:r>
         <w:rPr>
           <w:rFonts w:ascii="Cascadia Mono" w:hAnsi="Cascadia Mono" w:cs="Cascadia Mono"/>
@@ -1109,35 +963,12 @@
           <w:sz w:val="19"/>
           <w:szCs w:val="19"/>
         </w:rPr>
-        <w:t xml:space="preserve">(u =&gt; </w:t>
-      </w:r>
-      <w:proofErr w:type="spellStart"/>
-      <w:r>
-        <w:rPr>
-          <w:rFonts w:ascii="Cascadia Mono" w:hAnsi="Cascadia Mono" w:cs="Cascadia Mono"/>
-          <w:color w:val="000000"/>
-          <w:kern w:val="0"/>
-          <w:sz w:val="19"/>
-          <w:szCs w:val="19"/>
-        </w:rPr>
-        <w:t>u.Email</w:t>
-      </w:r>
-      <w:proofErr w:type="spellEnd"/>
-      <w:r>
-        <w:rPr>
-          <w:rFonts w:ascii="Cascadia Mono" w:hAnsi="Cascadia Mono" w:cs="Cascadia Mono"/>
-          <w:color w:val="000000"/>
-          <w:kern w:val="0"/>
-          <w:sz w:val="19"/>
-          <w:szCs w:val="19"/>
-        </w:rPr>
         <w:t>));</w:t>
       </w:r>
     </w:p>
     <w:p/>
     <w:p>
       <w:r>
-        <w:lastRenderedPageBreak/>
         <w:t>3/30/2023</w:t>
       </w:r>
     </w:p>
@@ -1204,15 +1035,7 @@
         </w:numPr>
       </w:pPr>
       <w:r>
-        <w:t>To Add a task</w:t>
-      </w:r>
-      <w:proofErr w:type="gramStart"/>
-      <w:r>
-        <w:t>…..</w:t>
-      </w:r>
-      <w:proofErr w:type="gramEnd"/>
-      <w:r>
-        <w:t xml:space="preserve">yes. I need the </w:t>
+        <w:t xml:space="preserve">To Add a task…..yes. I need the </w:t>
       </w:r>
       <w:proofErr w:type="spellStart"/>
       <w:r>
@@ -1249,12 +1072,10 @@
         <w:t xml:space="preserve">WHERE </w:t>
       </w:r>
       <w:proofErr w:type="spellStart"/>
-      <w:proofErr w:type="gramStart"/>
       <w:r>
         <w:t>task.taskId</w:t>
       </w:r>
       <w:proofErr w:type="spellEnd"/>
-      <w:proofErr w:type="gramEnd"/>
       <w:r>
         <w:t xml:space="preserve"> = </w:t>
       </w:r>
@@ -1275,32 +1096,16 @@
         <w:rPr>
           <w:highlight w:val="yellow"/>
         </w:rPr>
-        <w:t xml:space="preserve">This doesn’t work because </w:t>
-      </w:r>
-      <w:proofErr w:type="gramStart"/>
+        <w:t xml:space="preserve">This doesn’t work because Project has a list of tasks. Look at what Booking looks like in </w:t>
+      </w:r>
+      <w:proofErr w:type="spellStart"/>
       <w:r>
         <w:rPr>
           <w:highlight w:val="yellow"/>
         </w:rPr>
-        <w:t>Project</w:t>
-      </w:r>
-      <w:proofErr w:type="gramEnd"/>
-      <w:r>
-        <w:rPr>
-          <w:highlight w:val="yellow"/>
-        </w:rPr>
-        <w:t xml:space="preserve"> has a list of tasks. Look at what Booking looks like in </w:t>
-      </w:r>
-      <w:proofErr w:type="spellStart"/>
-      <w:proofErr w:type="gramStart"/>
-      <w:r>
-        <w:rPr>
-          <w:highlight w:val="yellow"/>
-        </w:rPr>
         <w:t>ssms</w:t>
       </w:r>
       <w:proofErr w:type="spellEnd"/>
-      <w:proofErr w:type="gramEnd"/>
     </w:p>
     <w:p/>
     <w:p/>
@@ -1324,13 +1129,8 @@
         </w:numPr>
       </w:pPr>
       <w:r>
-        <w:t xml:space="preserve">I want to be able to create a </w:t>
-      </w:r>
-      <w:proofErr w:type="gramStart"/>
-      <w:r>
-        <w:t>task</w:t>
-      </w:r>
-      <w:proofErr w:type="gramEnd"/>
+        <w:t>I want to be able to create a task</w:t>
+      </w:r>
     </w:p>
     <w:p>
       <w:pPr>
@@ -1341,13 +1141,8 @@
         </w:numPr>
       </w:pPr>
       <w:r>
-        <w:t xml:space="preserve">I want to be able to view my </w:t>
-      </w:r>
-      <w:proofErr w:type="gramStart"/>
-      <w:r>
-        <w:t>tasks</w:t>
-      </w:r>
-      <w:proofErr w:type="gramEnd"/>
+        <w:t>I want to be able to view my tasks</w:t>
+      </w:r>
     </w:p>
     <w:p>
       <w:pPr>
@@ -1358,13 +1153,8 @@
         </w:numPr>
       </w:pPr>
       <w:r>
-        <w:t xml:space="preserve">I want to be able to mark a task complete and view my completed </w:t>
-      </w:r>
-      <w:proofErr w:type="gramStart"/>
-      <w:r>
-        <w:t>tasks</w:t>
-      </w:r>
-      <w:proofErr w:type="gramEnd"/>
+        <w:t>I want to be able to mark a task complete and view my completed tasks</w:t>
+      </w:r>
     </w:p>
     <w:p>
       <w:pPr>
@@ -1375,13 +1165,9 @@
         </w:numPr>
       </w:pPr>
       <w:r>
-        <w:t xml:space="preserve">I want to be able to edit details about my </w:t>
-      </w:r>
-      <w:proofErr w:type="gramStart"/>
-      <w:r>
-        <w:t>task</w:t>
-      </w:r>
-      <w:proofErr w:type="gramEnd"/>
+        <w:lastRenderedPageBreak/>
+        <w:t>I want to be able to edit details about my task</w:t>
+      </w:r>
     </w:p>
     <w:p>
       <w:pPr>
@@ -1392,13 +1178,8 @@
         </w:numPr>
       </w:pPr>
       <w:r>
-        <w:t xml:space="preserve">I want to be able to group tasks into larger </w:t>
-      </w:r>
-      <w:proofErr w:type="gramStart"/>
-      <w:r>
-        <w:t>categories</w:t>
-      </w:r>
-      <w:proofErr w:type="gramEnd"/>
+        <w:t>I want to be able to group tasks into larger categories</w:t>
+      </w:r>
     </w:p>
     <w:p>
       <w:pPr>
@@ -1409,13 +1190,8 @@
         </w:numPr>
       </w:pPr>
       <w:r>
-        <w:t xml:space="preserve">Projects. I want to have projects and assign tasks to </w:t>
-      </w:r>
-      <w:proofErr w:type="gramStart"/>
-      <w:r>
-        <w:t>projects</w:t>
-      </w:r>
-      <w:proofErr w:type="gramEnd"/>
+        <w:t>Projects. I want to have projects and assign tasks to projects</w:t>
+      </w:r>
     </w:p>
     <w:p>
       <w:pPr>
@@ -1426,13 +1202,8 @@
         </w:numPr>
       </w:pPr>
       <w:r>
-        <w:t xml:space="preserve">I want to view the tasks assigned to my </w:t>
-      </w:r>
-      <w:proofErr w:type="gramStart"/>
-      <w:r>
-        <w:t>project</w:t>
-      </w:r>
-      <w:proofErr w:type="gramEnd"/>
+        <w:t>I want to view the tasks assigned to my project</w:t>
+      </w:r>
     </w:p>
     <w:p>
       <w:pPr>
@@ -1443,13 +1214,8 @@
         </w:numPr>
       </w:pPr>
       <w:r>
-        <w:t xml:space="preserve">I want to be able to assign sub-tasks to main </w:t>
-      </w:r>
-      <w:proofErr w:type="gramStart"/>
-      <w:r>
-        <w:t>tasks</w:t>
-      </w:r>
-      <w:proofErr w:type="gramEnd"/>
+        <w:t>I want to be able to assign sub-tasks to main tasks</w:t>
+      </w:r>
     </w:p>
     <w:p>
       <w:pPr>
@@ -1460,15 +1226,7 @@
         </w:numPr>
       </w:pPr>
       <w:r>
-        <w:t xml:space="preserve">I want to be able to add a </w:t>
-      </w:r>
-      <w:proofErr w:type="gramStart"/>
-      <w:r>
-        <w:t>due-date</w:t>
-      </w:r>
-      <w:proofErr w:type="gramEnd"/>
-      <w:r>
-        <w:t xml:space="preserve"> to tasks</w:t>
+        <w:t>I want to be able to add a due-date to tasks</w:t>
       </w:r>
     </w:p>
     <w:p>
@@ -1487,11 +1245,9 @@
         <w:t>etc</w:t>
       </w:r>
       <w:proofErr w:type="spellEnd"/>
-      <w:proofErr w:type="gramStart"/>
       <w:r>
         <w:t>…..</w:t>
       </w:r>
-      <w:proofErr w:type="gramEnd"/>
     </w:p>
     <w:p/>
     <w:p/>

</xml_diff>

<commit_message>
working on edit in place. created project dropdown for single user project page. can see all tasks for specific projects they're assigned to
</commit_message>
<xml_diff>
--- a/User Stories.docx
+++ b/User Stories.docx
@@ -4,6 +4,58 @@
   <w:body>
     <w:p>
       <w:r>
+        <w:t>5/24/2023</w:t>
+      </w:r>
+    </w:p>
+    <w:p>
+      <w:pPr>
+        <w:pStyle w:val="ListParagraph"/>
+        <w:numPr>
+          <w:ilvl w:val="0"/>
+          <w:numId w:val="13"/>
+        </w:numPr>
+      </w:pPr>
+      <w:r>
+        <w:t>Project page now has dropdown. Bug on the tasks though (duplicates for each user)</w:t>
+      </w:r>
+    </w:p>
+    <w:p/>
+    <w:p/>
+    <w:p>
+      <w:r>
+        <w:t>5/19/2023</w:t>
+      </w:r>
+    </w:p>
+    <w:p>
+      <w:pPr>
+        <w:pStyle w:val="ListParagraph"/>
+        <w:numPr>
+          <w:ilvl w:val="0"/>
+          <w:numId w:val="12"/>
+        </w:numPr>
+      </w:pPr>
+      <w:r>
+        <w:t xml:space="preserve">Change task page to have a project drop down. When you pick a project, show all the tasks for that project and the project name. </w:t>
+      </w:r>
+    </w:p>
+    <w:p>
+      <w:pPr>
+        <w:pStyle w:val="ListParagraph"/>
+        <w:numPr>
+          <w:ilvl w:val="1"/>
+          <w:numId w:val="12"/>
+        </w:numPr>
+      </w:pPr>
+      <w:r>
+        <w:t>Keep all the task page functionality the same. Add, edit, and delete a task</w:t>
+      </w:r>
+    </w:p>
+    <w:p/>
+    <w:p/>
+    <w:p/>
+    <w:p/>
+    <w:p>
+      <w:r>
         <w:t>4/12/2023</w:t>
       </w:r>
     </w:p>
@@ -18,15 +70,7 @@
     </w:p>
     <w:p>
       <w:r>
-        <w:t xml:space="preserve">Front end </w:t>
-      </w:r>
-      <w:proofErr w:type="spellStart"/>
-      <w:r>
-        <w:t>projectTasksRm</w:t>
-      </w:r>
-      <w:proofErr w:type="spellEnd"/>
-      <w:r>
-        <w:t>….I’m passing array[0] because originally there would only be one project id for the array. Now there will be multiple, so I need to fix that</w:t>
+        <w:t>Front end projectTasksRm….I’m passing array[0] because originally there would only be one project id for the array. Now there will be multiple, so I need to fix that</w:t>
       </w:r>
     </w:p>
     <w:p>
@@ -88,13 +132,8 @@
           <w:numId w:val="10"/>
         </w:numPr>
       </w:pPr>
-      <w:proofErr w:type="spellStart"/>
-      <w:r>
-        <w:t>UserProject</w:t>
-      </w:r>
-      <w:proofErr w:type="spellEnd"/>
-      <w:r>
-        <w:t xml:space="preserve"> – add and remove a user from a project</w:t>
+      <w:r>
+        <w:t>UserProject – add and remove a user from a project</w:t>
       </w:r>
     </w:p>
     <w:p/>
@@ -187,15 +226,7 @@
         </w:numPr>
       </w:pPr>
       <w:r>
-        <w:t xml:space="preserve">Need to add a GET to TASKS based off </w:t>
-      </w:r>
-      <w:proofErr w:type="spellStart"/>
-      <w:r>
-        <w:t>projectId</w:t>
-      </w:r>
-      <w:proofErr w:type="spellEnd"/>
-      <w:r>
-        <w:t>. So we can list all the tasks related to a project</w:t>
+        <w:t>Need to add a GET to TASKS based off projectId. So we can list all the tasks related to a project</w:t>
       </w:r>
     </w:p>
     <w:p>
@@ -247,11 +278,9 @@
       <w:r>
         <w:t xml:space="preserve">Testing </w:t>
       </w:r>
-      <w:proofErr w:type="spellStart"/>
       <w:r>
         <w:t>ListTasks</w:t>
       </w:r>
-      <w:proofErr w:type="spellEnd"/>
       <w:r>
         <w:t xml:space="preserve"> in user controller:</w:t>
       </w:r>
@@ -265,46 +294,14 @@
         </w:numPr>
       </w:pPr>
       <w:r>
-        <w:t xml:space="preserve">Removed </w:t>
-      </w:r>
-      <w:proofErr w:type="spellStart"/>
-      <w:r>
-        <w:t>firstname</w:t>
-      </w:r>
-      <w:proofErr w:type="spellEnd"/>
-      <w:r>
-        <w:t xml:space="preserve"> and </w:t>
-      </w:r>
-      <w:proofErr w:type="spellStart"/>
-      <w:r>
-        <w:t>lastname</w:t>
-      </w:r>
-      <w:proofErr w:type="spellEnd"/>
-      <w:r>
-        <w:t xml:space="preserve"> from </w:t>
-      </w:r>
-      <w:proofErr w:type="spellStart"/>
-      <w:r>
-        <w:t>tasks.cs</w:t>
-      </w:r>
-      <w:proofErr w:type="spellEnd"/>
-      <w:r>
-        <w:t xml:space="preserve">, only including email </w:t>
-      </w:r>
-    </w:p>
-    <w:p/>
-    <w:p/>
-    <w:p>
-      <w:r>
-        <w:t xml:space="preserve">Figure out the DTOs….should </w:t>
-      </w:r>
-      <w:proofErr w:type="spellStart"/>
-      <w:r>
-        <w:t>tasks.cs</w:t>
-      </w:r>
-      <w:proofErr w:type="spellEnd"/>
-      <w:r>
-        <w:t xml:space="preserve"> have assigned user??? Or should the DTOs have that</w:t>
+        <w:t xml:space="preserve">Removed firstname and lastname from tasks.cs, only including email </w:t>
+      </w:r>
+    </w:p>
+    <w:p/>
+    <w:p/>
+    <w:p>
+      <w:r>
+        <w:t>Figure out the DTOs….should tasks.cs have assigned user??? Or should the DTOs have that</w:t>
       </w:r>
     </w:p>
     <w:p>
@@ -332,15 +329,7 @@
         </w:numPr>
       </w:pPr>
       <w:r>
-        <w:t xml:space="preserve">Fix </w:t>
-      </w:r>
-      <w:proofErr w:type="spellStart"/>
-      <w:r>
-        <w:t>UserController</w:t>
-      </w:r>
-      <w:proofErr w:type="spellEnd"/>
-      <w:r>
-        <w:t xml:space="preserve"> Register</w:t>
+        <w:t>Fix UserController Register</w:t>
       </w:r>
     </w:p>
     <w:p>
@@ -352,6 +341,7 @@
         </w:numPr>
       </w:pPr>
       <w:r>
+        <w:lastRenderedPageBreak/>
         <w:t>It needs to check to see if a user already is registered in the system or not. Right now it’ll throw an error if a user already exists</w:t>
       </w:r>
     </w:p>
@@ -434,7 +424,6 @@
           <w:sz w:val="19"/>
           <w:szCs w:val="19"/>
         </w:rPr>
-        <w:lastRenderedPageBreak/>
         <w:tab/>
       </w:r>
       <w:r>
@@ -456,10 +445,15 @@
           <w:szCs w:val="19"/>
         </w:rPr>
         <w:tab/>
-        <w:t xml:space="preserve">var </w:t>
-      </w:r>
-      <w:proofErr w:type="spellStart"/>
-      <w:r>
+        <w:t>var userEmail = dto.AssignedEmail;</w:t>
+      </w:r>
+    </w:p>
+    <w:p>
+      <w:pPr>
+        <w:autoSpaceDE w:val="0"/>
+        <w:autoSpaceDN w:val="0"/>
+        <w:adjustRightInd w:val="0"/>
+        <w:spacing w:after="0" w:line="240" w:lineRule="auto"/>
         <w:rPr>
           <w:rFonts w:ascii="Cascadia Mono" w:hAnsi="Cascadia Mono" w:cs="Cascadia Mono"/>
           <w:color w:val="008000"/>
@@ -467,10 +461,14 @@
           <w:sz w:val="19"/>
           <w:szCs w:val="19"/>
         </w:rPr>
-        <w:t>userEmail</w:t>
-      </w:r>
-      <w:proofErr w:type="spellEnd"/>
-      <w:r>
+      </w:pPr>
+    </w:p>
+    <w:p>
+      <w:pPr>
+        <w:autoSpaceDE w:val="0"/>
+        <w:autoSpaceDN w:val="0"/>
+        <w:adjustRightInd w:val="0"/>
+        <w:spacing w:after="0" w:line="240" w:lineRule="auto"/>
         <w:rPr>
           <w:rFonts w:ascii="Cascadia Mono" w:hAnsi="Cascadia Mono" w:cs="Cascadia Mono"/>
           <w:color w:val="008000"/>
@@ -478,9 +476,7 @@
           <w:sz w:val="19"/>
           <w:szCs w:val="19"/>
         </w:rPr>
-        <w:t xml:space="preserve"> = </w:t>
-      </w:r>
-      <w:proofErr w:type="spellStart"/>
+      </w:pPr>
       <w:r>
         <w:rPr>
           <w:rFonts w:ascii="Cascadia Mono" w:hAnsi="Cascadia Mono" w:cs="Cascadia Mono"/>
@@ -489,9 +485,8 @@
           <w:sz w:val="19"/>
           <w:szCs w:val="19"/>
         </w:rPr>
-        <w:t>dto.AssignedEmail</w:t>
-      </w:r>
-      <w:proofErr w:type="spellEnd"/>
+        <w:tab/>
+      </w:r>
       <w:r>
         <w:rPr>
           <w:rFonts w:ascii="Cascadia Mono" w:hAnsi="Cascadia Mono" w:cs="Cascadia Mono"/>
@@ -500,15 +495,9 @@
           <w:sz w:val="19"/>
           <w:szCs w:val="19"/>
         </w:rPr>
-        <w:t>;</w:t>
-      </w:r>
-    </w:p>
-    <w:p>
-      <w:pPr>
-        <w:autoSpaceDE w:val="0"/>
-        <w:autoSpaceDN w:val="0"/>
-        <w:adjustRightInd w:val="0"/>
-        <w:spacing w:after="0" w:line="240" w:lineRule="auto"/>
+        <w:tab/>
+      </w:r>
+      <w:r>
         <w:rPr>
           <w:rFonts w:ascii="Cascadia Mono" w:hAnsi="Cascadia Mono" w:cs="Cascadia Mono"/>
           <w:color w:val="008000"/>
@@ -516,7 +505,9 @@
           <w:sz w:val="19"/>
           <w:szCs w:val="19"/>
         </w:rPr>
-      </w:pPr>
+        <w:tab/>
+        <w:t>if (_entities.Users.SingleOrDefault(u =&gt; u.Email == userEmail) == null)</w:t>
+      </w:r>
     </w:p>
     <w:p>
       <w:pPr>
@@ -524,6 +515,15 @@
         <w:autoSpaceDN w:val="0"/>
         <w:adjustRightInd w:val="0"/>
         <w:spacing w:after="0" w:line="240" w:lineRule="auto"/>
+        <w:rPr>
+          <w:rFonts w:ascii="Cascadia Mono" w:hAnsi="Cascadia Mono" w:cs="Cascadia Mono"/>
+          <w:color w:val="000000"/>
+          <w:kern w:val="0"/>
+          <w:sz w:val="19"/>
+          <w:szCs w:val="19"/>
+        </w:rPr>
+      </w:pPr>
+      <w:r>
         <w:rPr>
           <w:rFonts w:ascii="Cascadia Mono" w:hAnsi="Cascadia Mono" w:cs="Cascadia Mono"/>
           <w:color w:val="008000"/>
@@ -531,7 +531,8 @@
           <w:sz w:val="19"/>
           <w:szCs w:val="19"/>
         </w:rPr>
-      </w:pPr>
+        <w:tab/>
+      </w:r>
       <w:r>
         <w:rPr>
           <w:rFonts w:ascii="Cascadia Mono" w:hAnsi="Cascadia Mono" w:cs="Cascadia Mono"/>
@@ -551,6 +552,67 @@
           <w:szCs w:val="19"/>
         </w:rPr>
         <w:tab/>
+        <w:t>{ return NotFound("A user must be registered before task assignment."); }*/</w:t>
+      </w:r>
+    </w:p>
+    <w:p>
+      <w:pPr>
+        <w:autoSpaceDE w:val="0"/>
+        <w:autoSpaceDN w:val="0"/>
+        <w:adjustRightInd w:val="0"/>
+        <w:spacing w:after="0" w:line="240" w:lineRule="auto"/>
+        <w:rPr>
+          <w:rFonts w:ascii="Cascadia Mono" w:hAnsi="Cascadia Mono" w:cs="Cascadia Mono"/>
+          <w:color w:val="000000"/>
+          <w:kern w:val="0"/>
+          <w:sz w:val="19"/>
+          <w:szCs w:val="19"/>
+        </w:rPr>
+      </w:pPr>
+    </w:p>
+    <w:p>
+      <w:pPr>
+        <w:autoSpaceDE w:val="0"/>
+        <w:autoSpaceDN w:val="0"/>
+        <w:adjustRightInd w:val="0"/>
+        <w:spacing w:after="0" w:line="240" w:lineRule="auto"/>
+        <w:rPr>
+          <w:rFonts w:ascii="Cascadia Mono" w:hAnsi="Cascadia Mono" w:cs="Cascadia Mono"/>
+          <w:color w:val="000000"/>
+          <w:kern w:val="0"/>
+          <w:sz w:val="19"/>
+          <w:szCs w:val="19"/>
+        </w:rPr>
+      </w:pPr>
+      <w:r>
+        <w:rPr>
+          <w:rFonts w:ascii="Cascadia Mono" w:hAnsi="Cascadia Mono" w:cs="Cascadia Mono"/>
+          <w:color w:val="000000"/>
+          <w:kern w:val="0"/>
+          <w:sz w:val="19"/>
+          <w:szCs w:val="19"/>
+        </w:rPr>
+        <w:tab/>
+      </w:r>
+      <w:r>
+        <w:rPr>
+          <w:rFonts w:ascii="Cascadia Mono" w:hAnsi="Cascadia Mono" w:cs="Cascadia Mono"/>
+          <w:color w:val="000000"/>
+          <w:kern w:val="0"/>
+          <w:sz w:val="19"/>
+          <w:szCs w:val="19"/>
+        </w:rPr>
+        <w:tab/>
+      </w:r>
+      <w:r>
+        <w:rPr>
+          <w:rFonts w:ascii="Cascadia Mono" w:hAnsi="Cascadia Mono" w:cs="Cascadia Mono"/>
+          <w:color w:val="000000"/>
+          <w:kern w:val="0"/>
+          <w:sz w:val="19"/>
+          <w:szCs w:val="19"/>
+        </w:rPr>
+        <w:tab/>
       </w:r>
       <w:r>
         <w:rPr>
@@ -560,74 +622,7 @@
           <w:sz w:val="19"/>
           <w:szCs w:val="19"/>
         </w:rPr>
-        <w:tab/>
-        <w:t>if (_</w:t>
-      </w:r>
-      <w:proofErr w:type="spellStart"/>
-      <w:r>
-        <w:rPr>
-          <w:rFonts w:ascii="Cascadia Mono" w:hAnsi="Cascadia Mono" w:cs="Cascadia Mono"/>
-          <w:color w:val="008000"/>
-          <w:kern w:val="0"/>
-          <w:sz w:val="19"/>
-          <w:szCs w:val="19"/>
-        </w:rPr>
-        <w:t>entities.Users.SingleOrDefault</w:t>
-      </w:r>
-      <w:proofErr w:type="spellEnd"/>
-      <w:r>
-        <w:rPr>
-          <w:rFonts w:ascii="Cascadia Mono" w:hAnsi="Cascadia Mono" w:cs="Cascadia Mono"/>
-          <w:color w:val="008000"/>
-          <w:kern w:val="0"/>
-          <w:sz w:val="19"/>
-          <w:szCs w:val="19"/>
-        </w:rPr>
-        <w:t xml:space="preserve">(u =&gt; </w:t>
-      </w:r>
-      <w:proofErr w:type="spellStart"/>
-      <w:r>
-        <w:rPr>
-          <w:rFonts w:ascii="Cascadia Mono" w:hAnsi="Cascadia Mono" w:cs="Cascadia Mono"/>
-          <w:color w:val="008000"/>
-          <w:kern w:val="0"/>
-          <w:sz w:val="19"/>
-          <w:szCs w:val="19"/>
-        </w:rPr>
-        <w:t>u.Email</w:t>
-      </w:r>
-      <w:proofErr w:type="spellEnd"/>
-      <w:r>
-        <w:rPr>
-          <w:rFonts w:ascii="Cascadia Mono" w:hAnsi="Cascadia Mono" w:cs="Cascadia Mono"/>
-          <w:color w:val="008000"/>
-          <w:kern w:val="0"/>
-          <w:sz w:val="19"/>
-          <w:szCs w:val="19"/>
-        </w:rPr>
-        <w:t xml:space="preserve"> == </w:t>
-      </w:r>
-      <w:proofErr w:type="spellStart"/>
-      <w:r>
-        <w:rPr>
-          <w:rFonts w:ascii="Cascadia Mono" w:hAnsi="Cascadia Mono" w:cs="Cascadia Mono"/>
-          <w:color w:val="008000"/>
-          <w:kern w:val="0"/>
-          <w:sz w:val="19"/>
-          <w:szCs w:val="19"/>
-        </w:rPr>
-        <w:t>userEmail</w:t>
-      </w:r>
-      <w:proofErr w:type="spellEnd"/>
-      <w:r>
-        <w:rPr>
-          <w:rFonts w:ascii="Cascadia Mono" w:hAnsi="Cascadia Mono" w:cs="Cascadia Mono"/>
-          <w:color w:val="008000"/>
-          <w:kern w:val="0"/>
-          <w:sz w:val="19"/>
-          <w:szCs w:val="19"/>
-        </w:rPr>
-        <w:t>) == null)</w:t>
+        <w:t>//grabbing all email addresses assigned to current project</w:t>
       </w:r>
     </w:p>
     <w:p>
@@ -647,7 +642,7 @@
       <w:r>
         <w:rPr>
           <w:rFonts w:ascii="Cascadia Mono" w:hAnsi="Cascadia Mono" w:cs="Cascadia Mono"/>
-          <w:color w:val="008000"/>
+          <w:color w:val="000000"/>
           <w:kern w:val="0"/>
           <w:sz w:val="19"/>
           <w:szCs w:val="19"/>
@@ -655,55 +650,6 @@
         <w:tab/>
       </w:r>
       <w:r>
-        <w:rPr>
-          <w:rFonts w:ascii="Cascadia Mono" w:hAnsi="Cascadia Mono" w:cs="Cascadia Mono"/>
-          <w:color w:val="008000"/>
-          <w:kern w:val="0"/>
-          <w:sz w:val="19"/>
-          <w:szCs w:val="19"/>
-        </w:rPr>
-        <w:tab/>
-      </w:r>
-      <w:r>
-        <w:rPr>
-          <w:rFonts w:ascii="Cascadia Mono" w:hAnsi="Cascadia Mono" w:cs="Cascadia Mono"/>
-          <w:color w:val="008000"/>
-          <w:kern w:val="0"/>
-          <w:sz w:val="19"/>
-          <w:szCs w:val="19"/>
-        </w:rPr>
-        <w:tab/>
-        <w:t xml:space="preserve">{ return </w:t>
-      </w:r>
-      <w:proofErr w:type="spellStart"/>
-      <w:r>
-        <w:rPr>
-          <w:rFonts w:ascii="Cascadia Mono" w:hAnsi="Cascadia Mono" w:cs="Cascadia Mono"/>
-          <w:color w:val="008000"/>
-          <w:kern w:val="0"/>
-          <w:sz w:val="19"/>
-          <w:szCs w:val="19"/>
-        </w:rPr>
-        <w:t>NotFound</w:t>
-      </w:r>
-      <w:proofErr w:type="spellEnd"/>
-      <w:r>
-        <w:rPr>
-          <w:rFonts w:ascii="Cascadia Mono" w:hAnsi="Cascadia Mono" w:cs="Cascadia Mono"/>
-          <w:color w:val="008000"/>
-          <w:kern w:val="0"/>
-          <w:sz w:val="19"/>
-          <w:szCs w:val="19"/>
-        </w:rPr>
-        <w:t>("A user must be registered before task assignment."); }*/</w:t>
-      </w:r>
-    </w:p>
-    <w:p>
-      <w:pPr>
-        <w:autoSpaceDE w:val="0"/>
-        <w:autoSpaceDN w:val="0"/>
-        <w:adjustRightInd w:val="0"/>
-        <w:spacing w:after="0" w:line="240" w:lineRule="auto"/>
         <w:rPr>
           <w:rFonts w:ascii="Cascadia Mono" w:hAnsi="Cascadia Mono" w:cs="Cascadia Mono"/>
           <w:color w:val="000000"/>
@@ -711,14 +657,9 @@
           <w:sz w:val="19"/>
           <w:szCs w:val="19"/>
         </w:rPr>
-      </w:pPr>
-    </w:p>
-    <w:p>
-      <w:pPr>
-        <w:autoSpaceDE w:val="0"/>
-        <w:autoSpaceDN w:val="0"/>
-        <w:adjustRightInd w:val="0"/>
-        <w:spacing w:after="0" w:line="240" w:lineRule="auto"/>
+        <w:tab/>
+      </w:r>
+      <w:r>
         <w:rPr>
           <w:rFonts w:ascii="Cascadia Mono" w:hAnsi="Cascadia Mono" w:cs="Cascadia Mono"/>
           <w:color w:val="000000"/>
@@ -726,7 +667,18 @@
           <w:sz w:val="19"/>
           <w:szCs w:val="19"/>
         </w:rPr>
-      </w:pPr>
+        <w:tab/>
+      </w:r>
+      <w:r>
+        <w:rPr>
+          <w:rFonts w:ascii="Cascadia Mono" w:hAnsi="Cascadia Mono" w:cs="Cascadia Mono"/>
+          <w:color w:val="0000FF"/>
+          <w:kern w:val="0"/>
+          <w:sz w:val="19"/>
+          <w:szCs w:val="19"/>
+        </w:rPr>
+        <w:t>var</w:t>
+      </w:r>
       <w:r>
         <w:rPr>
           <w:rFonts w:ascii="Cascadia Mono" w:hAnsi="Cascadia Mono" w:cs="Cascadia Mono"/>
@@ -735,8 +687,10 @@
           <w:sz w:val="19"/>
           <w:szCs w:val="19"/>
         </w:rPr>
-        <w:tab/>
-      </w:r>
+        <w:t xml:space="preserve"> emailsAssignedToTask = _entities.Projects.ToArray().SelectMany(p =&gt; p.Users</w:t>
+      </w:r>
+    </w:p>
+    <w:p>
       <w:r>
         <w:rPr>
           <w:rFonts w:ascii="Cascadia Mono" w:hAnsi="Cascadia Mono" w:cs="Cascadia Mono"/>
@@ -760,210 +714,13 @@
       <w:r>
         <w:rPr>
           <w:rFonts w:ascii="Cascadia Mono" w:hAnsi="Cascadia Mono" w:cs="Cascadia Mono"/>
-          <w:color w:val="008000"/>
-          <w:kern w:val="0"/>
-          <w:sz w:val="19"/>
-          <w:szCs w:val="19"/>
-        </w:rPr>
-        <w:t>//grabbing all email addresses assigned to current project</w:t>
-      </w:r>
-    </w:p>
-    <w:p>
-      <w:pPr>
-        <w:autoSpaceDE w:val="0"/>
-        <w:autoSpaceDN w:val="0"/>
-        <w:adjustRightInd w:val="0"/>
-        <w:spacing w:after="0" w:line="240" w:lineRule="auto"/>
-        <w:rPr>
-          <w:rFonts w:ascii="Cascadia Mono" w:hAnsi="Cascadia Mono" w:cs="Cascadia Mono"/>
           <w:color w:val="000000"/>
           <w:kern w:val="0"/>
           <w:sz w:val="19"/>
           <w:szCs w:val="19"/>
         </w:rPr>
-      </w:pPr>
-      <w:r>
-        <w:rPr>
-          <w:rFonts w:ascii="Cascadia Mono" w:hAnsi="Cascadia Mono" w:cs="Cascadia Mono"/>
-          <w:color w:val="000000"/>
-          <w:kern w:val="0"/>
-          <w:sz w:val="19"/>
-          <w:szCs w:val="19"/>
-        </w:rPr>
         <w:tab/>
-      </w:r>
-      <w:r>
-        <w:rPr>
-          <w:rFonts w:ascii="Cascadia Mono" w:hAnsi="Cascadia Mono" w:cs="Cascadia Mono"/>
-          <w:color w:val="000000"/>
-          <w:kern w:val="0"/>
-          <w:sz w:val="19"/>
-          <w:szCs w:val="19"/>
-        </w:rPr>
-        <w:tab/>
-      </w:r>
-      <w:r>
-        <w:rPr>
-          <w:rFonts w:ascii="Cascadia Mono" w:hAnsi="Cascadia Mono" w:cs="Cascadia Mono"/>
-          <w:color w:val="000000"/>
-          <w:kern w:val="0"/>
-          <w:sz w:val="19"/>
-          <w:szCs w:val="19"/>
-        </w:rPr>
-        <w:tab/>
-      </w:r>
-      <w:r>
-        <w:rPr>
-          <w:rFonts w:ascii="Cascadia Mono" w:hAnsi="Cascadia Mono" w:cs="Cascadia Mono"/>
-          <w:color w:val="0000FF"/>
-          <w:kern w:val="0"/>
-          <w:sz w:val="19"/>
-          <w:szCs w:val="19"/>
-        </w:rPr>
-        <w:t>var</w:t>
-      </w:r>
-      <w:r>
-        <w:rPr>
-          <w:rFonts w:ascii="Cascadia Mono" w:hAnsi="Cascadia Mono" w:cs="Cascadia Mono"/>
-          <w:color w:val="000000"/>
-          <w:kern w:val="0"/>
-          <w:sz w:val="19"/>
-          <w:szCs w:val="19"/>
-        </w:rPr>
-        <w:t xml:space="preserve"> </w:t>
-      </w:r>
-      <w:proofErr w:type="spellStart"/>
-      <w:r>
-        <w:rPr>
-          <w:rFonts w:ascii="Cascadia Mono" w:hAnsi="Cascadia Mono" w:cs="Cascadia Mono"/>
-          <w:color w:val="000000"/>
-          <w:kern w:val="0"/>
-          <w:sz w:val="19"/>
-          <w:szCs w:val="19"/>
-        </w:rPr>
-        <w:t>emailsAssignedToTask</w:t>
-      </w:r>
-      <w:proofErr w:type="spellEnd"/>
-      <w:r>
-        <w:rPr>
-          <w:rFonts w:ascii="Cascadia Mono" w:hAnsi="Cascadia Mono" w:cs="Cascadia Mono"/>
-          <w:color w:val="000000"/>
-          <w:kern w:val="0"/>
-          <w:sz w:val="19"/>
-          <w:szCs w:val="19"/>
-        </w:rPr>
-        <w:t xml:space="preserve"> = _</w:t>
-      </w:r>
-      <w:proofErr w:type="spellStart"/>
-      <w:r>
-        <w:rPr>
-          <w:rFonts w:ascii="Cascadia Mono" w:hAnsi="Cascadia Mono" w:cs="Cascadia Mono"/>
-          <w:color w:val="000000"/>
-          <w:kern w:val="0"/>
-          <w:sz w:val="19"/>
-          <w:szCs w:val="19"/>
-        </w:rPr>
-        <w:t>entities.Projects.ToArray</w:t>
-      </w:r>
-      <w:proofErr w:type="spellEnd"/>
-      <w:r>
-        <w:rPr>
-          <w:rFonts w:ascii="Cascadia Mono" w:hAnsi="Cascadia Mono" w:cs="Cascadia Mono"/>
-          <w:color w:val="000000"/>
-          <w:kern w:val="0"/>
-          <w:sz w:val="19"/>
-          <w:szCs w:val="19"/>
-        </w:rPr>
-        <w:t>().</w:t>
-      </w:r>
-      <w:proofErr w:type="spellStart"/>
-      <w:r>
-        <w:rPr>
-          <w:rFonts w:ascii="Cascadia Mono" w:hAnsi="Cascadia Mono" w:cs="Cascadia Mono"/>
-          <w:color w:val="000000"/>
-          <w:kern w:val="0"/>
-          <w:sz w:val="19"/>
-          <w:szCs w:val="19"/>
-        </w:rPr>
-        <w:t>SelectMany</w:t>
-      </w:r>
-      <w:proofErr w:type="spellEnd"/>
-      <w:r>
-        <w:rPr>
-          <w:rFonts w:ascii="Cascadia Mono" w:hAnsi="Cascadia Mono" w:cs="Cascadia Mono"/>
-          <w:color w:val="000000"/>
-          <w:kern w:val="0"/>
-          <w:sz w:val="19"/>
-          <w:szCs w:val="19"/>
-        </w:rPr>
-        <w:t xml:space="preserve">(p =&gt; </w:t>
-      </w:r>
-      <w:proofErr w:type="spellStart"/>
-      <w:r>
-        <w:rPr>
-          <w:rFonts w:ascii="Cascadia Mono" w:hAnsi="Cascadia Mono" w:cs="Cascadia Mono"/>
-          <w:color w:val="000000"/>
-          <w:kern w:val="0"/>
-          <w:sz w:val="19"/>
-          <w:szCs w:val="19"/>
-        </w:rPr>
-        <w:t>p.Users</w:t>
-      </w:r>
-      <w:proofErr w:type="spellEnd"/>
-    </w:p>
-    <w:p>
-      <w:r>
-        <w:rPr>
-          <w:rFonts w:ascii="Cascadia Mono" w:hAnsi="Cascadia Mono" w:cs="Cascadia Mono"/>
-          <w:color w:val="000000"/>
-          <w:kern w:val="0"/>
-          <w:sz w:val="19"/>
-          <w:szCs w:val="19"/>
-        </w:rPr>
-        <w:tab/>
-      </w:r>
-      <w:r>
-        <w:rPr>
-          <w:rFonts w:ascii="Cascadia Mono" w:hAnsi="Cascadia Mono" w:cs="Cascadia Mono"/>
-          <w:color w:val="000000"/>
-          <w:kern w:val="0"/>
-          <w:sz w:val="19"/>
-          <w:szCs w:val="19"/>
-        </w:rPr>
-        <w:tab/>
-      </w:r>
-      <w:r>
-        <w:rPr>
-          <w:rFonts w:ascii="Cascadia Mono" w:hAnsi="Cascadia Mono" w:cs="Cascadia Mono"/>
-          <w:color w:val="000000"/>
-          <w:kern w:val="0"/>
-          <w:sz w:val="19"/>
-          <w:szCs w:val="19"/>
-        </w:rPr>
-        <w:tab/>
-        <w:t xml:space="preserve">.Select(u =&gt; </w:t>
-      </w:r>
-      <w:proofErr w:type="spellStart"/>
-      <w:r>
-        <w:rPr>
-          <w:rFonts w:ascii="Cascadia Mono" w:hAnsi="Cascadia Mono" w:cs="Cascadia Mono"/>
-          <w:color w:val="000000"/>
-          <w:kern w:val="0"/>
-          <w:sz w:val="19"/>
-          <w:szCs w:val="19"/>
-        </w:rPr>
-        <w:t>u.Email</w:t>
-      </w:r>
-      <w:proofErr w:type="spellEnd"/>
-      <w:r>
-        <w:rPr>
-          <w:rFonts w:ascii="Cascadia Mono" w:hAnsi="Cascadia Mono" w:cs="Cascadia Mono"/>
-          <w:color w:val="000000"/>
-          <w:kern w:val="0"/>
-          <w:sz w:val="19"/>
-          <w:szCs w:val="19"/>
-        </w:rPr>
-        <w:t>));</w:t>
+        <w:t>.Select(u =&gt; u.Email));</w:t>
       </w:r>
     </w:p>
     <w:p/>
@@ -987,23 +744,7 @@
         </w:numPr>
       </w:pPr>
       <w:r>
-        <w:t xml:space="preserve">Does </w:t>
-      </w:r>
-      <w:proofErr w:type="spellStart"/>
-      <w:r>
-        <w:t>Tasks.cs</w:t>
-      </w:r>
-      <w:proofErr w:type="spellEnd"/>
-      <w:r>
-        <w:t xml:space="preserve"> need a </w:t>
-      </w:r>
-      <w:proofErr w:type="spellStart"/>
-      <w:r>
-        <w:t>ProjectId</w:t>
-      </w:r>
-      <w:proofErr w:type="spellEnd"/>
-      <w:r>
-        <w:t xml:space="preserve"> reference??? Refactor if so </w:t>
+        <w:t xml:space="preserve">Does Tasks.cs need a ProjectId reference??? Refactor if so </w:t>
       </w:r>
     </w:p>
     <w:p>
@@ -1015,15 +756,7 @@
         </w:numPr>
       </w:pPr>
       <w:r>
-        <w:t xml:space="preserve">Could I then keep the </w:t>
-      </w:r>
-      <w:proofErr w:type="spellStart"/>
-      <w:r>
-        <w:t>TasksController</w:t>
-      </w:r>
-      <w:proofErr w:type="spellEnd"/>
-      <w:r>
-        <w:t xml:space="preserve">? Do I even need it? I’m trying to figure that out. </w:t>
+        <w:t xml:space="preserve">Could I then keep the TasksController? Do I even need it? I’m trying to figure that out. </w:t>
       </w:r>
     </w:p>
     <w:p>
@@ -1035,15 +768,7 @@
         </w:numPr>
       </w:pPr>
       <w:r>
-        <w:t xml:space="preserve">To Add a task…..yes. I need the </w:t>
-      </w:r>
-      <w:proofErr w:type="spellStart"/>
-      <w:r>
-        <w:t>TaskController</w:t>
-      </w:r>
-      <w:proofErr w:type="spellEnd"/>
-      <w:r>
-        <w:t>, but Task needs a reference to project… or maybe not?</w:t>
+        <w:t>To Add a task…..yes. I need the TaskController, but Task needs a reference to project… or maybe not?</w:t>
       </w:r>
     </w:p>
     <w:p>
@@ -1064,26 +789,14 @@
     </w:p>
     <w:p>
       <w:r>
+        <w:lastRenderedPageBreak/>
         <w:t>FROM task</w:t>
       </w:r>
     </w:p>
     <w:p>
       <w:r>
-        <w:t xml:space="preserve">WHERE </w:t>
-      </w:r>
-      <w:proofErr w:type="spellStart"/>
-      <w:r>
-        <w:t>task.taskId</w:t>
-      </w:r>
-      <w:proofErr w:type="spellEnd"/>
-      <w:r>
-        <w:t xml:space="preserve"> = </w:t>
-      </w:r>
-      <w:proofErr w:type="spellStart"/>
-      <w:r>
-        <w:t>project.taskId</w:t>
-      </w:r>
-      <w:proofErr w:type="spellEnd"/>
+        <w:t>WHERE task.taskId = project.taskId</w:t>
+      </w:r>
     </w:p>
     <w:p>
       <w:r>
@@ -1096,16 +809,8 @@
         <w:rPr>
           <w:highlight w:val="yellow"/>
         </w:rPr>
-        <w:t xml:space="preserve">This doesn’t work because Project has a list of tasks. Look at what Booking looks like in </w:t>
-      </w:r>
-      <w:proofErr w:type="spellStart"/>
-      <w:r>
-        <w:rPr>
-          <w:highlight w:val="yellow"/>
-        </w:rPr>
-        <w:t>ssms</w:t>
-      </w:r>
-      <w:proofErr w:type="spellEnd"/>
+        <w:t>This doesn’t work because Project has a list of tasks. Look at what Booking looks like in ssms</w:t>
+      </w:r>
     </w:p>
     <w:p/>
     <w:p/>
@@ -1165,7 +870,6 @@
         </w:numPr>
       </w:pPr>
       <w:r>
-        <w:lastRenderedPageBreak/>
         <w:t>I want to be able to edit details about my task</w:t>
       </w:r>
     </w:p>
@@ -1238,15 +942,7 @@
         </w:numPr>
       </w:pPr>
       <w:r>
-        <w:t xml:space="preserve">I want to be able to filter tasks by due date, assigned, </w:t>
-      </w:r>
-      <w:proofErr w:type="spellStart"/>
-      <w:r>
-        <w:t>etc</w:t>
-      </w:r>
-      <w:proofErr w:type="spellEnd"/>
-      <w:r>
-        <w:t>…..</w:t>
+        <w:t>I want to be able to filter tasks by due date, assigned, etc…..</w:t>
       </w:r>
     </w:p>
     <w:p/>
@@ -1309,6 +1005,7 @@
     <w:p/>
     <w:p>
       <w:r>
+        <w:lastRenderedPageBreak/>
         <w:t xml:space="preserve">Could I maybe have a marker “is Complete” or not?? Boolean. MAYBE YEAH. </w:t>
       </w:r>
     </w:p>
@@ -2117,6 +1814,119 @@
     </w:lvl>
   </w:abstractNum>
   <w:abstractNum w:abstractNumId="7" w15:restartNumberingAfterBreak="0">
+    <w:nsid w:val="5248662E"/>
+    <w:multiLevelType w:val="hybridMultilevel"/>
+    <w:tmpl w:val="8D081542"/>
+    <w:lvl w:ilvl="0" w:tplc="04090001">
+      <w:start w:val="1"/>
+      <w:numFmt w:val="bullet"/>
+      <w:lvlText w:val=""/>
+      <w:lvlJc w:val="left"/>
+      <w:pPr>
+        <w:ind w:left="720" w:hanging="360"/>
+      </w:pPr>
+      <w:rPr>
+        <w:rFonts w:ascii="Symbol" w:hAnsi="Symbol" w:hint="default"/>
+      </w:rPr>
+    </w:lvl>
+    <w:lvl w:ilvl="1" w:tplc="04090003">
+      <w:start w:val="1"/>
+      <w:numFmt w:val="bullet"/>
+      <w:lvlText w:val="o"/>
+      <w:lvlJc w:val="left"/>
+      <w:pPr>
+        <w:ind w:left="1440" w:hanging="360"/>
+      </w:pPr>
+      <w:rPr>
+        <w:rFonts w:ascii="Courier New" w:hAnsi="Courier New" w:cs="Courier New" w:hint="default"/>
+      </w:rPr>
+    </w:lvl>
+    <w:lvl w:ilvl="2" w:tplc="04090005" w:tentative="1">
+      <w:start w:val="1"/>
+      <w:numFmt w:val="bullet"/>
+      <w:lvlText w:val=""/>
+      <w:lvlJc w:val="left"/>
+      <w:pPr>
+        <w:ind w:left="2160" w:hanging="360"/>
+      </w:pPr>
+      <w:rPr>
+        <w:rFonts w:ascii="Wingdings" w:hAnsi="Wingdings" w:hint="default"/>
+      </w:rPr>
+    </w:lvl>
+    <w:lvl w:ilvl="3" w:tplc="04090001" w:tentative="1">
+      <w:start w:val="1"/>
+      <w:numFmt w:val="bullet"/>
+      <w:lvlText w:val=""/>
+      <w:lvlJc w:val="left"/>
+      <w:pPr>
+        <w:ind w:left="2880" w:hanging="360"/>
+      </w:pPr>
+      <w:rPr>
+        <w:rFonts w:ascii="Symbol" w:hAnsi="Symbol" w:hint="default"/>
+      </w:rPr>
+    </w:lvl>
+    <w:lvl w:ilvl="4" w:tplc="04090003" w:tentative="1">
+      <w:start w:val="1"/>
+      <w:numFmt w:val="bullet"/>
+      <w:lvlText w:val="o"/>
+      <w:lvlJc w:val="left"/>
+      <w:pPr>
+        <w:ind w:left="3600" w:hanging="360"/>
+      </w:pPr>
+      <w:rPr>
+        <w:rFonts w:ascii="Courier New" w:hAnsi="Courier New" w:cs="Courier New" w:hint="default"/>
+      </w:rPr>
+    </w:lvl>
+    <w:lvl w:ilvl="5" w:tplc="04090005" w:tentative="1">
+      <w:start w:val="1"/>
+      <w:numFmt w:val="bullet"/>
+      <w:lvlText w:val=""/>
+      <w:lvlJc w:val="left"/>
+      <w:pPr>
+        <w:ind w:left="4320" w:hanging="360"/>
+      </w:pPr>
+      <w:rPr>
+        <w:rFonts w:ascii="Wingdings" w:hAnsi="Wingdings" w:hint="default"/>
+      </w:rPr>
+    </w:lvl>
+    <w:lvl w:ilvl="6" w:tplc="04090001" w:tentative="1">
+      <w:start w:val="1"/>
+      <w:numFmt w:val="bullet"/>
+      <w:lvlText w:val=""/>
+      <w:lvlJc w:val="left"/>
+      <w:pPr>
+        <w:ind w:left="5040" w:hanging="360"/>
+      </w:pPr>
+      <w:rPr>
+        <w:rFonts w:ascii="Symbol" w:hAnsi="Symbol" w:hint="default"/>
+      </w:rPr>
+    </w:lvl>
+    <w:lvl w:ilvl="7" w:tplc="04090003" w:tentative="1">
+      <w:start w:val="1"/>
+      <w:numFmt w:val="bullet"/>
+      <w:lvlText w:val="o"/>
+      <w:lvlJc w:val="left"/>
+      <w:pPr>
+        <w:ind w:left="5760" w:hanging="360"/>
+      </w:pPr>
+      <w:rPr>
+        <w:rFonts w:ascii="Courier New" w:hAnsi="Courier New" w:cs="Courier New" w:hint="default"/>
+      </w:rPr>
+    </w:lvl>
+    <w:lvl w:ilvl="8" w:tplc="04090005" w:tentative="1">
+      <w:start w:val="1"/>
+      <w:numFmt w:val="bullet"/>
+      <w:lvlText w:val=""/>
+      <w:lvlJc w:val="left"/>
+      <w:pPr>
+        <w:ind w:left="6480" w:hanging="360"/>
+      </w:pPr>
+      <w:rPr>
+        <w:rFonts w:ascii="Wingdings" w:hAnsi="Wingdings" w:hint="default"/>
+      </w:rPr>
+    </w:lvl>
+  </w:abstractNum>
+  <w:abstractNum w:abstractNumId="8" w15:restartNumberingAfterBreak="0">
     <w:nsid w:val="5BC2706B"/>
     <w:multiLevelType w:val="hybridMultilevel"/>
     <w:tmpl w:val="0096CADC"/>
@@ -2205,7 +2015,7 @@
       </w:pPr>
     </w:lvl>
   </w:abstractNum>
-  <w:abstractNum w:abstractNumId="8" w15:restartNumberingAfterBreak="0">
+  <w:abstractNum w:abstractNumId="9" w15:restartNumberingAfterBreak="0">
     <w:nsid w:val="6F060D08"/>
     <w:multiLevelType w:val="hybridMultilevel"/>
     <w:tmpl w:val="352C35EC"/>
@@ -2317,7 +2127,120 @@
       </w:rPr>
     </w:lvl>
   </w:abstractNum>
-  <w:abstractNum w:abstractNumId="9" w15:restartNumberingAfterBreak="0">
+  <w:abstractNum w:abstractNumId="10" w15:restartNumberingAfterBreak="0">
+    <w:nsid w:val="70316453"/>
+    <w:multiLevelType w:val="hybridMultilevel"/>
+    <w:tmpl w:val="27E8786A"/>
+    <w:lvl w:ilvl="0" w:tplc="04090001">
+      <w:start w:val="1"/>
+      <w:numFmt w:val="bullet"/>
+      <w:lvlText w:val=""/>
+      <w:lvlJc w:val="left"/>
+      <w:pPr>
+        <w:ind w:left="720" w:hanging="360"/>
+      </w:pPr>
+      <w:rPr>
+        <w:rFonts w:ascii="Symbol" w:hAnsi="Symbol" w:hint="default"/>
+      </w:rPr>
+    </w:lvl>
+    <w:lvl w:ilvl="1" w:tplc="04090003" w:tentative="1">
+      <w:start w:val="1"/>
+      <w:numFmt w:val="bullet"/>
+      <w:lvlText w:val="o"/>
+      <w:lvlJc w:val="left"/>
+      <w:pPr>
+        <w:ind w:left="1440" w:hanging="360"/>
+      </w:pPr>
+      <w:rPr>
+        <w:rFonts w:ascii="Courier New" w:hAnsi="Courier New" w:cs="Courier New" w:hint="default"/>
+      </w:rPr>
+    </w:lvl>
+    <w:lvl w:ilvl="2" w:tplc="04090005" w:tentative="1">
+      <w:start w:val="1"/>
+      <w:numFmt w:val="bullet"/>
+      <w:lvlText w:val=""/>
+      <w:lvlJc w:val="left"/>
+      <w:pPr>
+        <w:ind w:left="2160" w:hanging="360"/>
+      </w:pPr>
+      <w:rPr>
+        <w:rFonts w:ascii="Wingdings" w:hAnsi="Wingdings" w:hint="default"/>
+      </w:rPr>
+    </w:lvl>
+    <w:lvl w:ilvl="3" w:tplc="04090001" w:tentative="1">
+      <w:start w:val="1"/>
+      <w:numFmt w:val="bullet"/>
+      <w:lvlText w:val=""/>
+      <w:lvlJc w:val="left"/>
+      <w:pPr>
+        <w:ind w:left="2880" w:hanging="360"/>
+      </w:pPr>
+      <w:rPr>
+        <w:rFonts w:ascii="Symbol" w:hAnsi="Symbol" w:hint="default"/>
+      </w:rPr>
+    </w:lvl>
+    <w:lvl w:ilvl="4" w:tplc="04090003" w:tentative="1">
+      <w:start w:val="1"/>
+      <w:numFmt w:val="bullet"/>
+      <w:lvlText w:val="o"/>
+      <w:lvlJc w:val="left"/>
+      <w:pPr>
+        <w:ind w:left="3600" w:hanging="360"/>
+      </w:pPr>
+      <w:rPr>
+        <w:rFonts w:ascii="Courier New" w:hAnsi="Courier New" w:cs="Courier New" w:hint="default"/>
+      </w:rPr>
+    </w:lvl>
+    <w:lvl w:ilvl="5" w:tplc="04090005" w:tentative="1">
+      <w:start w:val="1"/>
+      <w:numFmt w:val="bullet"/>
+      <w:lvlText w:val=""/>
+      <w:lvlJc w:val="left"/>
+      <w:pPr>
+        <w:ind w:left="4320" w:hanging="360"/>
+      </w:pPr>
+      <w:rPr>
+        <w:rFonts w:ascii="Wingdings" w:hAnsi="Wingdings" w:hint="default"/>
+      </w:rPr>
+    </w:lvl>
+    <w:lvl w:ilvl="6" w:tplc="04090001" w:tentative="1">
+      <w:start w:val="1"/>
+      <w:numFmt w:val="bullet"/>
+      <w:lvlText w:val=""/>
+      <w:lvlJc w:val="left"/>
+      <w:pPr>
+        <w:ind w:left="5040" w:hanging="360"/>
+      </w:pPr>
+      <w:rPr>
+        <w:rFonts w:ascii="Symbol" w:hAnsi="Symbol" w:hint="default"/>
+      </w:rPr>
+    </w:lvl>
+    <w:lvl w:ilvl="7" w:tplc="04090003" w:tentative="1">
+      <w:start w:val="1"/>
+      <w:numFmt w:val="bullet"/>
+      <w:lvlText w:val="o"/>
+      <w:lvlJc w:val="left"/>
+      <w:pPr>
+        <w:ind w:left="5760" w:hanging="360"/>
+      </w:pPr>
+      <w:rPr>
+        <w:rFonts w:ascii="Courier New" w:hAnsi="Courier New" w:cs="Courier New" w:hint="default"/>
+      </w:rPr>
+    </w:lvl>
+    <w:lvl w:ilvl="8" w:tplc="04090005" w:tentative="1">
+      <w:start w:val="1"/>
+      <w:numFmt w:val="bullet"/>
+      <w:lvlText w:val=""/>
+      <w:lvlJc w:val="left"/>
+      <w:pPr>
+        <w:ind w:left="6480" w:hanging="360"/>
+      </w:pPr>
+      <w:rPr>
+        <w:rFonts w:ascii="Wingdings" w:hAnsi="Wingdings" w:hint="default"/>
+      </w:rPr>
+    </w:lvl>
+  </w:abstractNum>
+  <w:abstractNum w:abstractNumId="11" w15:restartNumberingAfterBreak="0">
     <w:nsid w:val="7C2F5E4E"/>
     <w:multiLevelType w:val="hybridMultilevel"/>
     <w:tmpl w:val="26C84F52"/>
@@ -2430,7 +2353,7 @@
       </w:rPr>
     </w:lvl>
   </w:abstractNum>
-  <w:abstractNum w:abstractNumId="10" w15:restartNumberingAfterBreak="0">
+  <w:abstractNum w:abstractNumId="12" w15:restartNumberingAfterBreak="0">
     <w:nsid w:val="7F095168"/>
     <w:multiLevelType w:val="hybridMultilevel"/>
     <w:tmpl w:val="A60C9702"/>
@@ -2547,13 +2470,13 @@
     <w:abstractNumId w:val="1"/>
   </w:num>
   <w:num w:numId="2" w16cid:durableId="1981298350">
-    <w:abstractNumId w:val="7"/>
+    <w:abstractNumId w:val="8"/>
   </w:num>
   <w:num w:numId="3" w16cid:durableId="312221602">
     <w:abstractNumId w:val="4"/>
   </w:num>
   <w:num w:numId="4" w16cid:durableId="851603840">
-    <w:abstractNumId w:val="9"/>
+    <w:abstractNumId w:val="11"/>
   </w:num>
   <w:num w:numId="5" w16cid:durableId="132911753">
     <w:abstractNumId w:val="5"/>
@@ -2565,7 +2488,7 @@
     <w:abstractNumId w:val="0"/>
   </w:num>
   <w:num w:numId="8" w16cid:durableId="625738047">
-    <w:abstractNumId w:val="8"/>
+    <w:abstractNumId w:val="9"/>
   </w:num>
   <w:num w:numId="9" w16cid:durableId="882671231">
     <w:abstractNumId w:val="3"/>
@@ -2574,6 +2497,12 @@
     <w:abstractNumId w:val="6"/>
   </w:num>
   <w:num w:numId="11" w16cid:durableId="619721507">
+    <w:abstractNumId w:val="12"/>
+  </w:num>
+  <w:num w:numId="12" w16cid:durableId="1215848773">
+    <w:abstractNumId w:val="7"/>
+  </w:num>
+  <w:num w:numId="13" w16cid:durableId="948774973">
     <w:abstractNumId w:val="10"/>
   </w:num>
 </w:numbering>

</xml_diff>